<commit_message>
PRF ass 7 ongoing
</commit_message>
<xml_diff>
--- a/Programming Fundamentals/week_07/Assignment_07/Assignment 07 PRF Darshana.docx
+++ b/Programming Fundamentals/week_07/Assignment_07/Assignment 07 PRF Darshana.docx
@@ -154,7 +154,25 @@
                                       <w:sz w:val="36"/>
                                       <w:szCs w:val="36"/>
                                     </w:rPr>
-                                    <w:t xml:space="preserve"> keerthirathna </w:t>
+                                    <w:t xml:space="preserve"> </w:t>
+                                  </w:r>
+                                  <w:proofErr w:type="spellStart"/>
+                                  <w:r>
+                                    <w:rPr>
+                                      <w:color w:val="FFFFFF"/>
+                                      <w:sz w:val="36"/>
+                                      <w:szCs w:val="36"/>
+                                    </w:rPr>
+                                    <w:t>keerthirathna</w:t>
+                                  </w:r>
+                                  <w:proofErr w:type="spellEnd"/>
+                                  <w:r>
+                                    <w:rPr>
+                                      <w:color w:val="FFFFFF"/>
+                                      <w:sz w:val="36"/>
+                                      <w:szCs w:val="36"/>
+                                    </w:rPr>
+                                    <w:t xml:space="preserve"> </w:t>
                                   </w:r>
                                 </w:p>
                                 <w:p>
@@ -351,7 +369,25 @@
                                 <w:sz w:val="36"/>
                                 <w:szCs w:val="36"/>
                               </w:rPr>
-                              <w:t xml:space="preserve"> keerthirathna </w:t>
+                              <w:t xml:space="preserve"> </w:t>
+                            </w:r>
+                            <w:proofErr w:type="spellStart"/>
+                            <w:r>
+                              <w:rPr>
+                                <w:color w:val="FFFFFF"/>
+                                <w:sz w:val="36"/>
+                                <w:szCs w:val="36"/>
+                              </w:rPr>
+                              <w:t>keerthirathna</w:t>
+                            </w:r>
+                            <w:proofErr w:type="spellEnd"/>
+                            <w:r>
+                              <w:rPr>
+                                <w:color w:val="FFFFFF"/>
+                                <w:sz w:val="36"/>
+                                <w:szCs w:val="36"/>
+                              </w:rPr>
+                              <w:t xml:space="preserve"> </w:t>
                             </w:r>
                           </w:p>
                           <w:p>
@@ -493,13 +529,590 @@
         <w:rPr>
           <w:b/>
           <w:bCs/>
+        </w:rPr>
+      </w:pPr>
+      <w:proofErr w:type="spellStart"/>
+      <w:r>
+        <w:rPr>
+          <w:b/>
+          <w:bCs/>
+        </w:rPr>
+        <w:t>i</w:t>
+      </w:r>
+      <w:proofErr w:type="spellEnd"/>
+      <w:r>
+        <w:rPr>
+          <w:b/>
+          <w:bCs/>
+        </w:rPr>
+        <w:t>)</w:t>
+      </w:r>
+    </w:p>
+    <w:p>
+      <w:r>
+        <w:t xml:space="preserve">import </w:t>
+      </w:r>
+      <w:proofErr w:type="spellStart"/>
+      <w:r>
+        <w:t>java.util</w:t>
+      </w:r>
+      <w:proofErr w:type="spellEnd"/>
+      <w:r>
+        <w:t>.</w:t>
+      </w:r>
+      <w:proofErr w:type="gramStart"/>
+      <w:r>
+        <w:t>*;</w:t>
+      </w:r>
+      <w:proofErr w:type="gramEnd"/>
+    </w:p>
+    <w:p>
+      <w:r>
+        <w:t>class Example {</w:t>
+      </w:r>
+    </w:p>
+    <w:p>
+      <w:r>
+        <w:tab/>
+        <w:t xml:space="preserve">public static void </w:t>
+      </w:r>
+      <w:proofErr w:type="gramStart"/>
+      <w:r>
+        <w:t>main(</w:t>
+      </w:r>
+      <w:proofErr w:type="gramEnd"/>
+      <w:r>
+        <w:t xml:space="preserve">String </w:t>
+      </w:r>
+      <w:proofErr w:type="spellStart"/>
+      <w:r>
+        <w:t>args</w:t>
+      </w:r>
+      <w:proofErr w:type="spellEnd"/>
+      <w:r>
+        <w:t>[]) {</w:t>
+      </w:r>
+    </w:p>
+    <w:p>
+      <w:r>
+        <w:tab/>
+      </w:r>
+      <w:r>
+        <w:tab/>
+      </w:r>
+      <w:proofErr w:type="gramStart"/>
+      <w:r>
+        <w:t>int[</w:t>
+      </w:r>
+      <w:proofErr w:type="gramEnd"/>
+      <w:r>
+        <w:t xml:space="preserve">] </w:t>
+      </w:r>
+      <w:proofErr w:type="spellStart"/>
+      <w:r>
+        <w:t>arr</w:t>
+      </w:r>
+      <w:proofErr w:type="spellEnd"/>
+      <w:r>
+        <w:t xml:space="preserve"> = {12,35,47,59,62,73,81,93,111,121}</w:t>
+      </w:r>
+    </w:p>
+    <w:p>
+      <w:r>
+        <w:tab/>
+        <w:t>}</w:t>
+      </w:r>
+    </w:p>
+    <w:p>
+      <w:r>
+        <w:t>}</w:t>
+      </w:r>
+    </w:p>
+    <w:p/>
+    <w:p>
+      <w:pPr>
+        <w:rPr>
+          <w:b/>
+          <w:bCs/>
+        </w:rPr>
+      </w:pPr>
+      <w:r>
+        <w:rPr>
+          <w:b/>
+          <w:bCs/>
+        </w:rPr>
+        <w:t>ii)</w:t>
+      </w:r>
+    </w:p>
+    <w:p>
+      <w:r>
+        <w:rPr>
+          <w:noProof/>
+        </w:rPr>
+        <w:drawing>
+          <wp:anchor distT="0" distB="0" distL="114300" distR="114300" simplePos="0" relativeHeight="251660288" behindDoc="1" locked="0" layoutInCell="1" allowOverlap="1" wp14:anchorId="7181C152" wp14:editId="5128DD7A">
+            <wp:simplePos x="0" y="0"/>
+            <wp:positionH relativeFrom="margin">
+              <wp:posOffset>226314</wp:posOffset>
+            </wp:positionH>
+            <wp:positionV relativeFrom="paragraph">
+              <wp:posOffset>4928</wp:posOffset>
+            </wp:positionV>
+            <wp:extent cx="4015863" cy="5354726"/>
+            <wp:effectExtent l="0" t="0" r="3810" b="0"/>
+            <wp:wrapNone/>
+            <wp:docPr id="1098099624" name="Picture 1"/>
+            <wp:cNvGraphicFramePr>
+              <a:graphicFrameLocks xmlns:a="http://schemas.openxmlformats.org/drawingml/2006/main" noChangeAspect="1"/>
+            </wp:cNvGraphicFramePr>
+            <a:graphic xmlns:a="http://schemas.openxmlformats.org/drawingml/2006/main">
+              <a:graphicData uri="http://schemas.openxmlformats.org/drawingml/2006/picture">
+                <pic:pic xmlns:pic="http://schemas.openxmlformats.org/drawingml/2006/picture">
+                  <pic:nvPicPr>
+                    <pic:cNvPr id="0" name="Picture 1"/>
+                    <pic:cNvPicPr>
+                      <a:picLocks noChangeAspect="1" noChangeArrowheads="1"/>
+                    </pic:cNvPicPr>
+                  </pic:nvPicPr>
+                  <pic:blipFill>
+                    <a:blip r:embed="rId4">
+                      <a:extLst>
+                        <a:ext uri="{28A0092B-C50C-407E-A947-70E740481C1C}">
+                          <a14:useLocalDpi xmlns:a14="http://schemas.microsoft.com/office/drawing/2010/main" val="0"/>
+                        </a:ext>
+                      </a:extLst>
+                    </a:blip>
+                    <a:srcRect/>
+                    <a:stretch>
+                      <a:fillRect/>
+                    </a:stretch>
+                  </pic:blipFill>
+                  <pic:spPr bwMode="auto">
+                    <a:xfrm>
+                      <a:off x="0" y="0"/>
+                      <a:ext cx="4031736" cy="5375892"/>
+                    </a:xfrm>
+                    <a:prstGeom prst="rect">
+                      <a:avLst/>
+                    </a:prstGeom>
+                    <a:noFill/>
+                    <a:ln>
+                      <a:noFill/>
+                    </a:ln>
+                  </pic:spPr>
+                </pic:pic>
+              </a:graphicData>
+            </a:graphic>
+            <wp14:sizeRelH relativeFrom="page">
+              <wp14:pctWidth>0</wp14:pctWidth>
+            </wp14:sizeRelH>
+            <wp14:sizeRelV relativeFrom="page">
+              <wp14:pctHeight>0</wp14:pctHeight>
+            </wp14:sizeRelV>
+          </wp:anchor>
+        </w:drawing>
+      </w:r>
+    </w:p>
+    <w:p>
+      <w:pPr>
+        <w:rPr>
+          <w:b/>
+          <w:bCs/>
           <w:u w:val="single"/>
         </w:rPr>
       </w:pPr>
+    </w:p>
+    <w:p/>
+    <w:p/>
+    <w:p/>
+    <w:p/>
+    <w:p/>
+    <w:p/>
+    <w:p/>
+    <w:p/>
+    <w:p/>
+    <w:p/>
+    <w:p/>
+    <w:p/>
+    <w:p/>
+    <w:p/>
+    <w:p/>
+    <w:p/>
+    <w:p/>
+    <w:p>
+      <w:pPr>
+        <w:rPr>
+          <w:b/>
+          <w:bCs/>
+          <w:u w:val="single"/>
+        </w:rPr>
+      </w:pPr>
+    </w:p>
+    <w:p>
+      <w:r>
+        <w:br w:type="page"/>
+      </w:r>
+    </w:p>
+    <w:p>
+      <w:pPr>
+        <w:rPr>
+          <w:b/>
+          <w:bCs/>
+        </w:rPr>
+      </w:pPr>
+      <w:r>
+        <w:rPr>
+          <w:b/>
+          <w:bCs/>
+        </w:rPr>
+        <w:lastRenderedPageBreak/>
+        <w:t>iii)</w:t>
+      </w:r>
+    </w:p>
+    <w:p>
+      <w:pPr>
+        <w:rPr>
+          <w:noProof/>
+        </w:rPr>
+      </w:pPr>
+      <w:r>
+        <w:rPr>
+          <w:noProof/>
+        </w:rPr>
+        <w:drawing>
+          <wp:anchor distT="0" distB="0" distL="114300" distR="114300" simplePos="0" relativeHeight="251661312" behindDoc="1" locked="0" layoutInCell="1" allowOverlap="1" wp14:anchorId="6AED7101" wp14:editId="373C61A3">
+            <wp:simplePos x="0" y="0"/>
+            <wp:positionH relativeFrom="column">
+              <wp:posOffset>182423</wp:posOffset>
+            </wp:positionH>
+            <wp:positionV relativeFrom="paragraph">
+              <wp:posOffset>7772</wp:posOffset>
+            </wp:positionV>
+            <wp:extent cx="4236142" cy="4030676"/>
+            <wp:effectExtent l="0" t="0" r="0" b="8255"/>
+            <wp:wrapNone/>
+            <wp:docPr id="1882604991" name="Picture 2"/>
+            <wp:cNvGraphicFramePr>
+              <a:graphicFrameLocks xmlns:a="http://schemas.openxmlformats.org/drawingml/2006/main" noChangeAspect="1"/>
+            </wp:cNvGraphicFramePr>
+            <a:graphic xmlns:a="http://schemas.openxmlformats.org/drawingml/2006/main">
+              <a:graphicData uri="http://schemas.openxmlformats.org/drawingml/2006/picture">
+                <pic:pic xmlns:pic="http://schemas.openxmlformats.org/drawingml/2006/picture">
+                  <pic:nvPicPr>
+                    <pic:cNvPr id="0" name="Picture 2"/>
+                    <pic:cNvPicPr>
+                      <a:picLocks noChangeAspect="1" noChangeArrowheads="1"/>
+                    </pic:cNvPicPr>
+                  </pic:nvPicPr>
+                  <pic:blipFill rotWithShape="1">
+                    <a:blip r:embed="rId5">
+                      <a:extLst>
+                        <a:ext uri="{28A0092B-C50C-407E-A947-70E740481C1C}">
+                          <a14:useLocalDpi xmlns:a14="http://schemas.microsoft.com/office/drawing/2010/main" val="0"/>
+                        </a:ext>
+                      </a:extLst>
+                    </a:blip>
+                    <a:srcRect t="4218" b="42264"/>
+                    <a:stretch/>
+                  </pic:blipFill>
+                  <pic:spPr bwMode="auto">
+                    <a:xfrm>
+                      <a:off x="0" y="0"/>
+                      <a:ext cx="4244778" cy="4038893"/>
+                    </a:xfrm>
+                    <a:prstGeom prst="rect">
+                      <a:avLst/>
+                    </a:prstGeom>
+                    <a:noFill/>
+                    <a:ln>
+                      <a:noFill/>
+                    </a:ln>
+                    <a:extLst>
+                      <a:ext uri="{53640926-AAD7-44D8-BBD7-CCE9431645EC}">
+                        <a14:shadowObscured xmlns:a14="http://schemas.microsoft.com/office/drawing/2010/main"/>
+                      </a:ext>
+                    </a:extLst>
+                  </pic:spPr>
+                </pic:pic>
+              </a:graphicData>
+            </a:graphic>
+            <wp14:sizeRelH relativeFrom="page">
+              <wp14:pctWidth>0</wp14:pctWidth>
+            </wp14:sizeRelH>
+            <wp14:sizeRelV relativeFrom="page">
+              <wp14:pctHeight>0</wp14:pctHeight>
+            </wp14:sizeRelV>
+          </wp:anchor>
+        </w:drawing>
+      </w:r>
+    </w:p>
+    <w:p/>
+    <w:p/>
+    <w:p/>
+    <w:p/>
+    <w:p/>
+    <w:p/>
+    <w:p/>
+    <w:p/>
+    <w:p/>
+    <w:p/>
+    <w:p/>
+    <w:p/>
+    <w:p/>
+    <w:p/>
+    <w:p/>
+    <w:p/>
+    <w:p>
+      <w:pPr>
+        <w:rPr>
+          <w:b/>
+          <w:bCs/>
+        </w:rPr>
+      </w:pPr>
+      <w:r>
+        <w:rPr>
+          <w:b/>
+          <w:bCs/>
+        </w:rPr>
+        <w:t>iv)</w:t>
+      </w:r>
+    </w:p>
+    <w:p>
+      <w:r>
+        <w:t xml:space="preserve">import </w:t>
+      </w:r>
+      <w:proofErr w:type="spellStart"/>
+      <w:r>
+        <w:t>java.util</w:t>
+      </w:r>
+      <w:proofErr w:type="spellEnd"/>
+      <w:r>
+        <w:t>.</w:t>
+      </w:r>
+      <w:proofErr w:type="gramStart"/>
+      <w:r>
+        <w:t>*;</w:t>
+      </w:r>
+      <w:proofErr w:type="gramEnd"/>
+    </w:p>
+    <w:p>
+      <w:r>
+        <w:t>class Example {</w:t>
+      </w:r>
+    </w:p>
+    <w:p>
+      <w:r>
+        <w:tab/>
+        <w:t xml:space="preserve">public static void </w:t>
+      </w:r>
+      <w:proofErr w:type="gramStart"/>
+      <w:r>
+        <w:t>main(</w:t>
+      </w:r>
+      <w:proofErr w:type="gramEnd"/>
+      <w:r>
+        <w:t xml:space="preserve">String </w:t>
+      </w:r>
+      <w:proofErr w:type="spellStart"/>
+      <w:r>
+        <w:t>args</w:t>
+      </w:r>
+      <w:proofErr w:type="spellEnd"/>
+      <w:r>
+        <w:t>[]) {</w:t>
+      </w:r>
+    </w:p>
+    <w:p>
+      <w:r>
+        <w:tab/>
+      </w:r>
+      <w:r>
+        <w:tab/>
+      </w:r>
+      <w:proofErr w:type="gramStart"/>
+      <w:r>
+        <w:t>int[</w:t>
+      </w:r>
+      <w:proofErr w:type="gramEnd"/>
+      <w:r>
+        <w:t xml:space="preserve">] </w:t>
+      </w:r>
+      <w:proofErr w:type="spellStart"/>
+      <w:r>
+        <w:t>arr</w:t>
+      </w:r>
+      <w:proofErr w:type="spellEnd"/>
+      <w:r>
+        <w:t xml:space="preserve"> = {12,35,47,59,62,73,81,93,111,121};</w:t>
+      </w:r>
+    </w:p>
+    <w:p>
+      <w:r>
+        <w:tab/>
+      </w:r>
+      <w:r>
+        <w:tab/>
+      </w:r>
+      <w:proofErr w:type="spellStart"/>
+      <w:r>
+        <w:t>System.out.println</w:t>
+      </w:r>
+      <w:proofErr w:type="spellEnd"/>
+      <w:r>
+        <w:t>(</w:t>
+      </w:r>
+      <w:proofErr w:type="spellStart"/>
+      <w:proofErr w:type="gramStart"/>
+      <w:r>
+        <w:t>arr</w:t>
+      </w:r>
+      <w:proofErr w:type="spellEnd"/>
+      <w:r>
+        <w:t>[</w:t>
+      </w:r>
+      <w:proofErr w:type="gramEnd"/>
+      <w:r>
+        <w:t>0]);</w:t>
+      </w:r>
+    </w:p>
+    <w:p>
+      <w:r>
+        <w:tab/>
+      </w:r>
+      <w:r>
+        <w:tab/>
+      </w:r>
+      <w:proofErr w:type="spellStart"/>
+      <w:r>
+        <w:t>System.out.println</w:t>
+      </w:r>
+      <w:proofErr w:type="spellEnd"/>
+      <w:r>
+        <w:t>(</w:t>
+      </w:r>
+      <w:proofErr w:type="spellStart"/>
+      <w:proofErr w:type="gramStart"/>
+      <w:r>
+        <w:t>arr</w:t>
+      </w:r>
+      <w:proofErr w:type="spellEnd"/>
+      <w:r>
+        <w:t>[</w:t>
+      </w:r>
+      <w:proofErr w:type="gramEnd"/>
+      <w:r>
+        <w:t>3]);</w:t>
+      </w:r>
+    </w:p>
+    <w:p>
+      <w:r>
+        <w:tab/>
+      </w:r>
+      <w:r>
+        <w:tab/>
+      </w:r>
+      <w:proofErr w:type="spellStart"/>
+      <w:r>
+        <w:t>System.out.println</w:t>
+      </w:r>
+      <w:proofErr w:type="spellEnd"/>
+      <w:r>
+        <w:t>(</w:t>
+      </w:r>
+      <w:proofErr w:type="spellStart"/>
+      <w:proofErr w:type="gramStart"/>
+      <w:r>
+        <w:t>arr</w:t>
+      </w:r>
+      <w:proofErr w:type="spellEnd"/>
+      <w:r>
+        <w:t>[</w:t>
+      </w:r>
+      <w:proofErr w:type="gramEnd"/>
+      <w:r>
+        <w:t>5]);</w:t>
+      </w:r>
+    </w:p>
+    <w:p>
+      <w:r>
+        <w:tab/>
+        <w:t>}</w:t>
+      </w:r>
+    </w:p>
+    <w:p>
+      <w:r>
+        <w:t>}</w:t>
+      </w:r>
+    </w:p>
+    <w:p>
+      <w:r>
+        <w:t>Prints</w:t>
+      </w:r>
+    </w:p>
+    <w:p>
+      <w:r>
+        <w:t>12</w:t>
+      </w:r>
+    </w:p>
+    <w:p>
+      <w:r>
+        <w:t>59</w:t>
+      </w:r>
+    </w:p>
+    <w:p>
+      <w:r>
+        <w:t>63</w:t>
+      </w:r>
+    </w:p>
+    <w:p>
+      <w:r>
+        <w:br w:type="page"/>
+      </w:r>
+    </w:p>
+    <w:p>
+      <w:pPr>
+        <w:rPr>
+          <w:b/>
+          <w:bCs/>
+          <w:u w:val="single"/>
+        </w:rPr>
+      </w:pPr>
+      <w:r>
+        <w:rPr>
+          <w:b/>
+          <w:bCs/>
+          <w:u w:val="single"/>
+        </w:rPr>
+        <w:lastRenderedPageBreak/>
+        <w:t>Question 0</w:t>
+      </w:r>
+      <w:r>
+        <w:rPr>
+          <w:b/>
+          <w:bCs/>
+          <w:u w:val="single"/>
+        </w:rPr>
+        <w:t>2</w:t>
+      </w:r>
+    </w:p>
+    <w:p>
+      <w:pPr>
+        <w:rPr>
+          <w:b/>
+          <w:bCs/>
+          <w:u w:val="single"/>
+        </w:rPr>
+      </w:pPr>
+    </w:p>
+    <w:p/>
+    <w:p>
+      <w:r>
+        <w:tab/>
+      </w:r>
     </w:p>
     <w:sectPr>
       <w:pgSz w:w="12240" w:h="15840"/>
-      <w:pgMar w:top="540" w:right="180" w:bottom="540" w:left="450" w:header="720" w:footer="720" w:gutter="0"/>
+      <w:pgMar w:top="540" w:right="180" w:bottom="270" w:left="450" w:header="720" w:footer="720" w:gutter="0"/>
       <w:pgNumType w:start="0"/>
       <w:cols w:space="720"/>
       <w:titlePg/>

</xml_diff>

<commit_message>
PRF Ass 07 upto 10
</commit_message>
<xml_diff>
--- a/Programming Fundamentals/week_07/Assignment_07/Assignment 07 PRF Darshana.docx
+++ b/Programming Fundamentals/week_07/Assignment_07/Assignment 07 PRF Darshana.docx
@@ -136,25 +136,7 @@
                                       <w:sz w:val="36"/>
                                       <w:szCs w:val="36"/>
                                     </w:rPr>
-                                    <w:t xml:space="preserve">Darshana </w:t>
-                                  </w:r>
-                                  <w:proofErr w:type="spellStart"/>
-                                  <w:r>
-                                    <w:rPr>
-                                      <w:color w:val="FFFFFF"/>
-                                      <w:sz w:val="36"/>
-                                      <w:szCs w:val="36"/>
-                                    </w:rPr>
-                                    <w:t>pubudu</w:t>
-                                  </w:r>
-                                  <w:proofErr w:type="spellEnd"/>
-                                  <w:r>
-                                    <w:rPr>
-                                      <w:color w:val="FFFFFF"/>
-                                      <w:sz w:val="36"/>
-                                      <w:szCs w:val="36"/>
-                                    </w:rPr>
-                                    <w:t xml:space="preserve"> keerthirathna </w:t>
+                                    <w:t xml:space="preserve">Darshana pubudu keerthirathna </w:t>
                                   </w:r>
                                 </w:p>
                                 <w:p>
@@ -333,25 +315,7 @@
                                 <w:sz w:val="36"/>
                                 <w:szCs w:val="36"/>
                               </w:rPr>
-                              <w:t xml:space="preserve">Darshana </w:t>
-                            </w:r>
-                            <w:proofErr w:type="spellStart"/>
-                            <w:r>
-                              <w:rPr>
-                                <w:color w:val="FFFFFF"/>
-                                <w:sz w:val="36"/>
-                                <w:szCs w:val="36"/>
-                              </w:rPr>
-                              <w:t>pubudu</w:t>
-                            </w:r>
-                            <w:proofErr w:type="spellEnd"/>
-                            <w:r>
-                              <w:rPr>
-                                <w:color w:val="FFFFFF"/>
-                                <w:sz w:val="36"/>
-                                <w:szCs w:val="36"/>
-                              </w:rPr>
-                              <w:t xml:space="preserve"> keerthirathna </w:t>
+                              <w:t xml:space="preserve">Darshana pubudu keerthirathna </w:t>
                             </w:r>
                           </w:p>
                           <w:p>
@@ -619,7 +583,7 @@
                     </pic:cNvPicPr>
                   </pic:nvPicPr>
                   <pic:blipFill>
-                    <a:blip r:embed="rId4">
+                    <a:blip r:embed="rId5">
                       <a:extLst>
                         <a:ext uri="{28A0092B-C50C-407E-A947-70E740481C1C}">
                           <a14:useLocalDpi xmlns:a14="http://schemas.microsoft.com/office/drawing/2010/main" val="0"/>
@@ -749,7 +713,7 @@
                     </pic:cNvPicPr>
                   </pic:nvPicPr>
                   <pic:blipFill rotWithShape="1">
-                    <a:blip r:embed="rId5">
+                    <a:blip r:embed="rId6">
                       <a:extLst>
                         <a:ext uri="{28A0092B-C50C-407E-A947-70E740481C1C}">
                           <a14:useLocalDpi xmlns:a14="http://schemas.microsoft.com/office/drawing/2010/main" val="0"/>
@@ -1762,6 +1726,11 @@
       </w:r>
     </w:p>
     <w:p>
+      <w:r>
+        <w:br w:type="page"/>
+      </w:r>
+    </w:p>
+    <w:p>
       <w:pPr>
         <w:rPr>
           <w:b/>
@@ -1775,6 +1744,7 @@
           <w:bCs/>
           <w:u w:val="single"/>
         </w:rPr>
+        <w:lastRenderedPageBreak/>
         <w:t>Question 0</w:t>
       </w:r>
       <w:r>
@@ -1788,14 +1758,2681 @@
     </w:p>
     <w:p>
       <w:pPr>
+        <w:spacing w:after="60"/>
+      </w:pPr>
+      <w:r>
+        <w:t xml:space="preserve">import </w:t>
+      </w:r>
+      <w:proofErr w:type="spellStart"/>
+      <w:r>
+        <w:t>java.util</w:t>
+      </w:r>
+      <w:proofErr w:type="spellEnd"/>
+      <w:r>
+        <w:t>.*;</w:t>
+      </w:r>
+    </w:p>
+    <w:p>
+      <w:pPr>
+        <w:spacing w:after="60"/>
+      </w:pPr>
+      <w:r>
+        <w:t>class Example {</w:t>
+      </w:r>
+    </w:p>
+    <w:p>
+      <w:pPr>
+        <w:spacing w:after="60"/>
+      </w:pPr>
+      <w:r>
+        <w:tab/>
+        <w:t xml:space="preserve">public static void main(String </w:t>
+      </w:r>
+      <w:proofErr w:type="spellStart"/>
+      <w:r>
+        <w:t>args</w:t>
+      </w:r>
+      <w:proofErr w:type="spellEnd"/>
+      <w:r>
+        <w:t>[]) {</w:t>
+      </w:r>
+    </w:p>
+    <w:p>
+      <w:pPr>
+        <w:spacing w:after="60"/>
+      </w:pPr>
+      <w:r>
+        <w:tab/>
+      </w:r>
+      <w:r>
+        <w:tab/>
+        <w:t>//</w:t>
+      </w:r>
+      <w:proofErr w:type="spellStart"/>
+      <w:r>
+        <w:t>i</w:t>
+      </w:r>
+      <w:proofErr w:type="spellEnd"/>
+      <w:r>
+        <w:t xml:space="preserve"> Marks array</w:t>
+      </w:r>
+    </w:p>
+    <w:p>
+      <w:pPr>
+        <w:spacing w:after="60"/>
+      </w:pPr>
+      <w:r>
+        <w:tab/>
+      </w:r>
+      <w:r>
+        <w:tab/>
+        <w:t>int[] marks ={56,81,43,69,93,54,48,47,51,79,82,96,57,61,66};</w:t>
+      </w:r>
+    </w:p>
+    <w:p>
+      <w:pPr>
+        <w:spacing w:after="60"/>
+      </w:pPr>
+      <w:r>
+        <w:tab/>
+      </w:r>
+      <w:r>
+        <w:tab/>
+      </w:r>
+    </w:p>
+    <w:p>
+      <w:pPr>
+        <w:spacing w:after="60"/>
+      </w:pPr>
+      <w:r>
+        <w:tab/>
+      </w:r>
+      <w:r>
+        <w:tab/>
+        <w:t>//ii How many marks are input into the array</w:t>
+      </w:r>
+    </w:p>
+    <w:p>
+      <w:pPr>
+        <w:spacing w:after="60"/>
+      </w:pPr>
+      <w:r>
+        <w:tab/>
+      </w:r>
+      <w:r>
+        <w:tab/>
+      </w:r>
+      <w:proofErr w:type="spellStart"/>
+      <w:r>
+        <w:t>System.out.println</w:t>
+      </w:r>
+      <w:proofErr w:type="spellEnd"/>
+      <w:r>
+        <w:t>(</w:t>
+      </w:r>
+      <w:proofErr w:type="spellStart"/>
+      <w:r>
+        <w:t>marks.length</w:t>
+      </w:r>
+      <w:proofErr w:type="spellEnd"/>
+      <w:r>
+        <w:t>);</w:t>
+      </w:r>
+    </w:p>
+    <w:p>
+      <w:pPr>
+        <w:spacing w:after="60"/>
+      </w:pPr>
+      <w:r>
+        <w:tab/>
+      </w:r>
+      <w:r>
+        <w:tab/>
+      </w:r>
+    </w:p>
+    <w:p>
+      <w:pPr>
+        <w:spacing w:after="60"/>
+      </w:pPr>
+      <w:r>
+        <w:tab/>
+      </w:r>
+      <w:r>
+        <w:tab/>
+      </w:r>
+      <w:proofErr w:type="spellStart"/>
+      <w:r>
+        <w:t>System.out.println</w:t>
+      </w:r>
+      <w:proofErr w:type="spellEnd"/>
+      <w:r>
+        <w:t>();</w:t>
+      </w:r>
+    </w:p>
+    <w:p>
+      <w:pPr>
+        <w:spacing w:after="60"/>
+      </w:pPr>
+      <w:r>
+        <w:tab/>
+      </w:r>
+      <w:r>
+        <w:tab/>
+      </w:r>
+    </w:p>
+    <w:p>
+      <w:pPr>
+        <w:spacing w:after="60"/>
+      </w:pPr>
+      <w:r>
+        <w:tab/>
+      </w:r>
+      <w:r>
+        <w:tab/>
+        <w:t>//iii Marks array Print</w:t>
+      </w:r>
+    </w:p>
+    <w:p>
+      <w:pPr>
+        <w:spacing w:after="60"/>
+      </w:pPr>
+      <w:r>
+        <w:tab/>
+      </w:r>
+      <w:r>
+        <w:tab/>
+        <w:t xml:space="preserve">for(int </w:t>
+      </w:r>
+      <w:proofErr w:type="spellStart"/>
+      <w:r>
+        <w:t>i</w:t>
+      </w:r>
+      <w:proofErr w:type="spellEnd"/>
+      <w:r>
+        <w:t xml:space="preserve">=0; </w:t>
+      </w:r>
+      <w:proofErr w:type="spellStart"/>
+      <w:r>
+        <w:t>i</w:t>
+      </w:r>
+      <w:proofErr w:type="spellEnd"/>
+      <w:r>
+        <w:t xml:space="preserve">&lt;5; </w:t>
+      </w:r>
+      <w:proofErr w:type="spellStart"/>
+      <w:r>
+        <w:t>i</w:t>
+      </w:r>
+      <w:proofErr w:type="spellEnd"/>
+      <w:r>
+        <w:t>++){</w:t>
+      </w:r>
+    </w:p>
+    <w:p>
+      <w:pPr>
+        <w:spacing w:after="60"/>
+      </w:pPr>
+      <w:r>
+        <w:tab/>
+      </w:r>
+      <w:r>
+        <w:tab/>
+      </w:r>
+      <w:r>
+        <w:tab/>
+      </w:r>
+      <w:proofErr w:type="spellStart"/>
+      <w:r>
+        <w:t>System.out.println</w:t>
+      </w:r>
+      <w:proofErr w:type="spellEnd"/>
+      <w:r>
+        <w:t>(marks[</w:t>
+      </w:r>
+      <w:proofErr w:type="spellStart"/>
+      <w:r>
+        <w:t>i</w:t>
+      </w:r>
+      <w:proofErr w:type="spellEnd"/>
+      <w:r>
+        <w:t>]);</w:t>
+      </w:r>
+    </w:p>
+    <w:p>
+      <w:pPr>
+        <w:spacing w:after="60"/>
+      </w:pPr>
+      <w:r>
+        <w:tab/>
+      </w:r>
+      <w:r>
+        <w:tab/>
+        <w:t>}</w:t>
+      </w:r>
+    </w:p>
+    <w:p>
+      <w:pPr>
+        <w:spacing w:after="60"/>
+      </w:pPr>
+      <w:r>
+        <w:tab/>
+      </w:r>
+      <w:r>
+        <w:tab/>
+        <w:t>//output :- print index 1 to 5 variables in array</w:t>
+      </w:r>
+    </w:p>
+    <w:p>
+      <w:pPr>
+        <w:spacing w:after="60"/>
+      </w:pPr>
+      <w:r>
+        <w:tab/>
+      </w:r>
+      <w:r>
+        <w:tab/>
+        <w:t>//56</w:t>
+      </w:r>
+    </w:p>
+    <w:p>
+      <w:pPr>
+        <w:spacing w:after="60"/>
+      </w:pPr>
+      <w:r>
+        <w:tab/>
+      </w:r>
+      <w:r>
+        <w:tab/>
+        <w:t>//81</w:t>
+      </w:r>
+    </w:p>
+    <w:p>
+      <w:pPr>
+        <w:spacing w:after="60"/>
+      </w:pPr>
+      <w:r>
+        <w:tab/>
+      </w:r>
+      <w:r>
+        <w:tab/>
+        <w:t>//43</w:t>
+      </w:r>
+    </w:p>
+    <w:p>
+      <w:pPr>
+        <w:spacing w:after="60"/>
+      </w:pPr>
+      <w:r>
+        <w:tab/>
+      </w:r>
+      <w:r>
+        <w:tab/>
+        <w:t>//69</w:t>
+      </w:r>
+    </w:p>
+    <w:p>
+      <w:pPr>
+        <w:spacing w:after="60"/>
+      </w:pPr>
+      <w:r>
+        <w:tab/>
+      </w:r>
+      <w:r>
+        <w:tab/>
+        <w:t>//93</w:t>
+      </w:r>
+    </w:p>
+    <w:p>
+      <w:pPr>
+        <w:spacing w:after="60"/>
+      </w:pPr>
+      <w:r>
+        <w:tab/>
+      </w:r>
+      <w:r>
+        <w:tab/>
+      </w:r>
+    </w:p>
+    <w:p>
+      <w:pPr>
+        <w:spacing w:after="60"/>
+      </w:pPr>
+      <w:r>
+        <w:tab/>
+      </w:r>
+      <w:r>
+        <w:tab/>
+        <w:t>//iv print all marks of an array using for loop</w:t>
+      </w:r>
+    </w:p>
+    <w:p>
+      <w:pPr>
+        <w:spacing w:after="60"/>
+      </w:pPr>
+      <w:r>
+        <w:tab/>
+      </w:r>
+      <w:r>
+        <w:tab/>
+        <w:t xml:space="preserve">for(int </w:t>
+      </w:r>
+      <w:proofErr w:type="spellStart"/>
+      <w:r>
+        <w:t>i</w:t>
+      </w:r>
+      <w:proofErr w:type="spellEnd"/>
+      <w:r>
+        <w:t xml:space="preserve">=0; </w:t>
+      </w:r>
+      <w:proofErr w:type="spellStart"/>
+      <w:r>
+        <w:t>i</w:t>
+      </w:r>
+      <w:proofErr w:type="spellEnd"/>
+      <w:r>
+        <w:t>&lt;</w:t>
+      </w:r>
+      <w:proofErr w:type="spellStart"/>
+      <w:r>
+        <w:t>marks.length</w:t>
+      </w:r>
+      <w:proofErr w:type="spellEnd"/>
+      <w:r>
+        <w:t xml:space="preserve">; </w:t>
+      </w:r>
+      <w:proofErr w:type="spellStart"/>
+      <w:r>
+        <w:t>i</w:t>
+      </w:r>
+      <w:proofErr w:type="spellEnd"/>
+      <w:r>
+        <w:t>++){</w:t>
+      </w:r>
+    </w:p>
+    <w:p>
+      <w:pPr>
+        <w:spacing w:after="60"/>
+      </w:pPr>
+      <w:r>
+        <w:tab/>
+      </w:r>
+      <w:r>
+        <w:tab/>
+      </w:r>
+      <w:r>
+        <w:tab/>
+      </w:r>
+      <w:proofErr w:type="spellStart"/>
+      <w:r>
+        <w:t>System.out.println</w:t>
+      </w:r>
+      <w:proofErr w:type="spellEnd"/>
+      <w:r>
+        <w:t>(marks[</w:t>
+      </w:r>
+      <w:proofErr w:type="spellStart"/>
+      <w:r>
+        <w:t>i</w:t>
+      </w:r>
+      <w:proofErr w:type="spellEnd"/>
+      <w:r>
+        <w:t>]);</w:t>
+      </w:r>
+    </w:p>
+    <w:p>
+      <w:pPr>
+        <w:spacing w:after="60"/>
+      </w:pPr>
+      <w:r>
+        <w:tab/>
+      </w:r>
+      <w:r>
+        <w:tab/>
+        <w:t>}</w:t>
+      </w:r>
+    </w:p>
+    <w:p>
+      <w:pPr>
+        <w:spacing w:after="60"/>
+      </w:pPr>
+    </w:p>
+    <w:p>
+      <w:pPr>
+        <w:spacing w:after="60"/>
+      </w:pPr>
+      <w:r>
+        <w:tab/>
+      </w:r>
+      <w:r>
+        <w:tab/>
+      </w:r>
+      <w:proofErr w:type="spellStart"/>
+      <w:r>
+        <w:t>System.out.println</w:t>
+      </w:r>
+      <w:proofErr w:type="spellEnd"/>
+      <w:r>
+        <w:t>();</w:t>
+      </w:r>
+    </w:p>
+    <w:p>
+      <w:pPr>
+        <w:spacing w:after="60"/>
+      </w:pPr>
+    </w:p>
+    <w:p>
+      <w:pPr>
+        <w:spacing w:after="60"/>
+      </w:pPr>
+      <w:r>
+        <w:tab/>
+      </w:r>
+      <w:r>
+        <w:tab/>
+        <w:t>//v print the 10th element to the last element</w:t>
+      </w:r>
+    </w:p>
+    <w:p>
+      <w:pPr>
+        <w:spacing w:after="60"/>
+      </w:pPr>
+      <w:r>
+        <w:tab/>
+      </w:r>
+      <w:r>
+        <w:tab/>
+        <w:t xml:space="preserve">for(int </w:t>
+      </w:r>
+      <w:proofErr w:type="spellStart"/>
+      <w:r>
+        <w:t>i</w:t>
+      </w:r>
+      <w:proofErr w:type="spellEnd"/>
+      <w:r>
+        <w:t xml:space="preserve">=9; </w:t>
+      </w:r>
+      <w:proofErr w:type="spellStart"/>
+      <w:r>
+        <w:t>i</w:t>
+      </w:r>
+      <w:proofErr w:type="spellEnd"/>
+      <w:r>
+        <w:t>&lt;</w:t>
+      </w:r>
+      <w:proofErr w:type="spellStart"/>
+      <w:r>
+        <w:t>marks.length</w:t>
+      </w:r>
+      <w:proofErr w:type="spellEnd"/>
+      <w:r>
+        <w:t xml:space="preserve">; </w:t>
+      </w:r>
+      <w:proofErr w:type="spellStart"/>
+      <w:r>
+        <w:t>i</w:t>
+      </w:r>
+      <w:proofErr w:type="spellEnd"/>
+      <w:r>
+        <w:t>++){</w:t>
+      </w:r>
+    </w:p>
+    <w:p>
+      <w:pPr>
+        <w:spacing w:after="60"/>
+      </w:pPr>
+      <w:r>
+        <w:tab/>
+      </w:r>
+      <w:r>
+        <w:tab/>
+      </w:r>
+      <w:r>
+        <w:tab/>
+      </w:r>
+      <w:proofErr w:type="spellStart"/>
+      <w:r>
+        <w:t>System.out.println</w:t>
+      </w:r>
+      <w:proofErr w:type="spellEnd"/>
+      <w:r>
+        <w:t>(marks[</w:t>
+      </w:r>
+      <w:proofErr w:type="spellStart"/>
+      <w:r>
+        <w:t>i</w:t>
+      </w:r>
+      <w:proofErr w:type="spellEnd"/>
+      <w:r>
+        <w:t>]);</w:t>
+      </w:r>
+    </w:p>
+    <w:p>
+      <w:pPr>
+        <w:spacing w:after="60"/>
+      </w:pPr>
+      <w:r>
+        <w:tab/>
+      </w:r>
+      <w:r>
+        <w:tab/>
+        <w:t>}</w:t>
+      </w:r>
+    </w:p>
+    <w:p>
+      <w:pPr>
+        <w:spacing w:after="60"/>
+      </w:pPr>
+      <w:r>
+        <w:tab/>
+        <w:t>}</w:t>
+      </w:r>
+      <w:r>
+        <w:tab/>
+      </w:r>
+    </w:p>
+    <w:p>
+      <w:pPr>
+        <w:spacing w:after="60"/>
+      </w:pPr>
+      <w:r>
+        <w:t>}</w:t>
+      </w:r>
+    </w:p>
+    <w:p>
+      <w:r>
+        <w:br w:type="page"/>
+      </w:r>
+    </w:p>
+    <w:p>
+      <w:pPr>
         <w:rPr>
           <w:b/>
           <w:bCs/>
           <w:u w:val="single"/>
         </w:rPr>
       </w:pPr>
+      <w:r>
+        <w:rPr>
+          <w:b/>
+          <w:bCs/>
+          <w:u w:val="single"/>
+        </w:rPr>
+        <w:lastRenderedPageBreak/>
+        <w:t>Question 0</w:t>
+      </w:r>
+      <w:r>
+        <w:rPr>
+          <w:b/>
+          <w:bCs/>
+          <w:u w:val="single"/>
+        </w:rPr>
+        <w:t>6</w:t>
+      </w:r>
+    </w:p>
+    <w:p>
+      <w:r>
+        <w:t xml:space="preserve">import </w:t>
+      </w:r>
+      <w:proofErr w:type="spellStart"/>
+      <w:r>
+        <w:t>java.util</w:t>
+      </w:r>
+      <w:proofErr w:type="spellEnd"/>
+      <w:r>
+        <w:t>.*;</w:t>
+      </w:r>
+    </w:p>
+    <w:p>
+      <w:r>
+        <w:t>class Example {</w:t>
+      </w:r>
+    </w:p>
+    <w:p>
+      <w:r>
+        <w:tab/>
+        <w:t xml:space="preserve">public static void main(String </w:t>
+      </w:r>
+      <w:proofErr w:type="spellStart"/>
+      <w:r>
+        <w:t>args</w:t>
+      </w:r>
+      <w:proofErr w:type="spellEnd"/>
+      <w:r>
+        <w:t>[]) {</w:t>
+      </w:r>
+    </w:p>
+    <w:p>
+      <w:r>
+        <w:tab/>
+      </w:r>
+      <w:r>
+        <w:tab/>
+        <w:t>//</w:t>
+      </w:r>
+      <w:proofErr w:type="spellStart"/>
+      <w:r>
+        <w:t>i</w:t>
+      </w:r>
+      <w:proofErr w:type="spellEnd"/>
+      <w:r>
+        <w:t xml:space="preserve"> days array</w:t>
+      </w:r>
+    </w:p>
+    <w:p>
+      <w:r>
+        <w:tab/>
+      </w:r>
+      <w:r>
+        <w:tab/>
+        <w:t>String[] days ={"</w:t>
+      </w:r>
+      <w:proofErr w:type="spellStart"/>
+      <w:r>
+        <w:t>Sunday","Monday","Tuesday","Wednesday","Thursday","Friday</w:t>
+      </w:r>
+      <w:proofErr w:type="spellEnd"/>
+      <w:r>
+        <w:t>"};</w:t>
+      </w:r>
     </w:p>
     <w:p/>
+    <w:p>
+      <w:r>
+        <w:tab/>
+      </w:r>
+      <w:r>
+        <w:tab/>
+      </w:r>
+    </w:p>
+    <w:p>
+      <w:r>
+        <w:tab/>
+      </w:r>
+      <w:r>
+        <w:tab/>
+        <w:t>//ii Print Days Array</w:t>
+      </w:r>
+    </w:p>
+    <w:p>
+      <w:r>
+        <w:tab/>
+      </w:r>
+      <w:r>
+        <w:tab/>
+      </w:r>
+      <w:proofErr w:type="spellStart"/>
+      <w:r>
+        <w:t>System.out.println</w:t>
+      </w:r>
+      <w:proofErr w:type="spellEnd"/>
+      <w:r>
+        <w:t>(</w:t>
+      </w:r>
+      <w:proofErr w:type="spellStart"/>
+      <w:r>
+        <w:t>Arrays.toString</w:t>
+      </w:r>
+      <w:proofErr w:type="spellEnd"/>
+      <w:r>
+        <w:t>(days));</w:t>
+      </w:r>
+    </w:p>
+    <w:p>
+      <w:r>
+        <w:tab/>
+      </w:r>
+      <w:r>
+        <w:tab/>
+      </w:r>
+    </w:p>
+    <w:p>
+      <w:r>
+        <w:tab/>
+      </w:r>
+      <w:r>
+        <w:tab/>
+      </w:r>
+      <w:proofErr w:type="spellStart"/>
+      <w:r>
+        <w:t>System.out.println</w:t>
+      </w:r>
+      <w:proofErr w:type="spellEnd"/>
+      <w:r>
+        <w:t>();</w:t>
+      </w:r>
+    </w:p>
+    <w:p>
+      <w:r>
+        <w:tab/>
+      </w:r>
+      <w:r>
+        <w:tab/>
+      </w:r>
+    </w:p>
+    <w:p>
+      <w:r>
+        <w:tab/>
+      </w:r>
+      <w:r>
+        <w:tab/>
+        <w:t>//iii Print Reverse</w:t>
+      </w:r>
+    </w:p>
+    <w:p>
+      <w:r>
+        <w:tab/>
+      </w:r>
+      <w:r>
+        <w:tab/>
+      </w:r>
+      <w:proofErr w:type="spellStart"/>
+      <w:r>
+        <w:t>System.out.print</w:t>
+      </w:r>
+      <w:proofErr w:type="spellEnd"/>
+      <w:r>
+        <w:t>("[");</w:t>
+      </w:r>
+    </w:p>
+    <w:p>
+      <w:r>
+        <w:tab/>
+      </w:r>
+      <w:r>
+        <w:tab/>
+        <w:t xml:space="preserve">for (int </w:t>
+      </w:r>
+      <w:proofErr w:type="spellStart"/>
+      <w:r>
+        <w:t>i</w:t>
+      </w:r>
+      <w:proofErr w:type="spellEnd"/>
+      <w:r>
+        <w:t xml:space="preserve"> = days.length-1; </w:t>
+      </w:r>
+      <w:proofErr w:type="spellStart"/>
+      <w:r>
+        <w:t>i</w:t>
+      </w:r>
+      <w:proofErr w:type="spellEnd"/>
+      <w:r>
+        <w:t xml:space="preserve"> &gt;=0; </w:t>
+      </w:r>
+      <w:proofErr w:type="spellStart"/>
+      <w:r>
+        <w:t>i</w:t>
+      </w:r>
+      <w:proofErr w:type="spellEnd"/>
+      <w:r>
+        <w:t>--){</w:t>
+      </w:r>
+    </w:p>
+    <w:p>
+      <w:r>
+        <w:tab/>
+      </w:r>
+      <w:r>
+        <w:tab/>
+      </w:r>
+      <w:r>
+        <w:tab/>
+      </w:r>
+      <w:proofErr w:type="spellStart"/>
+      <w:r>
+        <w:t>System.out.print</w:t>
+      </w:r>
+      <w:proofErr w:type="spellEnd"/>
+      <w:r>
+        <w:t>(days[</w:t>
+      </w:r>
+      <w:proofErr w:type="spellStart"/>
+      <w:r>
+        <w:t>i</w:t>
+      </w:r>
+      <w:proofErr w:type="spellEnd"/>
+      <w:r>
+        <w:t>]+", ");</w:t>
+      </w:r>
+    </w:p>
+    <w:p>
+      <w:r>
+        <w:tab/>
+      </w:r>
+      <w:r>
+        <w:tab/>
+        <w:t>}</w:t>
+      </w:r>
+    </w:p>
+    <w:p>
+      <w:r>
+        <w:tab/>
+      </w:r>
+      <w:r>
+        <w:tab/>
+      </w:r>
+      <w:proofErr w:type="spellStart"/>
+      <w:r>
+        <w:t>System.out.print</w:t>
+      </w:r>
+      <w:proofErr w:type="spellEnd"/>
+      <w:r>
+        <w:t>("\b\b]");</w:t>
+      </w:r>
+    </w:p>
+    <w:p>
+      <w:r>
+        <w:tab/>
+        <w:t>}</w:t>
+      </w:r>
+      <w:r>
+        <w:tab/>
+      </w:r>
+    </w:p>
+    <w:p>
+      <w:r>
+        <w:t>}</w:t>
+      </w:r>
+    </w:p>
+    <w:p>
+      <w:r>
+        <w:br w:type="page"/>
+      </w:r>
+    </w:p>
+    <w:p>
+      <w:pPr>
+        <w:rPr>
+          <w:b/>
+          <w:bCs/>
+          <w:u w:val="single"/>
+        </w:rPr>
+      </w:pPr>
+      <w:r>
+        <w:rPr>
+          <w:b/>
+          <w:bCs/>
+          <w:u w:val="single"/>
+        </w:rPr>
+        <w:lastRenderedPageBreak/>
+        <w:t>Question 0</w:t>
+      </w:r>
+      <w:r>
+        <w:rPr>
+          <w:b/>
+          <w:bCs/>
+          <w:u w:val="single"/>
+        </w:rPr>
+        <w:t>7</w:t>
+      </w:r>
+    </w:p>
+    <w:p>
+      <w:pPr>
+        <w:spacing w:after="40"/>
+      </w:pPr>
+      <w:r>
+        <w:t xml:space="preserve">import </w:t>
+      </w:r>
+      <w:proofErr w:type="spellStart"/>
+      <w:r>
+        <w:t>java.util</w:t>
+      </w:r>
+      <w:proofErr w:type="spellEnd"/>
+      <w:r>
+        <w:t>.*;</w:t>
+      </w:r>
+    </w:p>
+    <w:p>
+      <w:pPr>
+        <w:spacing w:after="40"/>
+      </w:pPr>
+      <w:r>
+        <w:t>class Example {</w:t>
+      </w:r>
+    </w:p>
+    <w:p>
+      <w:pPr>
+        <w:spacing w:after="40"/>
+      </w:pPr>
+      <w:r>
+        <w:tab/>
+        <w:t xml:space="preserve">public static void main(String </w:t>
+      </w:r>
+      <w:proofErr w:type="spellStart"/>
+      <w:r>
+        <w:t>args</w:t>
+      </w:r>
+      <w:proofErr w:type="spellEnd"/>
+      <w:r>
+        <w:t>[]) {</w:t>
+      </w:r>
+    </w:p>
+    <w:p>
+      <w:pPr>
+        <w:spacing w:after="40"/>
+      </w:pPr>
+      <w:r>
+        <w:tab/>
+      </w:r>
+      <w:r>
+        <w:tab/>
+        <w:t>//</w:t>
+      </w:r>
+      <w:proofErr w:type="spellStart"/>
+      <w:r>
+        <w:t>i</w:t>
+      </w:r>
+      <w:proofErr w:type="spellEnd"/>
+      <w:r>
+        <w:t xml:space="preserve"> Array to store Block letters</w:t>
+      </w:r>
+    </w:p>
+    <w:p>
+      <w:pPr>
+        <w:spacing w:after="40"/>
+      </w:pPr>
+      <w:r>
+        <w:tab/>
+      </w:r>
+      <w:r>
+        <w:tab/>
+        <w:t>char[] letters ={65,66,67,68,69,70,71,72,73,74,75,76,77,78,79,80,81,82,83,84,85,86,87,88,89,90};</w:t>
+      </w:r>
+    </w:p>
+    <w:p>
+      <w:pPr>
+        <w:spacing w:after="40"/>
+      </w:pPr>
+      <w:r>
+        <w:tab/>
+      </w:r>
+      <w:r>
+        <w:tab/>
+      </w:r>
+    </w:p>
+    <w:p>
+      <w:pPr>
+        <w:spacing w:after="40"/>
+      </w:pPr>
+      <w:r>
+        <w:tab/>
+      </w:r>
+      <w:r>
+        <w:tab/>
+        <w:t>//ii Print that array as follows[ A, B, C, D, …………….]</w:t>
+      </w:r>
+    </w:p>
+    <w:p>
+      <w:pPr>
+        <w:spacing w:after="40"/>
+      </w:pPr>
+      <w:r>
+        <w:tab/>
+      </w:r>
+      <w:r>
+        <w:tab/>
+      </w:r>
+      <w:proofErr w:type="spellStart"/>
+      <w:r>
+        <w:t>System.out.print</w:t>
+      </w:r>
+      <w:proofErr w:type="spellEnd"/>
+      <w:r>
+        <w:t>("[");</w:t>
+      </w:r>
+    </w:p>
+    <w:p>
+      <w:pPr>
+        <w:spacing w:after="40"/>
+      </w:pPr>
+      <w:r>
+        <w:tab/>
+      </w:r>
+      <w:r>
+        <w:tab/>
+        <w:t xml:space="preserve">for (int </w:t>
+      </w:r>
+      <w:proofErr w:type="spellStart"/>
+      <w:r>
+        <w:t>i</w:t>
+      </w:r>
+      <w:proofErr w:type="spellEnd"/>
+      <w:r>
+        <w:t xml:space="preserve"> = 0; </w:t>
+      </w:r>
+      <w:proofErr w:type="spellStart"/>
+      <w:r>
+        <w:t>i</w:t>
+      </w:r>
+      <w:proofErr w:type="spellEnd"/>
+      <w:r>
+        <w:t xml:space="preserve"> &lt; </w:t>
+      </w:r>
+      <w:proofErr w:type="spellStart"/>
+      <w:r>
+        <w:t>letters.length</w:t>
+      </w:r>
+      <w:proofErr w:type="spellEnd"/>
+      <w:r>
+        <w:t xml:space="preserve">; </w:t>
+      </w:r>
+      <w:proofErr w:type="spellStart"/>
+      <w:r>
+        <w:t>i</w:t>
+      </w:r>
+      <w:proofErr w:type="spellEnd"/>
+      <w:r>
+        <w:t>++){</w:t>
+      </w:r>
+    </w:p>
+    <w:p>
+      <w:pPr>
+        <w:spacing w:after="40"/>
+      </w:pPr>
+      <w:r>
+        <w:tab/>
+      </w:r>
+      <w:r>
+        <w:tab/>
+      </w:r>
+      <w:r>
+        <w:tab/>
+      </w:r>
+      <w:proofErr w:type="spellStart"/>
+      <w:r>
+        <w:t>System.out.print</w:t>
+      </w:r>
+      <w:proofErr w:type="spellEnd"/>
+      <w:r>
+        <w:t>(letters[</w:t>
+      </w:r>
+      <w:proofErr w:type="spellStart"/>
+      <w:r>
+        <w:t>i</w:t>
+      </w:r>
+      <w:proofErr w:type="spellEnd"/>
+      <w:r>
+        <w:t>]+", ");</w:t>
+      </w:r>
+    </w:p>
+    <w:p>
+      <w:pPr>
+        <w:spacing w:after="40"/>
+      </w:pPr>
+      <w:r>
+        <w:tab/>
+      </w:r>
+      <w:r>
+        <w:tab/>
+        <w:t>}</w:t>
+      </w:r>
+    </w:p>
+    <w:p>
+      <w:pPr>
+        <w:spacing w:after="40"/>
+      </w:pPr>
+      <w:r>
+        <w:tab/>
+      </w:r>
+      <w:r>
+        <w:tab/>
+      </w:r>
+      <w:proofErr w:type="spellStart"/>
+      <w:r>
+        <w:t>System.out.print</w:t>
+      </w:r>
+      <w:proofErr w:type="spellEnd"/>
+      <w:r>
+        <w:t>("\b\b]");</w:t>
+      </w:r>
+    </w:p>
+    <w:p>
+      <w:pPr>
+        <w:spacing w:after="40"/>
+      </w:pPr>
+      <w:r>
+        <w:tab/>
+      </w:r>
+      <w:r>
+        <w:tab/>
+      </w:r>
+    </w:p>
+    <w:p>
+      <w:pPr>
+        <w:spacing w:after="40"/>
+      </w:pPr>
+      <w:r>
+        <w:tab/>
+      </w:r>
+      <w:r>
+        <w:tab/>
+      </w:r>
+      <w:proofErr w:type="spellStart"/>
+      <w:r>
+        <w:t>System.out.println</w:t>
+      </w:r>
+      <w:proofErr w:type="spellEnd"/>
+      <w:r>
+        <w:t>();</w:t>
+      </w:r>
+      <w:r>
+        <w:tab/>
+      </w:r>
+    </w:p>
+    <w:p>
+      <w:pPr>
+        <w:spacing w:after="40"/>
+      </w:pPr>
+      <w:r>
+        <w:tab/>
+      </w:r>
+      <w:r>
+        <w:tab/>
+      </w:r>
+    </w:p>
+    <w:p>
+      <w:pPr>
+        <w:spacing w:after="40"/>
+      </w:pPr>
+      <w:r>
+        <w:tab/>
+      </w:r>
+      <w:r>
+        <w:tab/>
+        <w:t>//iii Print the block letters in the even index of an array.</w:t>
+      </w:r>
+    </w:p>
+    <w:p>
+      <w:pPr>
+        <w:spacing w:after="40"/>
+      </w:pPr>
+      <w:r>
+        <w:tab/>
+      </w:r>
+      <w:r>
+        <w:tab/>
+      </w:r>
+      <w:proofErr w:type="spellStart"/>
+      <w:r>
+        <w:t>System.out.print</w:t>
+      </w:r>
+      <w:proofErr w:type="spellEnd"/>
+      <w:r>
+        <w:t>("[");</w:t>
+      </w:r>
+    </w:p>
+    <w:p>
+      <w:pPr>
+        <w:spacing w:after="40"/>
+      </w:pPr>
+      <w:r>
+        <w:tab/>
+      </w:r>
+      <w:r>
+        <w:tab/>
+        <w:t xml:space="preserve">for (int </w:t>
+      </w:r>
+      <w:proofErr w:type="spellStart"/>
+      <w:r>
+        <w:t>i</w:t>
+      </w:r>
+      <w:proofErr w:type="spellEnd"/>
+      <w:r>
+        <w:t xml:space="preserve"> = 0; </w:t>
+      </w:r>
+      <w:proofErr w:type="spellStart"/>
+      <w:r>
+        <w:t>i</w:t>
+      </w:r>
+      <w:proofErr w:type="spellEnd"/>
+      <w:r>
+        <w:t xml:space="preserve"> &lt; </w:t>
+      </w:r>
+      <w:proofErr w:type="spellStart"/>
+      <w:r>
+        <w:t>letters.length</w:t>
+      </w:r>
+      <w:proofErr w:type="spellEnd"/>
+      <w:r>
+        <w:t xml:space="preserve">; </w:t>
+      </w:r>
+      <w:proofErr w:type="spellStart"/>
+      <w:r>
+        <w:t>i</w:t>
+      </w:r>
+      <w:proofErr w:type="spellEnd"/>
+      <w:r>
+        <w:t>+=2){</w:t>
+      </w:r>
+    </w:p>
+    <w:p>
+      <w:pPr>
+        <w:spacing w:after="40"/>
+      </w:pPr>
+      <w:r>
+        <w:tab/>
+      </w:r>
+      <w:r>
+        <w:tab/>
+      </w:r>
+      <w:r>
+        <w:tab/>
+      </w:r>
+      <w:proofErr w:type="spellStart"/>
+      <w:r>
+        <w:t>System.out.print</w:t>
+      </w:r>
+      <w:proofErr w:type="spellEnd"/>
+      <w:r>
+        <w:t>(letters[</w:t>
+      </w:r>
+      <w:proofErr w:type="spellStart"/>
+      <w:r>
+        <w:t>i</w:t>
+      </w:r>
+      <w:proofErr w:type="spellEnd"/>
+      <w:r>
+        <w:t>]+", ");</w:t>
+      </w:r>
+    </w:p>
+    <w:p>
+      <w:pPr>
+        <w:spacing w:after="40"/>
+      </w:pPr>
+      <w:r>
+        <w:tab/>
+      </w:r>
+      <w:r>
+        <w:tab/>
+        <w:t>}</w:t>
+      </w:r>
+    </w:p>
+    <w:p>
+      <w:pPr>
+        <w:spacing w:after="40"/>
+      </w:pPr>
+      <w:r>
+        <w:tab/>
+      </w:r>
+      <w:r>
+        <w:tab/>
+      </w:r>
+      <w:proofErr w:type="spellStart"/>
+      <w:r>
+        <w:t>System.out.print</w:t>
+      </w:r>
+      <w:proofErr w:type="spellEnd"/>
+      <w:r>
+        <w:t>("\b\b]");</w:t>
+      </w:r>
+    </w:p>
+    <w:p>
+      <w:pPr>
+        <w:spacing w:after="40"/>
+      </w:pPr>
+      <w:r>
+        <w:tab/>
+      </w:r>
+      <w:r>
+        <w:tab/>
+      </w:r>
+    </w:p>
+    <w:p>
+      <w:pPr>
+        <w:spacing w:after="40"/>
+      </w:pPr>
+      <w:r>
+        <w:tab/>
+      </w:r>
+      <w:r>
+        <w:tab/>
+      </w:r>
+      <w:proofErr w:type="spellStart"/>
+      <w:r>
+        <w:t>System.out.println</w:t>
+      </w:r>
+      <w:proofErr w:type="spellEnd"/>
+      <w:r>
+        <w:t>();</w:t>
+      </w:r>
+    </w:p>
+    <w:p>
+      <w:pPr>
+        <w:spacing w:after="40"/>
+      </w:pPr>
+      <w:r>
+        <w:tab/>
+      </w:r>
+      <w:r>
+        <w:tab/>
+      </w:r>
+    </w:p>
+    <w:p>
+      <w:pPr>
+        <w:spacing w:after="40"/>
+      </w:pPr>
+      <w:r>
+        <w:tab/>
+      </w:r>
+      <w:r>
+        <w:tab/>
+        <w:t>//iv Print the block letters in the odd index of an array.</w:t>
+      </w:r>
+    </w:p>
+    <w:p>
+      <w:pPr>
+        <w:spacing w:after="40"/>
+      </w:pPr>
+      <w:r>
+        <w:tab/>
+      </w:r>
+      <w:r>
+        <w:tab/>
+      </w:r>
+      <w:proofErr w:type="spellStart"/>
+      <w:r>
+        <w:t>System.out.print</w:t>
+      </w:r>
+      <w:proofErr w:type="spellEnd"/>
+      <w:r>
+        <w:t>("[");</w:t>
+      </w:r>
+    </w:p>
+    <w:p>
+      <w:pPr>
+        <w:spacing w:after="40"/>
+      </w:pPr>
+      <w:r>
+        <w:tab/>
+      </w:r>
+      <w:r>
+        <w:tab/>
+        <w:t xml:space="preserve">for (int </w:t>
+      </w:r>
+      <w:proofErr w:type="spellStart"/>
+      <w:r>
+        <w:t>i</w:t>
+      </w:r>
+      <w:proofErr w:type="spellEnd"/>
+      <w:r>
+        <w:t xml:space="preserve"> = 1; </w:t>
+      </w:r>
+      <w:proofErr w:type="spellStart"/>
+      <w:r>
+        <w:t>i</w:t>
+      </w:r>
+      <w:proofErr w:type="spellEnd"/>
+      <w:r>
+        <w:t xml:space="preserve"> &lt; </w:t>
+      </w:r>
+      <w:proofErr w:type="spellStart"/>
+      <w:r>
+        <w:t>letters.length</w:t>
+      </w:r>
+      <w:proofErr w:type="spellEnd"/>
+      <w:r>
+        <w:t xml:space="preserve">; </w:t>
+      </w:r>
+      <w:proofErr w:type="spellStart"/>
+      <w:r>
+        <w:t>i</w:t>
+      </w:r>
+      <w:proofErr w:type="spellEnd"/>
+      <w:r>
+        <w:t>+=2){</w:t>
+      </w:r>
+    </w:p>
+    <w:p>
+      <w:pPr>
+        <w:spacing w:after="40"/>
+      </w:pPr>
+      <w:r>
+        <w:tab/>
+      </w:r>
+      <w:r>
+        <w:tab/>
+      </w:r>
+      <w:r>
+        <w:tab/>
+      </w:r>
+      <w:proofErr w:type="spellStart"/>
+      <w:r>
+        <w:t>System.out.print</w:t>
+      </w:r>
+      <w:proofErr w:type="spellEnd"/>
+      <w:r>
+        <w:t>(letters[</w:t>
+      </w:r>
+      <w:proofErr w:type="spellStart"/>
+      <w:r>
+        <w:t>i</w:t>
+      </w:r>
+      <w:proofErr w:type="spellEnd"/>
+      <w:r>
+        <w:t>]+", ");</w:t>
+      </w:r>
+    </w:p>
+    <w:p>
+      <w:pPr>
+        <w:spacing w:after="40"/>
+      </w:pPr>
+      <w:r>
+        <w:tab/>
+      </w:r>
+      <w:r>
+        <w:tab/>
+        <w:t>}</w:t>
+      </w:r>
+    </w:p>
+    <w:p>
+      <w:pPr>
+        <w:spacing w:after="40"/>
+      </w:pPr>
+      <w:r>
+        <w:tab/>
+      </w:r>
+      <w:r>
+        <w:tab/>
+      </w:r>
+      <w:proofErr w:type="spellStart"/>
+      <w:r>
+        <w:t>System.out.print</w:t>
+      </w:r>
+      <w:proofErr w:type="spellEnd"/>
+      <w:r>
+        <w:t>("\b\b]");</w:t>
+      </w:r>
+      <w:r>
+        <w:tab/>
+      </w:r>
+    </w:p>
+    <w:p>
+      <w:pPr>
+        <w:spacing w:after="40"/>
+      </w:pPr>
+      <w:r>
+        <w:tab/>
+      </w:r>
+      <w:r>
+        <w:tab/>
+      </w:r>
+      <w:r>
+        <w:tab/>
+      </w:r>
+      <w:r>
+        <w:tab/>
+      </w:r>
+      <w:r>
+        <w:tab/>
+      </w:r>
+      <w:r>
+        <w:tab/>
+      </w:r>
+    </w:p>
+    <w:p>
+      <w:pPr>
+        <w:spacing w:after="40"/>
+      </w:pPr>
+      <w:r>
+        <w:tab/>
+      </w:r>
+      <w:r>
+        <w:tab/>
+      </w:r>
+      <w:proofErr w:type="spellStart"/>
+      <w:r>
+        <w:t>System.out.println</w:t>
+      </w:r>
+      <w:proofErr w:type="spellEnd"/>
+      <w:r>
+        <w:t>();</w:t>
+      </w:r>
+    </w:p>
+    <w:p>
+      <w:pPr>
+        <w:spacing w:after="40"/>
+      </w:pPr>
+      <w:r>
+        <w:tab/>
+      </w:r>
+      <w:r>
+        <w:tab/>
+      </w:r>
+    </w:p>
+    <w:p>
+      <w:pPr>
+        <w:spacing w:after="40"/>
+      </w:pPr>
+      <w:r>
+        <w:tab/>
+      </w:r>
+      <w:r>
+        <w:tab/>
+        <w:t>//v Print the array in reverse order..</w:t>
+      </w:r>
+    </w:p>
+    <w:p>
+      <w:pPr>
+        <w:spacing w:after="40"/>
+      </w:pPr>
+      <w:r>
+        <w:tab/>
+      </w:r>
+      <w:r>
+        <w:tab/>
+      </w:r>
+      <w:proofErr w:type="spellStart"/>
+      <w:r>
+        <w:t>System.out.print</w:t>
+      </w:r>
+      <w:proofErr w:type="spellEnd"/>
+      <w:r>
+        <w:t>("[");</w:t>
+      </w:r>
+    </w:p>
+    <w:p>
+      <w:pPr>
+        <w:spacing w:after="40"/>
+      </w:pPr>
+      <w:r>
+        <w:tab/>
+      </w:r>
+      <w:r>
+        <w:tab/>
+        <w:t xml:space="preserve">for (int </w:t>
+      </w:r>
+      <w:proofErr w:type="spellStart"/>
+      <w:r>
+        <w:t>i</w:t>
+      </w:r>
+      <w:proofErr w:type="spellEnd"/>
+      <w:r>
+        <w:t xml:space="preserve"> = letters.length-1; </w:t>
+      </w:r>
+      <w:proofErr w:type="spellStart"/>
+      <w:r>
+        <w:t>i</w:t>
+      </w:r>
+      <w:proofErr w:type="spellEnd"/>
+      <w:r>
+        <w:t xml:space="preserve"> &gt;=0; </w:t>
+      </w:r>
+      <w:proofErr w:type="spellStart"/>
+      <w:r>
+        <w:t>i</w:t>
+      </w:r>
+      <w:proofErr w:type="spellEnd"/>
+      <w:r>
+        <w:t>--){</w:t>
+      </w:r>
+    </w:p>
+    <w:p>
+      <w:pPr>
+        <w:spacing w:after="40"/>
+      </w:pPr>
+      <w:r>
+        <w:tab/>
+      </w:r>
+      <w:r>
+        <w:tab/>
+      </w:r>
+      <w:r>
+        <w:tab/>
+      </w:r>
+      <w:proofErr w:type="spellStart"/>
+      <w:r>
+        <w:t>System.out.print</w:t>
+      </w:r>
+      <w:proofErr w:type="spellEnd"/>
+      <w:r>
+        <w:t>(letters[</w:t>
+      </w:r>
+      <w:proofErr w:type="spellStart"/>
+      <w:r>
+        <w:t>i</w:t>
+      </w:r>
+      <w:proofErr w:type="spellEnd"/>
+      <w:r>
+        <w:t>]+", ");</w:t>
+      </w:r>
+    </w:p>
+    <w:p>
+      <w:pPr>
+        <w:spacing w:after="40"/>
+      </w:pPr>
+      <w:r>
+        <w:tab/>
+      </w:r>
+      <w:r>
+        <w:tab/>
+        <w:t>}</w:t>
+      </w:r>
+    </w:p>
+    <w:p>
+      <w:pPr>
+        <w:spacing w:after="40"/>
+      </w:pPr>
+      <w:r>
+        <w:tab/>
+      </w:r>
+      <w:r>
+        <w:tab/>
+      </w:r>
+      <w:proofErr w:type="spellStart"/>
+      <w:r>
+        <w:t>System.out.print</w:t>
+      </w:r>
+      <w:proofErr w:type="spellEnd"/>
+      <w:r>
+        <w:t>("\b\b]");</w:t>
+      </w:r>
+      <w:r>
+        <w:tab/>
+      </w:r>
+      <w:r>
+        <w:tab/>
+      </w:r>
+    </w:p>
+    <w:p>
+      <w:pPr>
+        <w:spacing w:after="40"/>
+      </w:pPr>
+      <w:r>
+        <w:tab/>
+      </w:r>
+      <w:r>
+        <w:tab/>
+      </w:r>
+    </w:p>
+    <w:p>
+      <w:pPr>
+        <w:spacing w:after="40"/>
+      </w:pPr>
+      <w:r>
+        <w:tab/>
+        <w:t>}</w:t>
+      </w:r>
+      <w:r>
+        <w:tab/>
+      </w:r>
+    </w:p>
+    <w:p>
+      <w:pPr>
+        <w:spacing w:after="40"/>
+      </w:pPr>
+      <w:r>
+        <w:t>}</w:t>
+      </w:r>
+    </w:p>
+    <w:p>
+      <w:r>
+        <w:br w:type="page"/>
+      </w:r>
+    </w:p>
+    <w:p>
+      <w:pPr>
+        <w:rPr>
+          <w:b/>
+          <w:bCs/>
+          <w:u w:val="single"/>
+        </w:rPr>
+      </w:pPr>
+      <w:r>
+        <w:rPr>
+          <w:b/>
+          <w:bCs/>
+          <w:u w:val="single"/>
+        </w:rPr>
+        <w:lastRenderedPageBreak/>
+        <w:t>Question 0</w:t>
+      </w:r>
+      <w:r>
+        <w:rPr>
+          <w:b/>
+          <w:bCs/>
+          <w:u w:val="single"/>
+        </w:rPr>
+        <w:t>8</w:t>
+      </w:r>
+    </w:p>
+    <w:p>
+      <w:pPr>
+        <w:spacing w:after="40"/>
+      </w:pPr>
+      <w:r>
+        <w:t xml:space="preserve">import </w:t>
+      </w:r>
+      <w:proofErr w:type="spellStart"/>
+      <w:r>
+        <w:t>java.util</w:t>
+      </w:r>
+      <w:proofErr w:type="spellEnd"/>
+      <w:r>
+        <w:t>.*;</w:t>
+      </w:r>
+    </w:p>
+    <w:p>
+      <w:pPr>
+        <w:spacing w:after="40"/>
+      </w:pPr>
+      <w:r>
+        <w:t>class Example {</w:t>
+      </w:r>
+    </w:p>
+    <w:p>
+      <w:pPr>
+        <w:spacing w:after="40"/>
+      </w:pPr>
+      <w:r>
+        <w:tab/>
+        <w:t xml:space="preserve">public static void main(String </w:t>
+      </w:r>
+      <w:proofErr w:type="spellStart"/>
+      <w:r>
+        <w:t>args</w:t>
+      </w:r>
+      <w:proofErr w:type="spellEnd"/>
+      <w:r>
+        <w:t>[]) {</w:t>
+      </w:r>
+    </w:p>
+    <w:p>
+      <w:pPr>
+        <w:spacing w:after="40"/>
+      </w:pPr>
+      <w:r>
+        <w:tab/>
+      </w:r>
+      <w:r>
+        <w:tab/>
+        <w:t>//</w:t>
+      </w:r>
+      <w:proofErr w:type="spellStart"/>
+      <w:r>
+        <w:t>i</w:t>
+      </w:r>
+      <w:proofErr w:type="spellEnd"/>
+      <w:r>
+        <w:t xml:space="preserve"> Array to store the annual rainfall values</w:t>
+      </w:r>
+    </w:p>
+    <w:p>
+      <w:pPr>
+        <w:spacing w:after="40"/>
+      </w:pPr>
+      <w:r>
+        <w:tab/>
+      </w:r>
+      <w:r>
+        <w:tab/>
+        <w:t xml:space="preserve">int[] </w:t>
+      </w:r>
+      <w:proofErr w:type="spellStart"/>
+      <w:r>
+        <w:t>rainFall</w:t>
+      </w:r>
+      <w:proofErr w:type="spellEnd"/>
+      <w:r>
+        <w:t xml:space="preserve"> ={2376,1945,2060,1781,2365,1005,1162,1016,1512,2231,1903,12061,1005,1545,2156,2037,1583,3668};</w:t>
+      </w:r>
+    </w:p>
+    <w:p>
+      <w:pPr>
+        <w:spacing w:after="40"/>
+      </w:pPr>
+      <w:r>
+        <w:tab/>
+      </w:r>
+      <w:r>
+        <w:tab/>
+      </w:r>
+    </w:p>
+    <w:p>
+      <w:pPr>
+        <w:spacing w:after="40"/>
+      </w:pPr>
+      <w:r>
+        <w:tab/>
+      </w:r>
+      <w:r>
+        <w:tab/>
+        <w:t>//ii Print the number of districts</w:t>
+      </w:r>
+    </w:p>
+    <w:p>
+      <w:pPr>
+        <w:spacing w:after="40"/>
+      </w:pPr>
+      <w:r>
+        <w:tab/>
+      </w:r>
+      <w:r>
+        <w:tab/>
+      </w:r>
+      <w:proofErr w:type="spellStart"/>
+      <w:r>
+        <w:t>System.out.println</w:t>
+      </w:r>
+      <w:proofErr w:type="spellEnd"/>
+      <w:r>
+        <w:t>("Number of Districts are : "+</w:t>
+      </w:r>
+      <w:proofErr w:type="spellStart"/>
+      <w:r>
+        <w:t>rainFall.length</w:t>
+      </w:r>
+      <w:proofErr w:type="spellEnd"/>
+      <w:r>
+        <w:t>);</w:t>
+      </w:r>
+    </w:p>
+    <w:p>
+      <w:pPr>
+        <w:spacing w:after="40"/>
+      </w:pPr>
+      <w:r>
+        <w:tab/>
+      </w:r>
+      <w:r>
+        <w:tab/>
+      </w:r>
+    </w:p>
+    <w:p>
+      <w:pPr>
+        <w:spacing w:after="40"/>
+      </w:pPr>
+      <w:r>
+        <w:tab/>
+      </w:r>
+      <w:r>
+        <w:tab/>
+      </w:r>
+      <w:proofErr w:type="spellStart"/>
+      <w:r>
+        <w:t>System.out.println</w:t>
+      </w:r>
+      <w:proofErr w:type="spellEnd"/>
+      <w:r>
+        <w:t>();</w:t>
+      </w:r>
+      <w:r>
+        <w:tab/>
+      </w:r>
+    </w:p>
+    <w:p>
+      <w:pPr>
+        <w:spacing w:after="40"/>
+      </w:pPr>
+    </w:p>
+    <w:p>
+      <w:pPr>
+        <w:spacing w:after="40"/>
+      </w:pPr>
+      <w:r>
+        <w:tab/>
+      </w:r>
+      <w:r>
+        <w:tab/>
+        <w:t>//iii Count and print the number of districts with more than 2000mm</w:t>
+      </w:r>
+      <w:r>
+        <w:tab/>
+      </w:r>
+      <w:r>
+        <w:tab/>
+      </w:r>
+    </w:p>
+    <w:p>
+      <w:pPr>
+        <w:spacing w:after="40"/>
+      </w:pPr>
+      <w:r>
+        <w:tab/>
+      </w:r>
+      <w:r>
+        <w:tab/>
+        <w:t>int count = 0;</w:t>
+      </w:r>
+    </w:p>
+    <w:p>
+      <w:pPr>
+        <w:spacing w:after="40"/>
+      </w:pPr>
+      <w:r>
+        <w:tab/>
+      </w:r>
+      <w:r>
+        <w:tab/>
+        <w:t xml:space="preserve">for (int </w:t>
+      </w:r>
+      <w:proofErr w:type="spellStart"/>
+      <w:r>
+        <w:t>i</w:t>
+      </w:r>
+      <w:proofErr w:type="spellEnd"/>
+      <w:r>
+        <w:t xml:space="preserve"> = 0; </w:t>
+      </w:r>
+      <w:proofErr w:type="spellStart"/>
+      <w:r>
+        <w:t>i</w:t>
+      </w:r>
+      <w:proofErr w:type="spellEnd"/>
+      <w:r>
+        <w:t xml:space="preserve"> &lt; </w:t>
+      </w:r>
+      <w:proofErr w:type="spellStart"/>
+      <w:r>
+        <w:t>rainFall.length</w:t>
+      </w:r>
+      <w:proofErr w:type="spellEnd"/>
+      <w:r>
+        <w:t xml:space="preserve">; </w:t>
+      </w:r>
+      <w:proofErr w:type="spellStart"/>
+      <w:r>
+        <w:t>i</w:t>
+      </w:r>
+      <w:proofErr w:type="spellEnd"/>
+      <w:r>
+        <w:t>++){</w:t>
+      </w:r>
+    </w:p>
+    <w:p>
+      <w:pPr>
+        <w:spacing w:after="40"/>
+      </w:pPr>
+      <w:r>
+        <w:tab/>
+      </w:r>
+      <w:r>
+        <w:tab/>
+      </w:r>
+      <w:r>
+        <w:tab/>
+        <w:t>if(</w:t>
+      </w:r>
+      <w:proofErr w:type="spellStart"/>
+      <w:r>
+        <w:t>rainFall</w:t>
+      </w:r>
+      <w:proofErr w:type="spellEnd"/>
+      <w:r>
+        <w:t>[</w:t>
+      </w:r>
+      <w:proofErr w:type="spellStart"/>
+      <w:r>
+        <w:t>i</w:t>
+      </w:r>
+      <w:proofErr w:type="spellEnd"/>
+      <w:r>
+        <w:t>]&gt;2000){</w:t>
+      </w:r>
+    </w:p>
+    <w:p>
+      <w:pPr>
+        <w:spacing w:after="40"/>
+      </w:pPr>
+      <w:r>
+        <w:tab/>
+      </w:r>
+      <w:r>
+        <w:tab/>
+      </w:r>
+      <w:r>
+        <w:tab/>
+      </w:r>
+      <w:r>
+        <w:tab/>
+        <w:t>count++;</w:t>
+      </w:r>
+    </w:p>
+    <w:p>
+      <w:pPr>
+        <w:spacing w:after="40"/>
+      </w:pPr>
+      <w:r>
+        <w:tab/>
+      </w:r>
+      <w:r>
+        <w:tab/>
+      </w:r>
+      <w:r>
+        <w:tab/>
+        <w:t>}</w:t>
+      </w:r>
+    </w:p>
+    <w:p>
+      <w:pPr>
+        <w:spacing w:after="40"/>
+      </w:pPr>
+      <w:r>
+        <w:tab/>
+      </w:r>
+      <w:r>
+        <w:tab/>
+        <w:t>}</w:t>
+      </w:r>
+    </w:p>
+    <w:p>
+      <w:pPr>
+        <w:spacing w:after="40"/>
+      </w:pPr>
+      <w:r>
+        <w:tab/>
+      </w:r>
+      <w:r>
+        <w:tab/>
+      </w:r>
+      <w:proofErr w:type="spellStart"/>
+      <w:r>
+        <w:t>System.out.println</w:t>
+      </w:r>
+      <w:proofErr w:type="spellEnd"/>
+      <w:r>
+        <w:t>("Number of districts with more than 2000mm are : "+count);</w:t>
+      </w:r>
+    </w:p>
+    <w:p>
+      <w:pPr>
+        <w:spacing w:after="40"/>
+      </w:pPr>
+      <w:r>
+        <w:tab/>
+      </w:r>
+      <w:r>
+        <w:tab/>
+      </w:r>
+    </w:p>
+    <w:p>
+      <w:pPr>
+        <w:spacing w:after="40"/>
+      </w:pPr>
+      <w:r>
+        <w:tab/>
+      </w:r>
+      <w:r>
+        <w:tab/>
+      </w:r>
+      <w:proofErr w:type="spellStart"/>
+      <w:r>
+        <w:t>System.out.println</w:t>
+      </w:r>
+      <w:proofErr w:type="spellEnd"/>
+      <w:r>
+        <w:t>();</w:t>
+      </w:r>
+    </w:p>
+    <w:p>
+      <w:pPr>
+        <w:spacing w:after="40"/>
+      </w:pPr>
+      <w:r>
+        <w:tab/>
+      </w:r>
+      <w:r>
+        <w:tab/>
+      </w:r>
+    </w:p>
+    <w:p>
+      <w:pPr>
+        <w:spacing w:after="40"/>
+      </w:pPr>
+      <w:r>
+        <w:tab/>
+      </w:r>
+      <w:r>
+        <w:tab/>
+        <w:t>//iv Count and print the number of districts with less than 1000mm</w:t>
+      </w:r>
+      <w:r>
+        <w:tab/>
+      </w:r>
+    </w:p>
+    <w:p>
+      <w:pPr>
+        <w:spacing w:after="40"/>
+      </w:pPr>
+      <w:r>
+        <w:tab/>
+      </w:r>
+      <w:r>
+        <w:tab/>
+        <w:t xml:space="preserve">int </w:t>
+      </w:r>
+      <w:proofErr w:type="spellStart"/>
+      <w:r>
+        <w:t>countLess</w:t>
+      </w:r>
+      <w:proofErr w:type="spellEnd"/>
+      <w:r>
+        <w:t xml:space="preserve"> = 0;</w:t>
+      </w:r>
+    </w:p>
+    <w:p>
+      <w:pPr>
+        <w:spacing w:after="40"/>
+      </w:pPr>
+      <w:r>
+        <w:tab/>
+      </w:r>
+      <w:r>
+        <w:tab/>
+        <w:t xml:space="preserve">for (int </w:t>
+      </w:r>
+      <w:proofErr w:type="spellStart"/>
+      <w:r>
+        <w:t>i</w:t>
+      </w:r>
+      <w:proofErr w:type="spellEnd"/>
+      <w:r>
+        <w:t xml:space="preserve"> = 0; </w:t>
+      </w:r>
+      <w:proofErr w:type="spellStart"/>
+      <w:r>
+        <w:t>i</w:t>
+      </w:r>
+      <w:proofErr w:type="spellEnd"/>
+      <w:r>
+        <w:t xml:space="preserve"> &lt; </w:t>
+      </w:r>
+      <w:proofErr w:type="spellStart"/>
+      <w:r>
+        <w:t>rainFall.length</w:t>
+      </w:r>
+      <w:proofErr w:type="spellEnd"/>
+      <w:r>
+        <w:t xml:space="preserve">; </w:t>
+      </w:r>
+      <w:proofErr w:type="spellStart"/>
+      <w:r>
+        <w:t>i</w:t>
+      </w:r>
+      <w:proofErr w:type="spellEnd"/>
+      <w:r>
+        <w:t>++){</w:t>
+      </w:r>
+    </w:p>
+    <w:p>
+      <w:pPr>
+        <w:spacing w:after="40"/>
+      </w:pPr>
+      <w:r>
+        <w:tab/>
+      </w:r>
+      <w:r>
+        <w:tab/>
+      </w:r>
+      <w:r>
+        <w:tab/>
+        <w:t>if(</w:t>
+      </w:r>
+      <w:proofErr w:type="spellStart"/>
+      <w:r>
+        <w:t>rainFall</w:t>
+      </w:r>
+      <w:proofErr w:type="spellEnd"/>
+      <w:r>
+        <w:t>[</w:t>
+      </w:r>
+      <w:proofErr w:type="spellStart"/>
+      <w:r>
+        <w:t>i</w:t>
+      </w:r>
+      <w:proofErr w:type="spellEnd"/>
+      <w:r>
+        <w:t>]&lt;1000){</w:t>
+      </w:r>
+    </w:p>
+    <w:p>
+      <w:pPr>
+        <w:spacing w:after="40"/>
+      </w:pPr>
+      <w:r>
+        <w:tab/>
+      </w:r>
+      <w:r>
+        <w:tab/>
+      </w:r>
+      <w:r>
+        <w:tab/>
+      </w:r>
+      <w:r>
+        <w:tab/>
+      </w:r>
+      <w:proofErr w:type="spellStart"/>
+      <w:r>
+        <w:t>countLess</w:t>
+      </w:r>
+      <w:proofErr w:type="spellEnd"/>
+      <w:r>
+        <w:t>++;</w:t>
+      </w:r>
+    </w:p>
+    <w:p>
+      <w:pPr>
+        <w:spacing w:after="40"/>
+      </w:pPr>
+      <w:r>
+        <w:tab/>
+      </w:r>
+      <w:r>
+        <w:tab/>
+      </w:r>
+      <w:r>
+        <w:tab/>
+        <w:t>}</w:t>
+      </w:r>
+    </w:p>
+    <w:p>
+      <w:pPr>
+        <w:spacing w:after="40"/>
+      </w:pPr>
+      <w:r>
+        <w:tab/>
+      </w:r>
+      <w:r>
+        <w:tab/>
+        <w:t>}</w:t>
+      </w:r>
+    </w:p>
+    <w:p>
+      <w:pPr>
+        <w:spacing w:after="40"/>
+      </w:pPr>
+      <w:r>
+        <w:tab/>
+      </w:r>
+      <w:r>
+        <w:tab/>
+      </w:r>
+      <w:proofErr w:type="spellStart"/>
+      <w:r>
+        <w:t>System.out.println</w:t>
+      </w:r>
+      <w:proofErr w:type="spellEnd"/>
+      <w:r>
+        <w:t>("Number of districts with less than 1000mm are : "+</w:t>
+      </w:r>
+      <w:proofErr w:type="spellStart"/>
+      <w:r>
+        <w:t>countLess</w:t>
+      </w:r>
+      <w:proofErr w:type="spellEnd"/>
+      <w:r>
+        <w:t>);</w:t>
+      </w:r>
+    </w:p>
+    <w:p>
+      <w:pPr>
+        <w:spacing w:after="40"/>
+      </w:pPr>
+      <w:r>
+        <w:tab/>
+      </w:r>
+      <w:r>
+        <w:tab/>
+      </w:r>
+    </w:p>
+    <w:p>
+      <w:pPr>
+        <w:spacing w:after="40"/>
+      </w:pPr>
+      <w:r>
+        <w:tab/>
+      </w:r>
+      <w:r>
+        <w:tab/>
+      </w:r>
+      <w:proofErr w:type="spellStart"/>
+      <w:r>
+        <w:t>System.out.println</w:t>
+      </w:r>
+      <w:proofErr w:type="spellEnd"/>
+      <w:r>
+        <w:t>();</w:t>
+      </w:r>
+    </w:p>
+    <w:p>
+      <w:pPr>
+        <w:spacing w:after="40"/>
+      </w:pPr>
+      <w:r>
+        <w:tab/>
+      </w:r>
+      <w:r>
+        <w:tab/>
+      </w:r>
+    </w:p>
+    <w:p>
+      <w:pPr>
+        <w:spacing w:after="40"/>
+      </w:pPr>
+      <w:r>
+        <w:tab/>
+      </w:r>
+      <w:r>
+        <w:tab/>
+        <w:t>//v Find the average annual rainfall values of all districts.</w:t>
+      </w:r>
+      <w:r>
+        <w:tab/>
+      </w:r>
+    </w:p>
+    <w:p>
+      <w:pPr>
+        <w:spacing w:after="40"/>
+      </w:pPr>
+      <w:r>
+        <w:tab/>
+      </w:r>
+      <w:r>
+        <w:tab/>
+        <w:t>int total= 0;</w:t>
+      </w:r>
+    </w:p>
+    <w:p>
+      <w:pPr>
+        <w:spacing w:after="40"/>
+      </w:pPr>
+      <w:r>
+        <w:tab/>
+      </w:r>
+      <w:r>
+        <w:tab/>
+        <w:t xml:space="preserve">for (int </w:t>
+      </w:r>
+      <w:proofErr w:type="spellStart"/>
+      <w:r>
+        <w:t>i</w:t>
+      </w:r>
+      <w:proofErr w:type="spellEnd"/>
+      <w:r>
+        <w:t xml:space="preserve"> = 0; </w:t>
+      </w:r>
+      <w:proofErr w:type="spellStart"/>
+      <w:r>
+        <w:t>i</w:t>
+      </w:r>
+      <w:proofErr w:type="spellEnd"/>
+      <w:r>
+        <w:t xml:space="preserve"> &lt; </w:t>
+      </w:r>
+      <w:proofErr w:type="spellStart"/>
+      <w:r>
+        <w:t>rainFall.length</w:t>
+      </w:r>
+      <w:proofErr w:type="spellEnd"/>
+      <w:r>
+        <w:t xml:space="preserve">; </w:t>
+      </w:r>
+      <w:proofErr w:type="spellStart"/>
+      <w:r>
+        <w:t>i</w:t>
+      </w:r>
+      <w:proofErr w:type="spellEnd"/>
+      <w:r>
+        <w:t>++){</w:t>
+      </w:r>
+    </w:p>
+    <w:p>
+      <w:pPr>
+        <w:spacing w:after="40"/>
+      </w:pPr>
+      <w:r>
+        <w:tab/>
+      </w:r>
+      <w:r>
+        <w:tab/>
+      </w:r>
+      <w:r>
+        <w:tab/>
+        <w:t>total+=</w:t>
+      </w:r>
+      <w:proofErr w:type="spellStart"/>
+      <w:r>
+        <w:t>rainFall</w:t>
+      </w:r>
+      <w:proofErr w:type="spellEnd"/>
+      <w:r>
+        <w:t>[</w:t>
+      </w:r>
+      <w:proofErr w:type="spellStart"/>
+      <w:r>
+        <w:t>i</w:t>
+      </w:r>
+      <w:proofErr w:type="spellEnd"/>
+      <w:r>
+        <w:t>];</w:t>
+      </w:r>
+    </w:p>
+    <w:p>
+      <w:pPr>
+        <w:spacing w:after="40"/>
+      </w:pPr>
+      <w:r>
+        <w:tab/>
+      </w:r>
+      <w:r>
+        <w:tab/>
+        <w:t>}</w:t>
+      </w:r>
+    </w:p>
+    <w:p>
+      <w:pPr>
+        <w:spacing w:after="40"/>
+      </w:pPr>
+      <w:r>
+        <w:tab/>
+      </w:r>
+      <w:r>
+        <w:tab/>
+      </w:r>
+      <w:proofErr w:type="spellStart"/>
+      <w:r>
+        <w:t>System.out.println</w:t>
+      </w:r>
+      <w:proofErr w:type="spellEnd"/>
+      <w:r>
+        <w:t>("average annual rainfall values : "+(total/</w:t>
+      </w:r>
+      <w:proofErr w:type="spellStart"/>
+      <w:r>
+        <w:t>rainFall.length</w:t>
+      </w:r>
+      <w:proofErr w:type="spellEnd"/>
+      <w:r>
+        <w:t>));</w:t>
+      </w:r>
+    </w:p>
+    <w:p>
+      <w:pPr>
+        <w:spacing w:after="40"/>
+      </w:pPr>
+      <w:r>
+        <w:tab/>
+      </w:r>
+      <w:r>
+        <w:tab/>
+      </w:r>
+    </w:p>
+    <w:p>
+      <w:pPr>
+        <w:spacing w:after="40"/>
+      </w:pPr>
+      <w:r>
+        <w:tab/>
+        <w:t>}</w:t>
+      </w:r>
+      <w:r>
+        <w:tab/>
+      </w:r>
+    </w:p>
+    <w:p>
+      <w:pPr>
+        <w:spacing w:after="40"/>
+      </w:pPr>
+      <w:r>
+        <w:t>}</w:t>
+      </w:r>
+    </w:p>
+    <w:p>
+      <w:r>
+        <w:br w:type="page"/>
+      </w:r>
+    </w:p>
+    <w:p>
+      <w:pPr>
+        <w:rPr>
+          <w:b/>
+          <w:bCs/>
+          <w:u w:val="single"/>
+        </w:rPr>
+      </w:pPr>
+      <w:r>
+        <w:rPr>
+          <w:b/>
+          <w:bCs/>
+          <w:u w:val="single"/>
+        </w:rPr>
+        <w:lastRenderedPageBreak/>
+        <w:t>Question 0</w:t>
+      </w:r>
+      <w:r>
+        <w:rPr>
+          <w:b/>
+          <w:bCs/>
+          <w:u w:val="single"/>
+        </w:rPr>
+        <w:t>9</w:t>
+      </w:r>
+    </w:p>
+    <w:p>
+      <w:pPr>
+        <w:spacing w:line="276" w:lineRule="auto"/>
+      </w:pPr>
+      <w:proofErr w:type="spellStart"/>
+      <w:r>
+        <w:t>A.</w:t>
+      </w:r>
+      <w:r>
+        <w:t>array</w:t>
+      </w:r>
+      <w:proofErr w:type="spellEnd"/>
+      <w:r>
+        <w:t>=new int[5];</w:t>
+      </w:r>
+    </w:p>
+    <w:p>
+      <w:pPr>
+        <w:spacing w:line="276" w:lineRule="auto"/>
+        <w:rPr>
+          <w:b/>
+          <w:bCs/>
+          <w:u w:val="single"/>
+        </w:rPr>
+      </w:pPr>
+      <w:proofErr w:type="spellStart"/>
+      <w:r>
+        <w:t>B.</w:t>
+      </w:r>
+      <w:r>
+        <w:t>array</w:t>
+      </w:r>
+      <w:proofErr w:type="spellEnd"/>
+      <w:r>
+        <w:t>=new int[10];</w:t>
+      </w:r>
+    </w:p>
+    <w:p>
+      <w:pPr>
+        <w:spacing w:line="276" w:lineRule="auto"/>
+        <w:rPr>
+          <w:b/>
+          <w:bCs/>
+          <w:u w:val="single"/>
+        </w:rPr>
+      </w:pPr>
+      <w:proofErr w:type="spellStart"/>
+      <w:r>
+        <w:t>C.</w:t>
+      </w:r>
+      <w:r>
+        <w:t>array</w:t>
+      </w:r>
+      <w:proofErr w:type="spellEnd"/>
+      <w:r>
+        <w:t>=new int[-5];</w:t>
+      </w:r>
+    </w:p>
+    <w:p>
+      <w:pPr>
+        <w:spacing w:line="276" w:lineRule="auto"/>
+      </w:pPr>
+      <w:proofErr w:type="spellStart"/>
+      <w:r>
+        <w:t>E.array</w:t>
+      </w:r>
+      <w:proofErr w:type="spellEnd"/>
+      <w:r>
+        <w:t>=new int[]{10, 20, 30, 40, 50};</w:t>
+      </w:r>
+    </w:p>
+    <w:p>
+      <w:pPr>
+        <w:spacing w:line="276" w:lineRule="auto"/>
+      </w:pPr>
+      <w:proofErr w:type="spellStart"/>
+      <w:r>
+        <w:t>F.array</w:t>
+      </w:r>
+      <w:proofErr w:type="spellEnd"/>
+      <w:r>
+        <w:t>=new int[]{};</w:t>
+      </w:r>
+    </w:p>
+    <w:p>
+      <w:pPr>
+        <w:spacing w:line="276" w:lineRule="auto"/>
+      </w:pPr>
+    </w:p>
+    <w:p>
+      <w:pPr>
+        <w:rPr>
+          <w:b/>
+          <w:bCs/>
+          <w:u w:val="single"/>
+        </w:rPr>
+      </w:pPr>
+      <w:r>
+        <w:rPr>
+          <w:b/>
+          <w:bCs/>
+          <w:u w:val="single"/>
+        </w:rPr>
+        <w:t xml:space="preserve">Question </w:t>
+      </w:r>
+      <w:r>
+        <w:rPr>
+          <w:b/>
+          <w:bCs/>
+          <w:u w:val="single"/>
+        </w:rPr>
+        <w:t>10</w:t>
+      </w:r>
+    </w:p>
+    <w:p>
+      <w:pPr>
+        <w:rPr>
+          <w:b/>
+          <w:bCs/>
+          <w:u w:val="single"/>
+        </w:rPr>
+      </w:pPr>
+    </w:p>
+    <w:p>
+      <w:pPr>
+        <w:spacing w:line="276" w:lineRule="auto"/>
+      </w:pPr>
+    </w:p>
     <w:p/>
     <w:p/>
     <w:p>
@@ -1813,6 +4450,103 @@
     </w:sectPr>
   </w:body>
 </w:document>
+</file>
+
+<file path=word/numbering.xml><?xml version="1.0" encoding="utf-8"?>
+<w:numbering xmlns:wpc="http://schemas.microsoft.com/office/word/2010/wordprocessingCanvas" xmlns:cx="http://schemas.microsoft.com/office/drawing/2014/chartex" xmlns:cx1="http://schemas.microsoft.com/office/drawing/2015/9/8/chartex" xmlns:cx2="http://schemas.microsoft.com/office/drawing/2015/10/21/chartex" xmlns:cx3="http://schemas.microsoft.com/office/drawing/2016/5/9/chartex" xmlns:cx4="http://schemas.microsoft.com/office/drawing/2016/5/10/chartex" xmlns:cx5="http://schemas.microsoft.com/office/drawing/2016/5/11/chartex" xmlns:cx6="http://schemas.microsoft.com/office/drawing/2016/5/12/chartex" xmlns:cx7="http://schemas.microsoft.com/office/drawing/2016/5/13/chartex" xmlns:cx8="http://schemas.microsoft.com/office/drawing/2016/5/14/chartex" xmlns:mc="http://schemas.openxmlformats.org/markup-compatibility/2006" xmlns:aink="http://schemas.microsoft.com/office/drawing/2016/ink" xmlns:am3d="http://schemas.microsoft.com/office/drawing/2017/model3d" xmlns:o="urn:schemas-microsoft-com:office:office" xmlns:oel="http://schemas.microsoft.com/office/2019/extlst" xmlns:r="http://schemas.openxmlformats.org/officeDocument/2006/relationships" xmlns:m="http://schemas.openxmlformats.org/officeDocument/2006/math" xmlns:v="urn:schemas-microsoft-com:vml" xmlns:wp14="http://schemas.microsoft.com/office/word/2010/wordprocessingDrawing" xmlns:wp="http://schemas.openxmlformats.org/drawingml/2006/wordprocessingDrawing" xmlns:w10="urn:schemas-microsoft-com:office:word" xmlns:w="http://schemas.openxmlformats.org/wordprocessingml/2006/main" xmlns:w14="http://schemas.microsoft.com/office/word/2010/wordml" xmlns:w15="http://schemas.microsoft.com/office/word/2012/wordml" xmlns:w16cex="http://schemas.microsoft.com/office/word/2018/wordml/cex" xmlns:w16cid="http://schemas.microsoft.com/office/word/2016/wordml/cid" xmlns:w16="http://schemas.microsoft.com/office/word/2018/wordml" xmlns:w16sdtdh="http://schemas.microsoft.com/office/word/2020/wordml/sdtdatahash" xmlns:w16se="http://schemas.microsoft.com/office/word/2015/wordml/symex" xmlns:wpg="http://schemas.microsoft.com/office/word/2010/wordprocessingGroup" xmlns:wpi="http://schemas.microsoft.com/office/word/2010/wordprocessingInk" xmlns:wne="http://schemas.microsoft.com/office/word/2006/wordml" xmlns:wps="http://schemas.microsoft.com/office/word/2010/wordprocessingShape" mc:Ignorable="w14 w15 w16se w16cid w16 w16cex w16sdtdh wp14">
+  <w:abstractNum w:abstractNumId="0" w15:restartNumberingAfterBreak="0">
+    <w:nsid w:val="00D64C49"/>
+    <w:multiLevelType w:val="hybridMultilevel"/>
+    <w:tmpl w:val="BCE4EAFA"/>
+    <w:lvl w:ilvl="0" w:tplc="04090015">
+      <w:start w:val="1"/>
+      <w:numFmt w:val="upperLetter"/>
+      <w:lvlText w:val="%1."/>
+      <w:lvlJc w:val="left"/>
+      <w:pPr>
+        <w:ind w:left="720" w:hanging="360"/>
+      </w:pPr>
+      <w:rPr>
+        <w:rFonts w:hint="default"/>
+      </w:rPr>
+    </w:lvl>
+    <w:lvl w:ilvl="1" w:tplc="04090019" w:tentative="1">
+      <w:start w:val="1"/>
+      <w:numFmt w:val="lowerLetter"/>
+      <w:lvlText w:val="%2."/>
+      <w:lvlJc w:val="left"/>
+      <w:pPr>
+        <w:ind w:left="1440" w:hanging="360"/>
+      </w:pPr>
+    </w:lvl>
+    <w:lvl w:ilvl="2" w:tplc="0409001B" w:tentative="1">
+      <w:start w:val="1"/>
+      <w:numFmt w:val="lowerRoman"/>
+      <w:lvlText w:val="%3."/>
+      <w:lvlJc w:val="right"/>
+      <w:pPr>
+        <w:ind w:left="2160" w:hanging="180"/>
+      </w:pPr>
+    </w:lvl>
+    <w:lvl w:ilvl="3" w:tplc="0409000F" w:tentative="1">
+      <w:start w:val="1"/>
+      <w:numFmt w:val="decimal"/>
+      <w:lvlText w:val="%4."/>
+      <w:lvlJc w:val="left"/>
+      <w:pPr>
+        <w:ind w:left="2880" w:hanging="360"/>
+      </w:pPr>
+    </w:lvl>
+    <w:lvl w:ilvl="4" w:tplc="04090019" w:tentative="1">
+      <w:start w:val="1"/>
+      <w:numFmt w:val="lowerLetter"/>
+      <w:lvlText w:val="%5."/>
+      <w:lvlJc w:val="left"/>
+      <w:pPr>
+        <w:ind w:left="3600" w:hanging="360"/>
+      </w:pPr>
+    </w:lvl>
+    <w:lvl w:ilvl="5" w:tplc="0409001B" w:tentative="1">
+      <w:start w:val="1"/>
+      <w:numFmt w:val="lowerRoman"/>
+      <w:lvlText w:val="%6."/>
+      <w:lvlJc w:val="right"/>
+      <w:pPr>
+        <w:ind w:left="4320" w:hanging="180"/>
+      </w:pPr>
+    </w:lvl>
+    <w:lvl w:ilvl="6" w:tplc="0409000F" w:tentative="1">
+      <w:start w:val="1"/>
+      <w:numFmt w:val="decimal"/>
+      <w:lvlText w:val="%7."/>
+      <w:lvlJc w:val="left"/>
+      <w:pPr>
+        <w:ind w:left="5040" w:hanging="360"/>
+      </w:pPr>
+    </w:lvl>
+    <w:lvl w:ilvl="7" w:tplc="04090019" w:tentative="1">
+      <w:start w:val="1"/>
+      <w:numFmt w:val="lowerLetter"/>
+      <w:lvlText w:val="%8."/>
+      <w:lvlJc w:val="left"/>
+      <w:pPr>
+        <w:ind w:left="5760" w:hanging="360"/>
+      </w:pPr>
+    </w:lvl>
+    <w:lvl w:ilvl="8" w:tplc="0409001B" w:tentative="1">
+      <w:start w:val="1"/>
+      <w:numFmt w:val="lowerRoman"/>
+      <w:lvlText w:val="%9."/>
+      <w:lvlJc w:val="right"/>
+      <w:pPr>
+        <w:ind w:left="6480" w:hanging="180"/>
+      </w:pPr>
+    </w:lvl>
+  </w:abstractNum>
+  <w:num w:numId="1" w16cid:durableId="904686658">
+    <w:abstractNumId w:val="0"/>
+  </w:num>
+</w:numbering>
 </file>
 
 <file path=word/styles.xml><?xml version="1.0" encoding="utf-8"?>
@@ -2293,6 +5027,17 @@
       <w:szCs w:val="24"/>
     </w:rPr>
   </w:style>
+  <w:style w:type="paragraph" w:styleId="ListParagraph">
+    <w:name w:val="List Paragraph"/>
+    <w:basedOn w:val="Normal"/>
+    <w:uiPriority w:val="34"/>
+    <w:qFormat/>
+    <w:rsid w:val="009A6E8A"/>
+    <w:pPr>
+      <w:ind w:left="720"/>
+      <w:contextualSpacing/>
+    </w:pPr>
+  </w:style>
 </w:styles>
 </file>
 

</xml_diff>

<commit_message>
PRF Ass 7 Qs
</commit_message>
<xml_diff>
--- a/Programming Fundamentals/week_07/Assignment_07/Assignment 07 PRF Darshana.docx
+++ b/Programming Fundamentals/week_07/Assignment_07/Assignment 07 PRF Darshana.docx
@@ -459,18 +459,40 @@
           <w:bCs/>
         </w:rPr>
       </w:pPr>
+      <w:proofErr w:type="spellStart"/>
       <w:r>
         <w:rPr>
           <w:b/>
           <w:bCs/>
         </w:rPr>
-        <w:t>i)</w:t>
-      </w:r>
-    </w:p>
-    <w:p>
-      <w:r>
-        <w:t>import java.util.*;</w:t>
-      </w:r>
+        <w:t>i</w:t>
+      </w:r>
+      <w:proofErr w:type="spellEnd"/>
+      <w:r>
+        <w:rPr>
+          <w:b/>
+          <w:bCs/>
+        </w:rPr>
+        <w:t>)</w:t>
+      </w:r>
+    </w:p>
+    <w:p>
+      <w:r>
+        <w:t xml:space="preserve">import </w:t>
+      </w:r>
+      <w:proofErr w:type="spellStart"/>
+      <w:r>
+        <w:t>java.util</w:t>
+      </w:r>
+      <w:proofErr w:type="spellEnd"/>
+      <w:r>
+        <w:t>.</w:t>
+      </w:r>
+      <w:proofErr w:type="gramStart"/>
+      <w:r>
+        <w:t>*;</w:t>
+      </w:r>
+      <w:proofErr w:type="gramEnd"/>
     </w:p>
     <w:p>
       <w:r>
@@ -480,16 +502,47 @@
     <w:p>
       <w:r>
         <w:tab/>
-        <w:t>public static void main(String args[]) {</w:t>
-      </w:r>
-    </w:p>
-    <w:p>
-      <w:r>
-        <w:tab/>
-      </w:r>
-      <w:r>
-        <w:tab/>
-        <w:t>int[] arr = {12,35,47,59,62,73,81,93,111,121}</w:t>
+        <w:t xml:space="preserve">public static void </w:t>
+      </w:r>
+      <w:proofErr w:type="gramStart"/>
+      <w:r>
+        <w:t>main(</w:t>
+      </w:r>
+      <w:proofErr w:type="gramEnd"/>
+      <w:r>
+        <w:t xml:space="preserve">String </w:t>
+      </w:r>
+      <w:proofErr w:type="spellStart"/>
+      <w:r>
+        <w:t>args</w:t>
+      </w:r>
+      <w:proofErr w:type="spellEnd"/>
+      <w:r>
+        <w:t>[]) {</w:t>
+      </w:r>
+    </w:p>
+    <w:p>
+      <w:r>
+        <w:tab/>
+      </w:r>
+      <w:r>
+        <w:tab/>
+      </w:r>
+      <w:proofErr w:type="gramStart"/>
+      <w:r>
+        <w:t>int[</w:t>
+      </w:r>
+      <w:proofErr w:type="gramEnd"/>
+      <w:r>
+        <w:t xml:space="preserve">] </w:t>
+      </w:r>
+      <w:proofErr w:type="spellStart"/>
+      <w:r>
+        <w:t>arr</w:t>
+      </w:r>
+      <w:proofErr w:type="spellEnd"/>
+      <w:r>
+        <w:t xml:space="preserve"> = {12,35,47,59,62,73,81,93,111,121}</w:t>
       </w:r>
     </w:p>
     <w:p>
@@ -754,8 +807,21 @@
     </w:p>
     <w:p>
       <w:r>
-        <w:t>import java.util.*;</w:t>
-      </w:r>
+        <w:t xml:space="preserve">import </w:t>
+      </w:r>
+      <w:proofErr w:type="spellStart"/>
+      <w:r>
+        <w:t>java.util</w:t>
+      </w:r>
+      <w:proofErr w:type="spellEnd"/>
+      <w:r>
+        <w:t>.</w:t>
+      </w:r>
+      <w:proofErr w:type="gramStart"/>
+      <w:r>
+        <w:t>*;</w:t>
+      </w:r>
+      <w:proofErr w:type="gramEnd"/>
     </w:p>
     <w:p>
       <w:r>
@@ -765,43 +831,134 @@
     <w:p>
       <w:r>
         <w:tab/>
-        <w:t>public static void main(String args[]) {</w:t>
-      </w:r>
-    </w:p>
-    <w:p>
-      <w:r>
-        <w:tab/>
-      </w:r>
-      <w:r>
-        <w:tab/>
-        <w:t>int[] arr = {12,35,47,59,62,73,81,93,111,121};</w:t>
-      </w:r>
-    </w:p>
-    <w:p>
-      <w:r>
-        <w:tab/>
-      </w:r>
-      <w:r>
-        <w:tab/>
-        <w:t>System.out.println(arr[0]);</w:t>
-      </w:r>
-    </w:p>
-    <w:p>
-      <w:r>
-        <w:tab/>
-      </w:r>
-      <w:r>
-        <w:tab/>
-        <w:t>System.out.println(arr[3]);</w:t>
-      </w:r>
-    </w:p>
-    <w:p>
-      <w:r>
-        <w:tab/>
-      </w:r>
-      <w:r>
-        <w:tab/>
-        <w:t>System.out.println(arr[5]);</w:t>
+        <w:t xml:space="preserve">public static void </w:t>
+      </w:r>
+      <w:proofErr w:type="gramStart"/>
+      <w:r>
+        <w:t>main(</w:t>
+      </w:r>
+      <w:proofErr w:type="gramEnd"/>
+      <w:r>
+        <w:t xml:space="preserve">String </w:t>
+      </w:r>
+      <w:proofErr w:type="spellStart"/>
+      <w:r>
+        <w:t>args</w:t>
+      </w:r>
+      <w:proofErr w:type="spellEnd"/>
+      <w:r>
+        <w:t>[]) {</w:t>
+      </w:r>
+    </w:p>
+    <w:p>
+      <w:r>
+        <w:tab/>
+      </w:r>
+      <w:r>
+        <w:tab/>
+      </w:r>
+      <w:proofErr w:type="gramStart"/>
+      <w:r>
+        <w:t>int[</w:t>
+      </w:r>
+      <w:proofErr w:type="gramEnd"/>
+      <w:r>
+        <w:t xml:space="preserve">] </w:t>
+      </w:r>
+      <w:proofErr w:type="spellStart"/>
+      <w:r>
+        <w:t>arr</w:t>
+      </w:r>
+      <w:proofErr w:type="spellEnd"/>
+      <w:r>
+        <w:t xml:space="preserve"> = {12,35,47,59,62,73,81,93,111,121};</w:t>
+      </w:r>
+    </w:p>
+    <w:p>
+      <w:r>
+        <w:tab/>
+      </w:r>
+      <w:r>
+        <w:tab/>
+      </w:r>
+      <w:proofErr w:type="spellStart"/>
+      <w:r>
+        <w:t>System.out.println</w:t>
+      </w:r>
+      <w:proofErr w:type="spellEnd"/>
+      <w:r>
+        <w:t>(</w:t>
+      </w:r>
+      <w:proofErr w:type="spellStart"/>
+      <w:proofErr w:type="gramStart"/>
+      <w:r>
+        <w:t>arr</w:t>
+      </w:r>
+      <w:proofErr w:type="spellEnd"/>
+      <w:r>
+        <w:t>[</w:t>
+      </w:r>
+      <w:proofErr w:type="gramEnd"/>
+      <w:r>
+        <w:t>0]);</w:t>
+      </w:r>
+    </w:p>
+    <w:p>
+      <w:r>
+        <w:tab/>
+      </w:r>
+      <w:r>
+        <w:tab/>
+      </w:r>
+      <w:proofErr w:type="spellStart"/>
+      <w:r>
+        <w:t>System.out.println</w:t>
+      </w:r>
+      <w:proofErr w:type="spellEnd"/>
+      <w:r>
+        <w:t>(</w:t>
+      </w:r>
+      <w:proofErr w:type="spellStart"/>
+      <w:proofErr w:type="gramStart"/>
+      <w:r>
+        <w:t>arr</w:t>
+      </w:r>
+      <w:proofErr w:type="spellEnd"/>
+      <w:r>
+        <w:t>[</w:t>
+      </w:r>
+      <w:proofErr w:type="gramEnd"/>
+      <w:r>
+        <w:t>3]);</w:t>
+      </w:r>
+    </w:p>
+    <w:p>
+      <w:r>
+        <w:tab/>
+      </w:r>
+      <w:r>
+        <w:tab/>
+      </w:r>
+      <w:proofErr w:type="spellStart"/>
+      <w:r>
+        <w:t>System.out.println</w:t>
+      </w:r>
+      <w:proofErr w:type="spellEnd"/>
+      <w:r>
+        <w:t>(</w:t>
+      </w:r>
+      <w:proofErr w:type="spellStart"/>
+      <w:proofErr w:type="gramStart"/>
+      <w:r>
+        <w:t>arr</w:t>
+      </w:r>
+      <w:proofErr w:type="spellEnd"/>
+      <w:r>
+        <w:t>[</w:t>
+      </w:r>
+      <w:proofErr w:type="gramEnd"/>
+      <w:r>
+        <w:t>5]);</w:t>
       </w:r>
     </w:p>
     <w:p>
@@ -868,8 +1025,21 @@
     </w:p>
     <w:p>
       <w:r>
-        <w:t>import java.util.*;</w:t>
-      </w:r>
+        <w:t xml:space="preserve">import </w:t>
+      </w:r>
+      <w:proofErr w:type="spellStart"/>
+      <w:r>
+        <w:t>java.util</w:t>
+      </w:r>
+      <w:proofErr w:type="spellEnd"/>
+      <w:r>
+        <w:t>.</w:t>
+      </w:r>
+      <w:proofErr w:type="gramStart"/>
+      <w:r>
+        <w:t>*;</w:t>
+      </w:r>
+      <w:proofErr w:type="gramEnd"/>
     </w:p>
     <w:p>
       <w:r>
@@ -879,7 +1049,23 @@
     <w:p>
       <w:r>
         <w:tab/>
-        <w:t>public static void main(String args[]) {</w:t>
+        <w:t xml:space="preserve">public static void </w:t>
+      </w:r>
+      <w:proofErr w:type="gramStart"/>
+      <w:r>
+        <w:t>main(</w:t>
+      </w:r>
+      <w:proofErr w:type="gramEnd"/>
+      <w:r>
+        <w:t xml:space="preserve">String </w:t>
+      </w:r>
+      <w:proofErr w:type="spellStart"/>
+      <w:r>
+        <w:t>args</w:t>
+      </w:r>
+      <w:proofErr w:type="spellEnd"/>
+      <w:r>
+        <w:t>[]) {</w:t>
       </w:r>
     </w:p>
     <w:p>
@@ -897,43 +1083,168 @@
       </w:r>
       <w:r>
         <w:tab/>
-        <w:t>double[] avgMarks = {85.66,78.00,67.33,57.66,81,91,53.66,61.66,74.33,79.33};</w:t>
-      </w:r>
-    </w:p>
-    <w:p>
-      <w:r>
-        <w:tab/>
-      </w:r>
-      <w:r>
-        <w:tab/>
-        <w:t>for (int i = 0; i &lt; avgMarks.length; i++){</w:t>
-      </w:r>
-    </w:p>
-    <w:p>
-      <w:r>
-        <w:tab/>
-      </w:r>
-      <w:r>
-        <w:tab/>
-      </w:r>
-      <w:r>
-        <w:tab/>
-        <w:t>if (i==2 || i==6){</w:t>
-      </w:r>
-    </w:p>
-    <w:p>
-      <w:r>
-        <w:tab/>
-      </w:r>
-      <w:r>
-        <w:tab/>
-      </w:r>
-      <w:r>
-        <w:tab/>
-      </w:r>
-      <w:r>
-        <w:tab/>
-        <w:t>System.out.println((i+1)+(i==2?"rd ":"th ")+"Student Avarage :"+avgMarks[i]);</w:t>
+      </w:r>
+      <w:proofErr w:type="gramStart"/>
+      <w:r>
+        <w:t>double[</w:t>
+      </w:r>
+      <w:proofErr w:type="gramEnd"/>
+      <w:r>
+        <w:t xml:space="preserve">] </w:t>
+      </w:r>
+      <w:proofErr w:type="spellStart"/>
+      <w:r>
+        <w:t>avgMarks</w:t>
+      </w:r>
+      <w:proofErr w:type="spellEnd"/>
+      <w:r>
+        <w:t xml:space="preserve"> = {85.66,78.00,67.33,57.66,81,91,53.66,61.66,74.33,79.33};</w:t>
+      </w:r>
+    </w:p>
+    <w:p>
+      <w:r>
+        <w:tab/>
+      </w:r>
+      <w:r>
+        <w:tab/>
+        <w:t xml:space="preserve">for (int </w:t>
+      </w:r>
+      <w:proofErr w:type="spellStart"/>
+      <w:r>
+        <w:t>i</w:t>
+      </w:r>
+      <w:proofErr w:type="spellEnd"/>
+      <w:r>
+        <w:t xml:space="preserve"> = 0; </w:t>
+      </w:r>
+      <w:proofErr w:type="spellStart"/>
+      <w:r>
+        <w:t>i</w:t>
+      </w:r>
+      <w:proofErr w:type="spellEnd"/>
+      <w:r>
+        <w:t xml:space="preserve"> &lt; </w:t>
+      </w:r>
+      <w:proofErr w:type="spellStart"/>
+      <w:r>
+        <w:t>avgMarks.length</w:t>
+      </w:r>
+      <w:proofErr w:type="spellEnd"/>
+      <w:r>
+        <w:t xml:space="preserve">; </w:t>
+      </w:r>
+      <w:proofErr w:type="spellStart"/>
+      <w:r>
+        <w:t>i</w:t>
+      </w:r>
+      <w:proofErr w:type="spellEnd"/>
+      <w:r>
+        <w:t>+</w:t>
+      </w:r>
+      <w:proofErr w:type="gramStart"/>
+      <w:r>
+        <w:t>+){</w:t>
+      </w:r>
+      <w:proofErr w:type="gramEnd"/>
+    </w:p>
+    <w:p>
+      <w:r>
+        <w:tab/>
+      </w:r>
+      <w:r>
+        <w:tab/>
+      </w:r>
+      <w:r>
+        <w:tab/>
+        <w:t>if (</w:t>
+      </w:r>
+      <w:proofErr w:type="spellStart"/>
+      <w:r>
+        <w:t>i</w:t>
+      </w:r>
+      <w:proofErr w:type="spellEnd"/>
+      <w:r>
+        <w:t xml:space="preserve">==2 || </w:t>
+      </w:r>
+      <w:proofErr w:type="spellStart"/>
+      <w:r>
+        <w:t>i</w:t>
+      </w:r>
+      <w:proofErr w:type="spellEnd"/>
+      <w:r>
+        <w:t>==</w:t>
+      </w:r>
+      <w:proofErr w:type="gramStart"/>
+      <w:r>
+        <w:t>6){</w:t>
+      </w:r>
+      <w:proofErr w:type="gramEnd"/>
+    </w:p>
+    <w:p>
+      <w:r>
+        <w:tab/>
+      </w:r>
+      <w:r>
+        <w:tab/>
+      </w:r>
+      <w:r>
+        <w:tab/>
+      </w:r>
+      <w:r>
+        <w:tab/>
+      </w:r>
+      <w:proofErr w:type="spellStart"/>
+      <w:r>
+        <w:t>System.out.println</w:t>
+      </w:r>
+      <w:proofErr w:type="spellEnd"/>
+      <w:r>
+        <w:t>((i+</w:t>
+      </w:r>
+      <w:proofErr w:type="gramStart"/>
+      <w:r>
+        <w:t>1)+(</w:t>
+      </w:r>
+      <w:proofErr w:type="spellStart"/>
+      <w:proofErr w:type="gramEnd"/>
+      <w:r>
+        <w:t>i</w:t>
+      </w:r>
+      <w:proofErr w:type="spellEnd"/>
+      <w:r>
+        <w:t>==2?"rd ":"</w:t>
+      </w:r>
+      <w:proofErr w:type="spellStart"/>
+      <w:r>
+        <w:t>th</w:t>
+      </w:r>
+      <w:proofErr w:type="spellEnd"/>
+      <w:r>
+        <w:t xml:space="preserve"> ")+"Student </w:t>
+      </w:r>
+      <w:proofErr w:type="spellStart"/>
+      <w:r>
+        <w:t>Avarage</w:t>
+      </w:r>
+      <w:proofErr w:type="spellEnd"/>
+      <w:r>
+        <w:t xml:space="preserve"> :"+</w:t>
+      </w:r>
+      <w:proofErr w:type="spellStart"/>
+      <w:r>
+        <w:t>avgMarks</w:t>
+      </w:r>
+      <w:proofErr w:type="spellEnd"/>
+      <w:r>
+        <w:t>[</w:t>
+      </w:r>
+      <w:proofErr w:type="spellStart"/>
+      <w:r>
+        <w:t>i</w:t>
+      </w:r>
+      <w:proofErr w:type="spellEnd"/>
+      <w:r>
+        <w:t>]);</w:t>
       </w:r>
     </w:p>
     <w:p>
@@ -1004,8 +1315,21 @@
     </w:p>
     <w:p>
       <w:r>
-        <w:t>import java.util.*;</w:t>
-      </w:r>
+        <w:t xml:space="preserve">import </w:t>
+      </w:r>
+      <w:proofErr w:type="spellStart"/>
+      <w:r>
+        <w:t>java.util</w:t>
+      </w:r>
+      <w:proofErr w:type="spellEnd"/>
+      <w:r>
+        <w:t>.</w:t>
+      </w:r>
+      <w:proofErr w:type="gramStart"/>
+      <w:r>
+        <w:t>*;</w:t>
+      </w:r>
+      <w:proofErr w:type="gramEnd"/>
     </w:p>
     <w:p>
       <w:r>
@@ -1015,7 +1339,23 @@
     <w:p>
       <w:r>
         <w:tab/>
-        <w:t>public static void main(String args[]) {</w:t>
+        <w:t xml:space="preserve">public static void </w:t>
+      </w:r>
+      <w:proofErr w:type="gramStart"/>
+      <w:r>
+        <w:t>main(</w:t>
+      </w:r>
+      <w:proofErr w:type="gramEnd"/>
+      <w:r>
+        <w:t xml:space="preserve">String </w:t>
+      </w:r>
+      <w:proofErr w:type="spellStart"/>
+      <w:r>
+        <w:t>args</w:t>
+      </w:r>
+      <w:proofErr w:type="spellEnd"/>
+      <w:r>
+        <w:t>[]) {</w:t>
       </w:r>
     </w:p>
     <w:p>
@@ -1041,7 +1381,14 @@
       </w:r>
       <w:r>
         <w:tab/>
-        <w:t>long[] reserves = {2362,2311,1917,1912,1887,1854,1717,1717,1779,1705,1806,1896};</w:t>
+      </w:r>
+      <w:proofErr w:type="gramStart"/>
+      <w:r>
+        <w:t>long[</w:t>
+      </w:r>
+      <w:proofErr w:type="gramEnd"/>
+      <w:r>
+        <w:t>] reserves = {2362,2311,1917,1912,1887,1854,1717,1717,1779,1705,1806,1896};</w:t>
       </w:r>
     </w:p>
     <w:p>
@@ -1067,20 +1414,39 @@
       </w:r>
       <w:r>
         <w:tab/>
-        <w:t>for(long a : reserves){</w:t>
-      </w:r>
-    </w:p>
-    <w:p>
-      <w:r>
-        <w:tab/>
-      </w:r>
-      <w:r>
-        <w:tab/>
-      </w:r>
-      <w:r>
-        <w:tab/>
-        <w:t>System.out.println(a*1000000);</w:t>
-      </w:r>
+      </w:r>
+      <w:proofErr w:type="gramStart"/>
+      <w:r>
+        <w:t>for(</w:t>
+      </w:r>
+      <w:proofErr w:type="gramEnd"/>
+      <w:r>
+        <w:t>long a : reserves){</w:t>
+      </w:r>
+    </w:p>
+    <w:p>
+      <w:r>
+        <w:tab/>
+      </w:r>
+      <w:r>
+        <w:tab/>
+      </w:r>
+      <w:r>
+        <w:tab/>
+      </w:r>
+      <w:proofErr w:type="spellStart"/>
+      <w:r>
+        <w:t>System.out.println</w:t>
+      </w:r>
+      <w:proofErr w:type="spellEnd"/>
+      <w:r>
+        <w:t>(a*1000000</w:t>
+      </w:r>
+      <w:proofErr w:type="gramStart"/>
+      <w:r>
+        <w:t>);</w:t>
+      </w:r>
+      <w:proofErr w:type="gramEnd"/>
     </w:p>
     <w:p>
       <w:r>
@@ -1105,16 +1471,30 @@
       </w:r>
       <w:r>
         <w:tab/>
-        <w:t>reserves[3] = 1812;</w:t>
-      </w:r>
-    </w:p>
-    <w:p>
-      <w:r>
-        <w:tab/>
-      </w:r>
-      <w:r>
-        <w:tab/>
-        <w:t>reserves[6] = 1817;</w:t>
+      </w:r>
+      <w:proofErr w:type="gramStart"/>
+      <w:r>
+        <w:t>reserves[</w:t>
+      </w:r>
+      <w:proofErr w:type="gramEnd"/>
+      <w:r>
+        <w:t>3] = 1812;</w:t>
+      </w:r>
+    </w:p>
+    <w:p>
+      <w:r>
+        <w:tab/>
+      </w:r>
+      <w:r>
+        <w:tab/>
+      </w:r>
+      <w:proofErr w:type="gramStart"/>
+      <w:r>
+        <w:t>reserves[</w:t>
+      </w:r>
+      <w:proofErr w:type="gramEnd"/>
+      <w:r>
+        <w:t>6] = 1817;</w:t>
       </w:r>
     </w:p>
     <w:p>
@@ -1149,43 +1529,140 @@
       </w:r>
       <w:r>
         <w:tab/>
-        <w:t>System.out.println();</w:t>
-      </w:r>
-    </w:p>
-    <w:p>
-      <w:r>
-        <w:tab/>
-      </w:r>
-      <w:r>
-        <w:tab/>
-        <w:t>for (int i = 0; i &lt; reserves.length; i++){</w:t>
-      </w:r>
-    </w:p>
-    <w:p>
-      <w:r>
-        <w:tab/>
-      </w:r>
-      <w:r>
-        <w:tab/>
-      </w:r>
-      <w:r>
-        <w:tab/>
-        <w:t>if(i==3 ||i==6){</w:t>
-      </w:r>
-    </w:p>
-    <w:p>
-      <w:r>
-        <w:tab/>
-      </w:r>
-      <w:r>
-        <w:tab/>
-      </w:r>
-      <w:r>
-        <w:tab/>
-      </w:r>
-      <w:r>
-        <w:tab/>
-        <w:t>System.out.println((i==3?"April":"July")+" - "+reserves[i]);</w:t>
+      </w:r>
+      <w:proofErr w:type="spellStart"/>
+      <w:r>
+        <w:t>System.out.println</w:t>
+      </w:r>
+      <w:proofErr w:type="spellEnd"/>
+      <w:r>
+        <w:t>(</w:t>
+      </w:r>
+      <w:proofErr w:type="gramStart"/>
+      <w:r>
+        <w:t>);</w:t>
+      </w:r>
+      <w:proofErr w:type="gramEnd"/>
+    </w:p>
+    <w:p>
+      <w:r>
+        <w:tab/>
+      </w:r>
+      <w:r>
+        <w:tab/>
+        <w:t xml:space="preserve">for (int </w:t>
+      </w:r>
+      <w:proofErr w:type="spellStart"/>
+      <w:r>
+        <w:t>i</w:t>
+      </w:r>
+      <w:proofErr w:type="spellEnd"/>
+      <w:r>
+        <w:t xml:space="preserve"> = 0; </w:t>
+      </w:r>
+      <w:proofErr w:type="spellStart"/>
+      <w:r>
+        <w:t>i</w:t>
+      </w:r>
+      <w:proofErr w:type="spellEnd"/>
+      <w:r>
+        <w:t xml:space="preserve"> &lt; </w:t>
+      </w:r>
+      <w:proofErr w:type="spellStart"/>
+      <w:proofErr w:type="gramStart"/>
+      <w:r>
+        <w:t>reserves.length</w:t>
+      </w:r>
+      <w:proofErr w:type="spellEnd"/>
+      <w:proofErr w:type="gramEnd"/>
+      <w:r>
+        <w:t xml:space="preserve">; </w:t>
+      </w:r>
+      <w:proofErr w:type="spellStart"/>
+      <w:r>
+        <w:t>i</w:t>
+      </w:r>
+      <w:proofErr w:type="spellEnd"/>
+      <w:r>
+        <w:t>++){</w:t>
+      </w:r>
+    </w:p>
+    <w:p>
+      <w:r>
+        <w:tab/>
+      </w:r>
+      <w:r>
+        <w:tab/>
+      </w:r>
+      <w:r>
+        <w:tab/>
+      </w:r>
+      <w:proofErr w:type="gramStart"/>
+      <w:r>
+        <w:t>if(</w:t>
+      </w:r>
+      <w:proofErr w:type="spellStart"/>
+      <w:proofErr w:type="gramEnd"/>
+      <w:r>
+        <w:t>i</w:t>
+      </w:r>
+      <w:proofErr w:type="spellEnd"/>
+      <w:r>
+        <w:t>==3 ||</w:t>
+      </w:r>
+      <w:proofErr w:type="spellStart"/>
+      <w:r>
+        <w:t>i</w:t>
+      </w:r>
+      <w:proofErr w:type="spellEnd"/>
+      <w:r>
+        <w:t>==6){</w:t>
+      </w:r>
+    </w:p>
+    <w:p>
+      <w:r>
+        <w:tab/>
+      </w:r>
+      <w:r>
+        <w:tab/>
+      </w:r>
+      <w:r>
+        <w:tab/>
+      </w:r>
+      <w:r>
+        <w:tab/>
+      </w:r>
+      <w:proofErr w:type="spellStart"/>
+      <w:r>
+        <w:t>System.out.println</w:t>
+      </w:r>
+      <w:proofErr w:type="spellEnd"/>
+      <w:r>
+        <w:t>((</w:t>
+      </w:r>
+      <w:proofErr w:type="spellStart"/>
+      <w:r>
+        <w:t>i</w:t>
+      </w:r>
+      <w:proofErr w:type="spellEnd"/>
+      <w:r>
+        <w:t>==3?"April":"July</w:t>
+      </w:r>
+      <w:proofErr w:type="gramStart"/>
+      <w:r>
+        <w:t>")+</w:t>
+      </w:r>
+      <w:proofErr w:type="gramEnd"/>
+      <w:r>
+        <w:t>" - "+reserves[</w:t>
+      </w:r>
+      <w:proofErr w:type="spellStart"/>
+      <w:r>
+        <w:t>i</w:t>
+      </w:r>
+      <w:proofErr w:type="spellEnd"/>
+      <w:r>
+        <w:t>]);</w:t>
       </w:r>
       <w:r>
         <w:tab/>
@@ -1273,8 +1750,21 @@
     </w:p>
     <w:p>
       <w:r>
-        <w:t>import java.util.*;</w:t>
-      </w:r>
+        <w:t xml:space="preserve">import </w:t>
+      </w:r>
+      <w:proofErr w:type="spellStart"/>
+      <w:r>
+        <w:t>java.util</w:t>
+      </w:r>
+      <w:proofErr w:type="spellEnd"/>
+      <w:r>
+        <w:t>.</w:t>
+      </w:r>
+      <w:proofErr w:type="gramStart"/>
+      <w:r>
+        <w:t>*;</w:t>
+      </w:r>
+      <w:proofErr w:type="gramEnd"/>
     </w:p>
     <w:p>
       <w:r>
@@ -1284,7 +1774,23 @@
     <w:p>
       <w:r>
         <w:tab/>
-        <w:t>public static void main(String args[]) {</w:t>
+        <w:t xml:space="preserve">public static void </w:t>
+      </w:r>
+      <w:proofErr w:type="gramStart"/>
+      <w:r>
+        <w:t>main(</w:t>
+      </w:r>
+      <w:proofErr w:type="gramEnd"/>
+      <w:r>
+        <w:t xml:space="preserve">String </w:t>
+      </w:r>
+      <w:proofErr w:type="spellStart"/>
+      <w:r>
+        <w:t>args</w:t>
+      </w:r>
+      <w:proofErr w:type="spellEnd"/>
+      <w:r>
+        <w:t>[]) {</w:t>
       </w:r>
     </w:p>
     <w:p>
@@ -1311,7 +1817,14 @@
       </w:r>
       <w:r>
         <w:tab/>
-        <w:t>char[] word = {73,110,115,116,105,116,117,116,101,32,79,102,32,67,111,109,112,117,116,101,114,32,69,110,103,105,110,101,101,114,105,110,103,32,84,101,99,104,110,111,108,111,103,121};</w:t>
+      </w:r>
+      <w:proofErr w:type="gramStart"/>
+      <w:r>
+        <w:t>char[</w:t>
+      </w:r>
+      <w:proofErr w:type="gramEnd"/>
+      <w:r>
+        <w:t>] word = {73,110,115,116,105,116,117,116,101,32,79,102,32,67,111,109,112,117,116,101,114,32,69,110,103,105,110,101,101,114,105,110,103,32,84,101,99,104,110,111,108,111,103,121};</w:t>
       </w:r>
     </w:p>
     <w:p>
@@ -1337,19 +1850,46 @@
       </w:r>
       <w:r>
         <w:tab/>
-        <w:t>for(char a : word){</w:t>
-      </w:r>
-    </w:p>
-    <w:p>
-      <w:r>
-        <w:tab/>
-      </w:r>
-      <w:r>
-        <w:tab/>
-      </w:r>
-      <w:r>
-        <w:tab/>
-        <w:t>System.out.print(a==32?"\n":a);</w:t>
+      </w:r>
+      <w:proofErr w:type="gramStart"/>
+      <w:r>
+        <w:t>for(</w:t>
+      </w:r>
+      <w:proofErr w:type="gramEnd"/>
+      <w:r>
+        <w:t>char a : word){</w:t>
+      </w:r>
+    </w:p>
+    <w:p>
+      <w:r>
+        <w:tab/>
+      </w:r>
+      <w:r>
+        <w:tab/>
+      </w:r>
+      <w:r>
+        <w:tab/>
+      </w:r>
+      <w:proofErr w:type="spellStart"/>
+      <w:r>
+        <w:t>System.out.print</w:t>
+      </w:r>
+      <w:proofErr w:type="spellEnd"/>
+      <w:r>
+        <w:t>(a==32?"\</w:t>
+      </w:r>
+      <w:proofErr w:type="spellStart"/>
+      <w:r>
+        <w:t>n</w:t>
+      </w:r>
+      <w:proofErr w:type="gramStart"/>
+      <w:r>
+        <w:t>":a</w:t>
+      </w:r>
+      <w:proofErr w:type="spellEnd"/>
+      <w:proofErr w:type="gramEnd"/>
+      <w:r>
+        <w:t>);</w:t>
       </w:r>
     </w:p>
     <w:p>
@@ -1408,8 +1948,21 @@
         <w:spacing w:after="60"/>
       </w:pPr>
       <w:r>
-        <w:t>import java.util.*;</w:t>
-      </w:r>
+        <w:t xml:space="preserve">import </w:t>
+      </w:r>
+      <w:proofErr w:type="spellStart"/>
+      <w:r>
+        <w:t>java.util</w:t>
+      </w:r>
+      <w:proofErr w:type="spellEnd"/>
+      <w:r>
+        <w:t>.</w:t>
+      </w:r>
+      <w:proofErr w:type="gramStart"/>
+      <w:r>
+        <w:t>*;</w:t>
+      </w:r>
+      <w:proofErr w:type="gramEnd"/>
     </w:p>
     <w:p>
       <w:pPr>
@@ -1425,7 +1978,23 @@
       </w:pPr>
       <w:r>
         <w:tab/>
-        <w:t>public static void main(String args[]) {</w:t>
+        <w:t xml:space="preserve">public static void </w:t>
+      </w:r>
+      <w:proofErr w:type="gramStart"/>
+      <w:r>
+        <w:t>main(</w:t>
+      </w:r>
+      <w:proofErr w:type="gramEnd"/>
+      <w:r>
+        <w:t xml:space="preserve">String </w:t>
+      </w:r>
+      <w:proofErr w:type="spellStart"/>
+      <w:r>
+        <w:t>args</w:t>
+      </w:r>
+      <w:proofErr w:type="spellEnd"/>
+      <w:r>
+        <w:t>[]) {</w:t>
       </w:r>
     </w:p>
     <w:p>
@@ -1437,7 +2006,15 @@
       </w:r>
       <w:r>
         <w:tab/>
-        <w:t>//i Marks array</w:t>
+        <w:t>//</w:t>
+      </w:r>
+      <w:proofErr w:type="spellStart"/>
+      <w:r>
+        <w:t>i</w:t>
+      </w:r>
+      <w:proofErr w:type="spellEnd"/>
+      <w:r>
+        <w:t xml:space="preserve"> Marks array</w:t>
       </w:r>
     </w:p>
     <w:p>
@@ -1449,7 +2026,14 @@
       </w:r>
       <w:r>
         <w:tab/>
-        <w:t>int[] marks ={56,81,43,69,93,54,48,47,51,79,82,96,57,61,66};</w:t>
+      </w:r>
+      <w:proofErr w:type="gramStart"/>
+      <w:r>
+        <w:t>int[</w:t>
+      </w:r>
+      <w:proofErr w:type="gramEnd"/>
+      <w:r>
+        <w:t>] marks ={56,81,43,69,93,54,48,47,51,79,82,96,57,61,66};</w:t>
       </w:r>
     </w:p>
     <w:p>
@@ -1484,7 +2068,24 @@
       </w:r>
       <w:r>
         <w:tab/>
-        <w:t>System.out.println(marks.length);</w:t>
+      </w:r>
+      <w:proofErr w:type="spellStart"/>
+      <w:r>
+        <w:t>System.out.println</w:t>
+      </w:r>
+      <w:proofErr w:type="spellEnd"/>
+      <w:r>
+        <w:t>(</w:t>
+      </w:r>
+      <w:proofErr w:type="spellStart"/>
+      <w:proofErr w:type="gramStart"/>
+      <w:r>
+        <w:t>marks.length</w:t>
+      </w:r>
+      <w:proofErr w:type="spellEnd"/>
+      <w:proofErr w:type="gramEnd"/>
+      <w:r>
+        <w:t>);</w:t>
       </w:r>
     </w:p>
     <w:p>
@@ -1507,8 +2108,20 @@
       </w:r>
       <w:r>
         <w:tab/>
-        <w:t>System.out.println();</w:t>
-      </w:r>
+      </w:r>
+      <w:proofErr w:type="spellStart"/>
+      <w:r>
+        <w:t>System.out.println</w:t>
+      </w:r>
+      <w:proofErr w:type="spellEnd"/>
+      <w:r>
+        <w:t>(</w:t>
+      </w:r>
+      <w:proofErr w:type="gramStart"/>
+      <w:r>
+        <w:t>);</w:t>
+      </w:r>
+      <w:proofErr w:type="gramEnd"/>
     </w:p>
     <w:p>
       <w:pPr>
@@ -1542,7 +2155,38 @@
       </w:r>
       <w:r>
         <w:tab/>
-        <w:t>for(int i=0; i&lt;5; i++){</w:t>
+      </w:r>
+      <w:proofErr w:type="gramStart"/>
+      <w:r>
+        <w:t>for(</w:t>
+      </w:r>
+      <w:proofErr w:type="gramEnd"/>
+      <w:r>
+        <w:t xml:space="preserve">int </w:t>
+      </w:r>
+      <w:proofErr w:type="spellStart"/>
+      <w:r>
+        <w:t>i</w:t>
+      </w:r>
+      <w:proofErr w:type="spellEnd"/>
+      <w:r>
+        <w:t xml:space="preserve">=0; </w:t>
+      </w:r>
+      <w:proofErr w:type="spellStart"/>
+      <w:r>
+        <w:t>i</w:t>
+      </w:r>
+      <w:proofErr w:type="spellEnd"/>
+      <w:r>
+        <w:t xml:space="preserve">&lt;5; </w:t>
+      </w:r>
+      <w:proofErr w:type="spellStart"/>
+      <w:r>
+        <w:t>i</w:t>
+      </w:r>
+      <w:proofErr w:type="spellEnd"/>
+      <w:r>
+        <w:t>++){</w:t>
       </w:r>
     </w:p>
     <w:p>
@@ -1557,8 +2201,28 @@
       </w:r>
       <w:r>
         <w:tab/>
-        <w:t>System.out.println(marks[i]);</w:t>
-      </w:r>
+      </w:r>
+      <w:proofErr w:type="spellStart"/>
+      <w:r>
+        <w:t>System.out.println</w:t>
+      </w:r>
+      <w:proofErr w:type="spellEnd"/>
+      <w:r>
+        <w:t>(marks[</w:t>
+      </w:r>
+      <w:proofErr w:type="spellStart"/>
+      <w:r>
+        <w:t>i</w:t>
+      </w:r>
+      <w:proofErr w:type="spellEnd"/>
+      <w:r>
+        <w:t>]</w:t>
+      </w:r>
+      <w:proofErr w:type="gramStart"/>
+      <w:r>
+        <w:t>);</w:t>
+      </w:r>
+      <w:proofErr w:type="gramEnd"/>
     </w:p>
     <w:p>
       <w:pPr>
@@ -1581,7 +2245,15 @@
       </w:r>
       <w:r>
         <w:tab/>
-        <w:t>//output :- print index 1 to 5 variables in array</w:t>
+        <w:t>//</w:t>
+      </w:r>
+      <w:proofErr w:type="gramStart"/>
+      <w:r>
+        <w:t>output :</w:t>
+      </w:r>
+      <w:proofErr w:type="gramEnd"/>
+      <w:r>
+        <w:t>- print index 1 to 5 variables in array</w:t>
       </w:r>
     </w:p>
     <w:p>
@@ -1676,7 +2348,46 @@
       </w:r>
       <w:r>
         <w:tab/>
-        <w:t>for(int i=0; i&lt;marks.length; i++){</w:t>
+      </w:r>
+      <w:proofErr w:type="gramStart"/>
+      <w:r>
+        <w:t>for(</w:t>
+      </w:r>
+      <w:proofErr w:type="gramEnd"/>
+      <w:r>
+        <w:t xml:space="preserve">int </w:t>
+      </w:r>
+      <w:proofErr w:type="spellStart"/>
+      <w:r>
+        <w:t>i</w:t>
+      </w:r>
+      <w:proofErr w:type="spellEnd"/>
+      <w:r>
+        <w:t xml:space="preserve">=0; </w:t>
+      </w:r>
+      <w:proofErr w:type="spellStart"/>
+      <w:r>
+        <w:t>i</w:t>
+      </w:r>
+      <w:proofErr w:type="spellEnd"/>
+      <w:r>
+        <w:t>&lt;</w:t>
+      </w:r>
+      <w:proofErr w:type="spellStart"/>
+      <w:r>
+        <w:t>marks.length</w:t>
+      </w:r>
+      <w:proofErr w:type="spellEnd"/>
+      <w:r>
+        <w:t xml:space="preserve">; </w:t>
+      </w:r>
+      <w:proofErr w:type="spellStart"/>
+      <w:r>
+        <w:t>i</w:t>
+      </w:r>
+      <w:proofErr w:type="spellEnd"/>
+      <w:r>
+        <w:t>++){</w:t>
       </w:r>
     </w:p>
     <w:p>
@@ -1691,8 +2402,28 @@
       </w:r>
       <w:r>
         <w:tab/>
-        <w:t>System.out.println(marks[i]);</w:t>
-      </w:r>
+      </w:r>
+      <w:proofErr w:type="spellStart"/>
+      <w:r>
+        <w:t>System.out.println</w:t>
+      </w:r>
+      <w:proofErr w:type="spellEnd"/>
+      <w:r>
+        <w:t>(marks[</w:t>
+      </w:r>
+      <w:proofErr w:type="spellStart"/>
+      <w:r>
+        <w:t>i</w:t>
+      </w:r>
+      <w:proofErr w:type="spellEnd"/>
+      <w:r>
+        <w:t>]</w:t>
+      </w:r>
+      <w:proofErr w:type="gramStart"/>
+      <w:r>
+        <w:t>);</w:t>
+      </w:r>
+      <w:proofErr w:type="gramEnd"/>
     </w:p>
     <w:p>
       <w:pPr>
@@ -1720,8 +2451,20 @@
       </w:r>
       <w:r>
         <w:tab/>
-        <w:t>System.out.println();</w:t>
-      </w:r>
+      </w:r>
+      <w:proofErr w:type="spellStart"/>
+      <w:r>
+        <w:t>System.out.println</w:t>
+      </w:r>
+      <w:proofErr w:type="spellEnd"/>
+      <w:r>
+        <w:t>(</w:t>
+      </w:r>
+      <w:proofErr w:type="gramStart"/>
+      <w:r>
+        <w:t>);</w:t>
+      </w:r>
+      <w:proofErr w:type="gramEnd"/>
     </w:p>
     <w:p>
       <w:pPr>
@@ -1737,7 +2480,15 @@
       </w:r>
       <w:r>
         <w:tab/>
-        <w:t>//v print the 10th element to the last element</w:t>
+        <w:t xml:space="preserve">//v </w:t>
+      </w:r>
+      <w:proofErr w:type="gramStart"/>
+      <w:r>
+        <w:t>print</w:t>
+      </w:r>
+      <w:proofErr w:type="gramEnd"/>
+      <w:r>
+        <w:t xml:space="preserve"> the 10th element to the last element</w:t>
       </w:r>
     </w:p>
     <w:p>
@@ -1749,7 +2500,46 @@
       </w:r>
       <w:r>
         <w:tab/>
-        <w:t>for(int i=9; i&lt;marks.length; i++){</w:t>
+      </w:r>
+      <w:proofErr w:type="gramStart"/>
+      <w:r>
+        <w:t>for(</w:t>
+      </w:r>
+      <w:proofErr w:type="gramEnd"/>
+      <w:r>
+        <w:t xml:space="preserve">int </w:t>
+      </w:r>
+      <w:proofErr w:type="spellStart"/>
+      <w:r>
+        <w:t>i</w:t>
+      </w:r>
+      <w:proofErr w:type="spellEnd"/>
+      <w:r>
+        <w:t xml:space="preserve">=9; </w:t>
+      </w:r>
+      <w:proofErr w:type="spellStart"/>
+      <w:r>
+        <w:t>i</w:t>
+      </w:r>
+      <w:proofErr w:type="spellEnd"/>
+      <w:r>
+        <w:t>&lt;</w:t>
+      </w:r>
+      <w:proofErr w:type="spellStart"/>
+      <w:r>
+        <w:t>marks.length</w:t>
+      </w:r>
+      <w:proofErr w:type="spellEnd"/>
+      <w:r>
+        <w:t xml:space="preserve">; </w:t>
+      </w:r>
+      <w:proofErr w:type="spellStart"/>
+      <w:r>
+        <w:t>i</w:t>
+      </w:r>
+      <w:proofErr w:type="spellEnd"/>
+      <w:r>
+        <w:t>++){</w:t>
       </w:r>
     </w:p>
     <w:p>
@@ -1764,8 +2554,28 @@
       </w:r>
       <w:r>
         <w:tab/>
-        <w:t>System.out.println(marks[i]);</w:t>
-      </w:r>
+      </w:r>
+      <w:proofErr w:type="spellStart"/>
+      <w:r>
+        <w:t>System.out.println</w:t>
+      </w:r>
+      <w:proofErr w:type="spellEnd"/>
+      <w:r>
+        <w:t>(marks[</w:t>
+      </w:r>
+      <w:proofErr w:type="spellStart"/>
+      <w:r>
+        <w:t>i</w:t>
+      </w:r>
+      <w:proofErr w:type="spellEnd"/>
+      <w:r>
+        <w:t>]</w:t>
+      </w:r>
+      <w:proofErr w:type="gramStart"/>
+      <w:r>
+        <w:t>);</w:t>
+      </w:r>
+      <w:proofErr w:type="gramEnd"/>
     </w:p>
     <w:p>
       <w:pPr>
@@ -1832,8 +2642,21 @@
     </w:p>
     <w:p>
       <w:r>
-        <w:t>import java.util.*;</w:t>
-      </w:r>
+        <w:t xml:space="preserve">import </w:t>
+      </w:r>
+      <w:proofErr w:type="spellStart"/>
+      <w:r>
+        <w:t>java.util</w:t>
+      </w:r>
+      <w:proofErr w:type="spellEnd"/>
+      <w:r>
+        <w:t>.</w:t>
+      </w:r>
+      <w:proofErr w:type="gramStart"/>
+      <w:r>
+        <w:t>*;</w:t>
+      </w:r>
+      <w:proofErr w:type="gramEnd"/>
     </w:p>
     <w:p>
       <w:r>
@@ -1843,25 +2666,64 @@
     <w:p>
       <w:r>
         <w:tab/>
-        <w:t>public static void main(String args[]) {</w:t>
-      </w:r>
-    </w:p>
-    <w:p>
-      <w:r>
-        <w:tab/>
-      </w:r>
-      <w:r>
-        <w:tab/>
-        <w:t>//i days array</w:t>
-      </w:r>
-    </w:p>
-    <w:p>
-      <w:r>
-        <w:tab/>
-      </w:r>
-      <w:r>
-        <w:tab/>
-        <w:t>String[] days ={"Sunday","Monday","Tuesday","Wednesday","Thursday","Friday"};</w:t>
+        <w:t xml:space="preserve">public static void </w:t>
+      </w:r>
+      <w:proofErr w:type="gramStart"/>
+      <w:r>
+        <w:t>main(</w:t>
+      </w:r>
+      <w:proofErr w:type="gramEnd"/>
+      <w:r>
+        <w:t xml:space="preserve">String </w:t>
+      </w:r>
+      <w:proofErr w:type="spellStart"/>
+      <w:r>
+        <w:t>args</w:t>
+      </w:r>
+      <w:proofErr w:type="spellEnd"/>
+      <w:r>
+        <w:t>[]) {</w:t>
+      </w:r>
+    </w:p>
+    <w:p>
+      <w:r>
+        <w:tab/>
+      </w:r>
+      <w:r>
+        <w:tab/>
+        <w:t>//</w:t>
+      </w:r>
+      <w:proofErr w:type="spellStart"/>
+      <w:r>
+        <w:t>i</w:t>
+      </w:r>
+      <w:proofErr w:type="spellEnd"/>
+      <w:r>
+        <w:t xml:space="preserve"> days array</w:t>
+      </w:r>
+    </w:p>
+    <w:p>
+      <w:r>
+        <w:tab/>
+      </w:r>
+      <w:r>
+        <w:tab/>
+      </w:r>
+      <w:proofErr w:type="gramStart"/>
+      <w:r>
+        <w:t>String[</w:t>
+      </w:r>
+      <w:proofErr w:type="gramEnd"/>
+      <w:r>
+        <w:t>] days ={"</w:t>
+      </w:r>
+      <w:proofErr w:type="spellStart"/>
+      <w:r>
+        <w:t>Sunday","Monday","Tuesday","Wednesday","Thursday","Friday</w:t>
+      </w:r>
+      <w:proofErr w:type="spellEnd"/>
+      <w:r>
+        <w:t>"};</w:t>
       </w:r>
     </w:p>
     <w:p/>
@@ -1888,25 +2750,57 @@
       </w:r>
       <w:r>
         <w:tab/>
-        <w:t>System.out.println(Arrays.toString(days));</w:t>
-      </w:r>
-    </w:p>
-    <w:p>
-      <w:r>
-        <w:tab/>
-      </w:r>
-      <w:r>
-        <w:tab/>
-      </w:r>
-    </w:p>
-    <w:p>
-      <w:r>
-        <w:tab/>
-      </w:r>
-      <w:r>
-        <w:tab/>
-        <w:t>System.out.println();</w:t>
-      </w:r>
+      </w:r>
+      <w:proofErr w:type="spellStart"/>
+      <w:r>
+        <w:t>System.out.println</w:t>
+      </w:r>
+      <w:proofErr w:type="spellEnd"/>
+      <w:r>
+        <w:t>(</w:t>
+      </w:r>
+      <w:proofErr w:type="spellStart"/>
+      <w:r>
+        <w:t>Arrays.toString</w:t>
+      </w:r>
+      <w:proofErr w:type="spellEnd"/>
+      <w:r>
+        <w:t>(days)</w:t>
+      </w:r>
+      <w:proofErr w:type="gramStart"/>
+      <w:r>
+        <w:t>);</w:t>
+      </w:r>
+      <w:proofErr w:type="gramEnd"/>
+    </w:p>
+    <w:p>
+      <w:r>
+        <w:tab/>
+      </w:r>
+      <w:r>
+        <w:tab/>
+      </w:r>
+    </w:p>
+    <w:p>
+      <w:r>
+        <w:tab/>
+      </w:r>
+      <w:r>
+        <w:tab/>
+      </w:r>
+      <w:proofErr w:type="spellStart"/>
+      <w:r>
+        <w:t>System.out.println</w:t>
+      </w:r>
+      <w:proofErr w:type="spellEnd"/>
+      <w:r>
+        <w:t>(</w:t>
+      </w:r>
+      <w:proofErr w:type="gramStart"/>
+      <w:r>
+        <w:t>);</w:t>
+      </w:r>
+      <w:proofErr w:type="gramEnd"/>
     </w:p>
     <w:p>
       <w:r>
@@ -1931,29 +2825,93 @@
       </w:r>
       <w:r>
         <w:tab/>
-        <w:t>System.out.print("[");</w:t>
-      </w:r>
-    </w:p>
-    <w:p>
-      <w:r>
-        <w:tab/>
-      </w:r>
-      <w:r>
-        <w:tab/>
-        <w:t>for (int i = days.length-1; i &gt;=0; i--){</w:t>
-      </w:r>
-    </w:p>
-    <w:p>
-      <w:r>
-        <w:tab/>
-      </w:r>
-      <w:r>
-        <w:tab/>
-      </w:r>
-      <w:r>
-        <w:tab/>
-        <w:t>System.out.print(days[i]+", ");</w:t>
-      </w:r>
+      </w:r>
+      <w:proofErr w:type="spellStart"/>
+      <w:r>
+        <w:t>System.out.print</w:t>
+      </w:r>
+      <w:proofErr w:type="spellEnd"/>
+      <w:r>
+        <w:t>("["</w:t>
+      </w:r>
+      <w:proofErr w:type="gramStart"/>
+      <w:r>
+        <w:t>);</w:t>
+      </w:r>
+      <w:proofErr w:type="gramEnd"/>
+    </w:p>
+    <w:p>
+      <w:r>
+        <w:tab/>
+      </w:r>
+      <w:r>
+        <w:tab/>
+        <w:t xml:space="preserve">for (int </w:t>
+      </w:r>
+      <w:proofErr w:type="spellStart"/>
+      <w:r>
+        <w:t>i</w:t>
+      </w:r>
+      <w:proofErr w:type="spellEnd"/>
+      <w:r>
+        <w:t xml:space="preserve"> = </w:t>
+      </w:r>
+      <w:proofErr w:type="gramStart"/>
+      <w:r>
+        <w:t>days.length</w:t>
+      </w:r>
+      <w:proofErr w:type="gramEnd"/>
+      <w:r>
+        <w:t xml:space="preserve">-1; </w:t>
+      </w:r>
+      <w:proofErr w:type="spellStart"/>
+      <w:r>
+        <w:t>i</w:t>
+      </w:r>
+      <w:proofErr w:type="spellEnd"/>
+      <w:r>
+        <w:t xml:space="preserve"> &gt;=0; </w:t>
+      </w:r>
+      <w:proofErr w:type="spellStart"/>
+      <w:r>
+        <w:t>i</w:t>
+      </w:r>
+      <w:proofErr w:type="spellEnd"/>
+      <w:r>
+        <w:t>--){</w:t>
+      </w:r>
+    </w:p>
+    <w:p>
+      <w:r>
+        <w:tab/>
+      </w:r>
+      <w:r>
+        <w:tab/>
+      </w:r>
+      <w:r>
+        <w:tab/>
+      </w:r>
+      <w:proofErr w:type="spellStart"/>
+      <w:r>
+        <w:t>System.out.print</w:t>
+      </w:r>
+      <w:proofErr w:type="spellEnd"/>
+      <w:r>
+        <w:t>(days[</w:t>
+      </w:r>
+      <w:proofErr w:type="spellStart"/>
+      <w:r>
+        <w:t>i</w:t>
+      </w:r>
+      <w:proofErr w:type="spellEnd"/>
+      <w:r>
+        <w:t>]+", "</w:t>
+      </w:r>
+      <w:proofErr w:type="gramStart"/>
+      <w:r>
+        <w:t>);</w:t>
+      </w:r>
+      <w:proofErr w:type="gramEnd"/>
     </w:p>
     <w:p>
       <w:r>
@@ -1970,8 +2928,20 @@
       </w:r>
       <w:r>
         <w:tab/>
-        <w:t>System.out.print("\b\b]");</w:t>
-      </w:r>
+      </w:r>
+      <w:proofErr w:type="spellStart"/>
+      <w:r>
+        <w:t>System.out.print</w:t>
+      </w:r>
+      <w:proofErr w:type="spellEnd"/>
+      <w:r>
+        <w:t>("\b\b]"</w:t>
+      </w:r>
+      <w:proofErr w:type="gramStart"/>
+      <w:r>
+        <w:t>);</w:t>
+      </w:r>
+      <w:proofErr w:type="gramEnd"/>
     </w:p>
     <w:p>
       <w:r>
@@ -2023,8 +2993,21 @@
         <w:spacing w:after="40"/>
       </w:pPr>
       <w:r>
-        <w:t>import java.util.*;</w:t>
-      </w:r>
+        <w:t xml:space="preserve">import </w:t>
+      </w:r>
+      <w:proofErr w:type="spellStart"/>
+      <w:r>
+        <w:t>java.util</w:t>
+      </w:r>
+      <w:proofErr w:type="spellEnd"/>
+      <w:r>
+        <w:t>.</w:t>
+      </w:r>
+      <w:proofErr w:type="gramStart"/>
+      <w:r>
+        <w:t>*;</w:t>
+      </w:r>
+      <w:proofErr w:type="gramEnd"/>
     </w:p>
     <w:p>
       <w:pPr>
@@ -2040,94 +3023,199 @@
       </w:pPr>
       <w:r>
         <w:tab/>
-        <w:t>public static void main(String args[]) {</w:t>
-      </w:r>
-    </w:p>
-    <w:p>
-      <w:pPr>
-        <w:spacing w:after="40"/>
-      </w:pPr>
-      <w:r>
-        <w:tab/>
-      </w:r>
-      <w:r>
-        <w:tab/>
-        <w:t>//i Array to store Block letters</w:t>
-      </w:r>
-    </w:p>
-    <w:p>
-      <w:pPr>
-        <w:spacing w:after="40"/>
-      </w:pPr>
-      <w:r>
-        <w:tab/>
-      </w:r>
-      <w:r>
-        <w:tab/>
-        <w:t>char[] letters ={65,66,67,68,69,70,71,72,73,74,75,76,77,78,79,80,81,82,83,84,85,86,87,88,89,90};</w:t>
-      </w:r>
-    </w:p>
-    <w:p>
-      <w:pPr>
-        <w:spacing w:after="40"/>
-      </w:pPr>
-      <w:r>
-        <w:tab/>
-      </w:r>
-      <w:r>
-        <w:tab/>
-      </w:r>
-    </w:p>
-    <w:p>
-      <w:pPr>
-        <w:spacing w:after="40"/>
-      </w:pPr>
-      <w:r>
-        <w:tab/>
-      </w:r>
-      <w:r>
-        <w:tab/>
-        <w:t>//ii Print that array as follows[ A, B, C, D, …………….]</w:t>
-      </w:r>
-    </w:p>
-    <w:p>
-      <w:pPr>
-        <w:spacing w:after="40"/>
-      </w:pPr>
-      <w:r>
-        <w:tab/>
-      </w:r>
-      <w:r>
-        <w:tab/>
-        <w:t>System.out.print("[");</w:t>
-      </w:r>
-    </w:p>
-    <w:p>
-      <w:pPr>
-        <w:spacing w:after="40"/>
-      </w:pPr>
-      <w:r>
-        <w:tab/>
-      </w:r>
-      <w:r>
-        <w:tab/>
-        <w:t>for (int i = 0; i &lt; letters.length; i++){</w:t>
-      </w:r>
-    </w:p>
-    <w:p>
-      <w:pPr>
-        <w:spacing w:after="40"/>
-      </w:pPr>
-      <w:r>
-        <w:tab/>
-      </w:r>
-      <w:r>
-        <w:tab/>
-      </w:r>
-      <w:r>
-        <w:tab/>
-        <w:t>System.out.print(letters[i]+", ");</w:t>
-      </w:r>
+        <w:t xml:space="preserve">public static void </w:t>
+      </w:r>
+      <w:proofErr w:type="gramStart"/>
+      <w:r>
+        <w:t>main(</w:t>
+      </w:r>
+      <w:proofErr w:type="gramEnd"/>
+      <w:r>
+        <w:t xml:space="preserve">String </w:t>
+      </w:r>
+      <w:proofErr w:type="spellStart"/>
+      <w:r>
+        <w:t>args</w:t>
+      </w:r>
+      <w:proofErr w:type="spellEnd"/>
+      <w:r>
+        <w:t>[]) {</w:t>
+      </w:r>
+    </w:p>
+    <w:p>
+      <w:pPr>
+        <w:spacing w:after="40"/>
+      </w:pPr>
+      <w:r>
+        <w:tab/>
+      </w:r>
+      <w:r>
+        <w:tab/>
+        <w:t>//</w:t>
+      </w:r>
+      <w:proofErr w:type="spellStart"/>
+      <w:r>
+        <w:t>i</w:t>
+      </w:r>
+      <w:proofErr w:type="spellEnd"/>
+      <w:r>
+        <w:t xml:space="preserve"> Array to store Block letters</w:t>
+      </w:r>
+    </w:p>
+    <w:p>
+      <w:pPr>
+        <w:spacing w:after="40"/>
+      </w:pPr>
+      <w:r>
+        <w:tab/>
+      </w:r>
+      <w:r>
+        <w:tab/>
+      </w:r>
+      <w:proofErr w:type="gramStart"/>
+      <w:r>
+        <w:t>char[</w:t>
+      </w:r>
+      <w:proofErr w:type="gramEnd"/>
+      <w:r>
+        <w:t>] letters ={65,66,67,68,69,70,71,72,73,74,75,76,77,78,79,80,81,82,83,84,85,86,87,88,89,90};</w:t>
+      </w:r>
+    </w:p>
+    <w:p>
+      <w:pPr>
+        <w:spacing w:after="40"/>
+      </w:pPr>
+      <w:r>
+        <w:tab/>
+      </w:r>
+      <w:r>
+        <w:tab/>
+      </w:r>
+    </w:p>
+    <w:p>
+      <w:pPr>
+        <w:spacing w:after="40"/>
+      </w:pPr>
+      <w:r>
+        <w:tab/>
+      </w:r>
+      <w:r>
+        <w:tab/>
+        <w:t xml:space="preserve">//ii Print that array as </w:t>
+      </w:r>
+      <w:proofErr w:type="gramStart"/>
+      <w:r>
+        <w:t>follows[</w:t>
+      </w:r>
+      <w:proofErr w:type="gramEnd"/>
+      <w:r>
+        <w:t xml:space="preserve"> A, B, C, D, …………….]</w:t>
+      </w:r>
+    </w:p>
+    <w:p>
+      <w:pPr>
+        <w:spacing w:after="40"/>
+      </w:pPr>
+      <w:r>
+        <w:tab/>
+      </w:r>
+      <w:r>
+        <w:tab/>
+      </w:r>
+      <w:proofErr w:type="spellStart"/>
+      <w:r>
+        <w:t>System.out.print</w:t>
+      </w:r>
+      <w:proofErr w:type="spellEnd"/>
+      <w:r>
+        <w:t>("["</w:t>
+      </w:r>
+      <w:proofErr w:type="gramStart"/>
+      <w:r>
+        <w:t>);</w:t>
+      </w:r>
+      <w:proofErr w:type="gramEnd"/>
+    </w:p>
+    <w:p>
+      <w:pPr>
+        <w:spacing w:after="40"/>
+      </w:pPr>
+      <w:r>
+        <w:tab/>
+      </w:r>
+      <w:r>
+        <w:tab/>
+        <w:t xml:space="preserve">for (int </w:t>
+      </w:r>
+      <w:proofErr w:type="spellStart"/>
+      <w:r>
+        <w:t>i</w:t>
+      </w:r>
+      <w:proofErr w:type="spellEnd"/>
+      <w:r>
+        <w:t xml:space="preserve"> = 0; </w:t>
+      </w:r>
+      <w:proofErr w:type="spellStart"/>
+      <w:r>
+        <w:t>i</w:t>
+      </w:r>
+      <w:proofErr w:type="spellEnd"/>
+      <w:r>
+        <w:t xml:space="preserve"> &lt; </w:t>
+      </w:r>
+      <w:proofErr w:type="spellStart"/>
+      <w:proofErr w:type="gramStart"/>
+      <w:r>
+        <w:t>letters.length</w:t>
+      </w:r>
+      <w:proofErr w:type="spellEnd"/>
+      <w:proofErr w:type="gramEnd"/>
+      <w:r>
+        <w:t xml:space="preserve">; </w:t>
+      </w:r>
+      <w:proofErr w:type="spellStart"/>
+      <w:r>
+        <w:t>i</w:t>
+      </w:r>
+      <w:proofErr w:type="spellEnd"/>
+      <w:r>
+        <w:t>++){</w:t>
+      </w:r>
+    </w:p>
+    <w:p>
+      <w:pPr>
+        <w:spacing w:after="40"/>
+      </w:pPr>
+      <w:r>
+        <w:tab/>
+      </w:r>
+      <w:r>
+        <w:tab/>
+      </w:r>
+      <w:r>
+        <w:tab/>
+      </w:r>
+      <w:proofErr w:type="spellStart"/>
+      <w:r>
+        <w:t>System.out.print</w:t>
+      </w:r>
+      <w:proofErr w:type="spellEnd"/>
+      <w:r>
+        <w:t>(letters[</w:t>
+      </w:r>
+      <w:proofErr w:type="spellStart"/>
+      <w:r>
+        <w:t>i</w:t>
+      </w:r>
+      <w:proofErr w:type="spellEnd"/>
+      <w:r>
+        <w:t>]+", "</w:t>
+      </w:r>
+      <w:proofErr w:type="gramStart"/>
+      <w:r>
+        <w:t>);</w:t>
+      </w:r>
+      <w:proofErr w:type="gramEnd"/>
     </w:p>
     <w:p>
       <w:pPr>
@@ -2150,31 +3238,55 @@
       </w:r>
       <w:r>
         <w:tab/>
-        <w:t>System.out.print("\b\b]");</w:t>
-      </w:r>
-    </w:p>
-    <w:p>
-      <w:pPr>
-        <w:spacing w:after="40"/>
-      </w:pPr>
-      <w:r>
-        <w:tab/>
-      </w:r>
-      <w:r>
-        <w:tab/>
-      </w:r>
-    </w:p>
-    <w:p>
-      <w:pPr>
-        <w:spacing w:after="40"/>
-      </w:pPr>
-      <w:r>
-        <w:tab/>
-      </w:r>
-      <w:r>
-        <w:tab/>
-        <w:t>System.out.println();</w:t>
-      </w:r>
+      </w:r>
+      <w:proofErr w:type="spellStart"/>
+      <w:r>
+        <w:t>System.out.print</w:t>
+      </w:r>
+      <w:proofErr w:type="spellEnd"/>
+      <w:r>
+        <w:t>("\b\b]"</w:t>
+      </w:r>
+      <w:proofErr w:type="gramStart"/>
+      <w:r>
+        <w:t>);</w:t>
+      </w:r>
+      <w:proofErr w:type="gramEnd"/>
+    </w:p>
+    <w:p>
+      <w:pPr>
+        <w:spacing w:after="40"/>
+      </w:pPr>
+      <w:r>
+        <w:tab/>
+      </w:r>
+      <w:r>
+        <w:tab/>
+      </w:r>
+    </w:p>
+    <w:p>
+      <w:pPr>
+        <w:spacing w:after="40"/>
+      </w:pPr>
+      <w:r>
+        <w:tab/>
+      </w:r>
+      <w:r>
+        <w:tab/>
+      </w:r>
+      <w:proofErr w:type="spellStart"/>
+      <w:r>
+        <w:t>System.out.println</w:t>
+      </w:r>
+      <w:proofErr w:type="spellEnd"/>
+      <w:r>
+        <w:t>(</w:t>
+      </w:r>
+      <w:proofErr w:type="gramStart"/>
+      <w:r>
+        <w:t>);</w:t>
+      </w:r>
+      <w:proofErr w:type="gramEnd"/>
       <w:r>
         <w:tab/>
       </w:r>
@@ -2211,35 +3323,101 @@
       </w:r>
       <w:r>
         <w:tab/>
-        <w:t>System.out.print("[");</w:t>
-      </w:r>
-    </w:p>
-    <w:p>
-      <w:pPr>
-        <w:spacing w:after="40"/>
-      </w:pPr>
-      <w:r>
-        <w:tab/>
-      </w:r>
-      <w:r>
-        <w:tab/>
-        <w:t>for (int i = 0; i &lt; letters.length; i+=2){</w:t>
-      </w:r>
-    </w:p>
-    <w:p>
-      <w:pPr>
-        <w:spacing w:after="40"/>
-      </w:pPr>
-      <w:r>
-        <w:tab/>
-      </w:r>
-      <w:r>
-        <w:tab/>
-      </w:r>
-      <w:r>
-        <w:tab/>
-        <w:t>System.out.print(letters[i]+", ");</w:t>
-      </w:r>
+      </w:r>
+      <w:proofErr w:type="spellStart"/>
+      <w:r>
+        <w:t>System.out.print</w:t>
+      </w:r>
+      <w:proofErr w:type="spellEnd"/>
+      <w:r>
+        <w:t>("["</w:t>
+      </w:r>
+      <w:proofErr w:type="gramStart"/>
+      <w:r>
+        <w:t>);</w:t>
+      </w:r>
+      <w:proofErr w:type="gramEnd"/>
+    </w:p>
+    <w:p>
+      <w:pPr>
+        <w:spacing w:after="40"/>
+      </w:pPr>
+      <w:r>
+        <w:tab/>
+      </w:r>
+      <w:r>
+        <w:tab/>
+        <w:t xml:space="preserve">for (int </w:t>
+      </w:r>
+      <w:proofErr w:type="spellStart"/>
+      <w:r>
+        <w:t>i</w:t>
+      </w:r>
+      <w:proofErr w:type="spellEnd"/>
+      <w:r>
+        <w:t xml:space="preserve"> = 0; </w:t>
+      </w:r>
+      <w:proofErr w:type="spellStart"/>
+      <w:r>
+        <w:t>i</w:t>
+      </w:r>
+      <w:proofErr w:type="spellEnd"/>
+      <w:r>
+        <w:t xml:space="preserve"> &lt; </w:t>
+      </w:r>
+      <w:proofErr w:type="spellStart"/>
+      <w:proofErr w:type="gramStart"/>
+      <w:r>
+        <w:t>letters.length</w:t>
+      </w:r>
+      <w:proofErr w:type="spellEnd"/>
+      <w:proofErr w:type="gramEnd"/>
+      <w:r>
+        <w:t xml:space="preserve">; </w:t>
+      </w:r>
+      <w:proofErr w:type="spellStart"/>
+      <w:r>
+        <w:t>i</w:t>
+      </w:r>
+      <w:proofErr w:type="spellEnd"/>
+      <w:r>
+        <w:t>+=2){</w:t>
+      </w:r>
+    </w:p>
+    <w:p>
+      <w:pPr>
+        <w:spacing w:after="40"/>
+      </w:pPr>
+      <w:r>
+        <w:tab/>
+      </w:r>
+      <w:r>
+        <w:tab/>
+      </w:r>
+      <w:r>
+        <w:tab/>
+      </w:r>
+      <w:proofErr w:type="spellStart"/>
+      <w:r>
+        <w:t>System.out.print</w:t>
+      </w:r>
+      <w:proofErr w:type="spellEnd"/>
+      <w:r>
+        <w:t>(letters[</w:t>
+      </w:r>
+      <w:proofErr w:type="spellStart"/>
+      <w:r>
+        <w:t>i</w:t>
+      </w:r>
+      <w:proofErr w:type="spellEnd"/>
+      <w:r>
+        <w:t>]+", "</w:t>
+      </w:r>
+      <w:proofErr w:type="gramStart"/>
+      <w:r>
+        <w:t>);</w:t>
+      </w:r>
+      <w:proofErr w:type="gramEnd"/>
     </w:p>
     <w:p>
       <w:pPr>
@@ -2262,31 +3440,55 @@
       </w:r>
       <w:r>
         <w:tab/>
-        <w:t>System.out.print("\b\b]");</w:t>
-      </w:r>
-    </w:p>
-    <w:p>
-      <w:pPr>
-        <w:spacing w:after="40"/>
-      </w:pPr>
-      <w:r>
-        <w:tab/>
-      </w:r>
-      <w:r>
-        <w:tab/>
-      </w:r>
-    </w:p>
-    <w:p>
-      <w:pPr>
-        <w:spacing w:after="40"/>
-      </w:pPr>
-      <w:r>
-        <w:tab/>
-      </w:r>
-      <w:r>
-        <w:tab/>
-        <w:t>System.out.println();</w:t>
-      </w:r>
+      </w:r>
+      <w:proofErr w:type="spellStart"/>
+      <w:r>
+        <w:t>System.out.print</w:t>
+      </w:r>
+      <w:proofErr w:type="spellEnd"/>
+      <w:r>
+        <w:t>("\b\b]"</w:t>
+      </w:r>
+      <w:proofErr w:type="gramStart"/>
+      <w:r>
+        <w:t>);</w:t>
+      </w:r>
+      <w:proofErr w:type="gramEnd"/>
+    </w:p>
+    <w:p>
+      <w:pPr>
+        <w:spacing w:after="40"/>
+      </w:pPr>
+      <w:r>
+        <w:tab/>
+      </w:r>
+      <w:r>
+        <w:tab/>
+      </w:r>
+    </w:p>
+    <w:p>
+      <w:pPr>
+        <w:spacing w:after="40"/>
+      </w:pPr>
+      <w:r>
+        <w:tab/>
+      </w:r>
+      <w:r>
+        <w:tab/>
+      </w:r>
+      <w:proofErr w:type="spellStart"/>
+      <w:r>
+        <w:t>System.out.println</w:t>
+      </w:r>
+      <w:proofErr w:type="spellEnd"/>
+      <w:r>
+        <w:t>(</w:t>
+      </w:r>
+      <w:proofErr w:type="gramStart"/>
+      <w:r>
+        <w:t>);</w:t>
+      </w:r>
+      <w:proofErr w:type="gramEnd"/>
     </w:p>
     <w:p>
       <w:pPr>
@@ -2320,35 +3522,101 @@
       </w:r>
       <w:r>
         <w:tab/>
-        <w:t>System.out.print("[");</w:t>
-      </w:r>
-    </w:p>
-    <w:p>
-      <w:pPr>
-        <w:spacing w:after="40"/>
-      </w:pPr>
-      <w:r>
-        <w:tab/>
-      </w:r>
-      <w:r>
-        <w:tab/>
-        <w:t>for (int i = 1; i &lt; letters.length; i+=2){</w:t>
-      </w:r>
-    </w:p>
-    <w:p>
-      <w:pPr>
-        <w:spacing w:after="40"/>
-      </w:pPr>
-      <w:r>
-        <w:tab/>
-      </w:r>
-      <w:r>
-        <w:tab/>
-      </w:r>
-      <w:r>
-        <w:tab/>
-        <w:t>System.out.print(letters[i]+", ");</w:t>
-      </w:r>
+      </w:r>
+      <w:proofErr w:type="spellStart"/>
+      <w:r>
+        <w:t>System.out.print</w:t>
+      </w:r>
+      <w:proofErr w:type="spellEnd"/>
+      <w:r>
+        <w:t>("["</w:t>
+      </w:r>
+      <w:proofErr w:type="gramStart"/>
+      <w:r>
+        <w:t>);</w:t>
+      </w:r>
+      <w:proofErr w:type="gramEnd"/>
+    </w:p>
+    <w:p>
+      <w:pPr>
+        <w:spacing w:after="40"/>
+      </w:pPr>
+      <w:r>
+        <w:tab/>
+      </w:r>
+      <w:r>
+        <w:tab/>
+        <w:t xml:space="preserve">for (int </w:t>
+      </w:r>
+      <w:proofErr w:type="spellStart"/>
+      <w:r>
+        <w:t>i</w:t>
+      </w:r>
+      <w:proofErr w:type="spellEnd"/>
+      <w:r>
+        <w:t xml:space="preserve"> = 1; </w:t>
+      </w:r>
+      <w:proofErr w:type="spellStart"/>
+      <w:r>
+        <w:t>i</w:t>
+      </w:r>
+      <w:proofErr w:type="spellEnd"/>
+      <w:r>
+        <w:t xml:space="preserve"> &lt; </w:t>
+      </w:r>
+      <w:proofErr w:type="spellStart"/>
+      <w:proofErr w:type="gramStart"/>
+      <w:r>
+        <w:t>letters.length</w:t>
+      </w:r>
+      <w:proofErr w:type="spellEnd"/>
+      <w:proofErr w:type="gramEnd"/>
+      <w:r>
+        <w:t xml:space="preserve">; </w:t>
+      </w:r>
+      <w:proofErr w:type="spellStart"/>
+      <w:r>
+        <w:t>i</w:t>
+      </w:r>
+      <w:proofErr w:type="spellEnd"/>
+      <w:r>
+        <w:t>+=2){</w:t>
+      </w:r>
+    </w:p>
+    <w:p>
+      <w:pPr>
+        <w:spacing w:after="40"/>
+      </w:pPr>
+      <w:r>
+        <w:tab/>
+      </w:r>
+      <w:r>
+        <w:tab/>
+      </w:r>
+      <w:r>
+        <w:tab/>
+      </w:r>
+      <w:proofErr w:type="spellStart"/>
+      <w:r>
+        <w:t>System.out.print</w:t>
+      </w:r>
+      <w:proofErr w:type="spellEnd"/>
+      <w:r>
+        <w:t>(letters[</w:t>
+      </w:r>
+      <w:proofErr w:type="spellStart"/>
+      <w:r>
+        <w:t>i</w:t>
+      </w:r>
+      <w:proofErr w:type="spellEnd"/>
+      <w:r>
+        <w:t>]+", "</w:t>
+      </w:r>
+      <w:proofErr w:type="gramStart"/>
+      <w:r>
+        <w:t>);</w:t>
+      </w:r>
+      <w:proofErr w:type="gramEnd"/>
     </w:p>
     <w:p>
       <w:pPr>
@@ -2371,108 +3639,201 @@
       </w:r>
       <w:r>
         <w:tab/>
-        <w:t>System.out.print("\b\b]");</w:t>
-      </w:r>
-      <w:r>
-        <w:tab/>
-      </w:r>
-    </w:p>
-    <w:p>
-      <w:pPr>
-        <w:spacing w:after="40"/>
-      </w:pPr>
-      <w:r>
-        <w:tab/>
-      </w:r>
-      <w:r>
-        <w:tab/>
-      </w:r>
-      <w:r>
-        <w:tab/>
-      </w:r>
-      <w:r>
-        <w:tab/>
-      </w:r>
-      <w:r>
-        <w:tab/>
-      </w:r>
-      <w:r>
-        <w:tab/>
-      </w:r>
-    </w:p>
-    <w:p>
-      <w:pPr>
-        <w:spacing w:after="40"/>
-      </w:pPr>
-      <w:r>
-        <w:tab/>
-      </w:r>
-      <w:r>
-        <w:tab/>
-        <w:t>System.out.println();</w:t>
-      </w:r>
-    </w:p>
-    <w:p>
-      <w:pPr>
-        <w:spacing w:after="40"/>
-      </w:pPr>
-      <w:r>
-        <w:tab/>
-      </w:r>
-      <w:r>
-        <w:tab/>
-      </w:r>
-    </w:p>
-    <w:p>
-      <w:pPr>
-        <w:spacing w:after="40"/>
-      </w:pPr>
-      <w:r>
-        <w:tab/>
-      </w:r>
-      <w:r>
-        <w:tab/>
-        <w:t>//v Print the array in reverse order..</w:t>
-      </w:r>
-    </w:p>
-    <w:p>
-      <w:pPr>
-        <w:spacing w:after="40"/>
-      </w:pPr>
-      <w:r>
-        <w:tab/>
-      </w:r>
-      <w:r>
-        <w:tab/>
-        <w:t>System.out.print("[");</w:t>
-      </w:r>
-    </w:p>
-    <w:p>
-      <w:pPr>
-        <w:spacing w:after="40"/>
-      </w:pPr>
-      <w:r>
-        <w:tab/>
-      </w:r>
-      <w:r>
-        <w:tab/>
-        <w:t>for (int i = letters.length-1; i &gt;=0; i--){</w:t>
-      </w:r>
-    </w:p>
-    <w:p>
-      <w:pPr>
-        <w:spacing w:after="40"/>
-      </w:pPr>
-      <w:r>
-        <w:tab/>
-      </w:r>
-      <w:r>
-        <w:tab/>
-      </w:r>
-      <w:r>
-        <w:tab/>
-        <w:t>System.out.print(letters[i]+", ");</w:t>
-      </w:r>
+      </w:r>
+      <w:proofErr w:type="spellStart"/>
+      <w:r>
+        <w:t>System.out.print</w:t>
+      </w:r>
+      <w:proofErr w:type="spellEnd"/>
+      <w:r>
+        <w:t>("\b\b]"</w:t>
+      </w:r>
+      <w:proofErr w:type="gramStart"/>
+      <w:r>
+        <w:t>);</w:t>
+      </w:r>
+      <w:proofErr w:type="gramEnd"/>
+      <w:r>
+        <w:tab/>
+      </w:r>
+    </w:p>
+    <w:p>
+      <w:pPr>
+        <w:spacing w:after="40"/>
+      </w:pPr>
+      <w:r>
+        <w:tab/>
+      </w:r>
+      <w:r>
+        <w:tab/>
+      </w:r>
+      <w:r>
+        <w:tab/>
+      </w:r>
+      <w:r>
+        <w:tab/>
+      </w:r>
+      <w:r>
+        <w:tab/>
+      </w:r>
+      <w:r>
+        <w:tab/>
+      </w:r>
+    </w:p>
+    <w:p>
+      <w:pPr>
+        <w:spacing w:after="40"/>
+      </w:pPr>
+      <w:r>
+        <w:tab/>
+      </w:r>
+      <w:r>
+        <w:tab/>
+      </w:r>
+      <w:proofErr w:type="spellStart"/>
+      <w:r>
+        <w:t>System.out.println</w:t>
+      </w:r>
+      <w:proofErr w:type="spellEnd"/>
+      <w:r>
+        <w:t>(</w:t>
+      </w:r>
+      <w:proofErr w:type="gramStart"/>
+      <w:r>
+        <w:t>);</w:t>
+      </w:r>
+      <w:proofErr w:type="gramEnd"/>
+    </w:p>
+    <w:p>
+      <w:pPr>
+        <w:spacing w:after="40"/>
+      </w:pPr>
+      <w:r>
+        <w:tab/>
+      </w:r>
+      <w:r>
+        <w:tab/>
+      </w:r>
+    </w:p>
+    <w:p>
+      <w:pPr>
+        <w:spacing w:after="40"/>
+      </w:pPr>
+      <w:r>
+        <w:tab/>
+      </w:r>
+      <w:r>
+        <w:tab/>
+        <w:t xml:space="preserve">//v Print the array in reverse </w:t>
+      </w:r>
+      <w:proofErr w:type="gramStart"/>
+      <w:r>
+        <w:t>order..</w:t>
+      </w:r>
+      <w:proofErr w:type="gramEnd"/>
+    </w:p>
+    <w:p>
+      <w:pPr>
+        <w:spacing w:after="40"/>
+      </w:pPr>
+      <w:r>
+        <w:tab/>
+      </w:r>
+      <w:r>
+        <w:tab/>
+      </w:r>
+      <w:proofErr w:type="spellStart"/>
+      <w:r>
+        <w:t>System.out.print</w:t>
+      </w:r>
+      <w:proofErr w:type="spellEnd"/>
+      <w:r>
+        <w:t>("["</w:t>
+      </w:r>
+      <w:proofErr w:type="gramStart"/>
+      <w:r>
+        <w:t>);</w:t>
+      </w:r>
+      <w:proofErr w:type="gramEnd"/>
+    </w:p>
+    <w:p>
+      <w:pPr>
+        <w:spacing w:after="40"/>
+      </w:pPr>
+      <w:r>
+        <w:tab/>
+      </w:r>
+      <w:r>
+        <w:tab/>
+        <w:t xml:space="preserve">for (int </w:t>
+      </w:r>
+      <w:proofErr w:type="spellStart"/>
+      <w:r>
+        <w:t>i</w:t>
+      </w:r>
+      <w:proofErr w:type="spellEnd"/>
+      <w:r>
+        <w:t xml:space="preserve"> = </w:t>
+      </w:r>
+      <w:proofErr w:type="gramStart"/>
+      <w:r>
+        <w:t>letters.length</w:t>
+      </w:r>
+      <w:proofErr w:type="gramEnd"/>
+      <w:r>
+        <w:t xml:space="preserve">-1; </w:t>
+      </w:r>
+      <w:proofErr w:type="spellStart"/>
+      <w:r>
+        <w:t>i</w:t>
+      </w:r>
+      <w:proofErr w:type="spellEnd"/>
+      <w:r>
+        <w:t xml:space="preserve"> &gt;=0; </w:t>
+      </w:r>
+      <w:proofErr w:type="spellStart"/>
+      <w:r>
+        <w:t>i</w:t>
+      </w:r>
+      <w:proofErr w:type="spellEnd"/>
+      <w:r>
+        <w:t>--){</w:t>
+      </w:r>
+    </w:p>
+    <w:p>
+      <w:pPr>
+        <w:spacing w:after="40"/>
+      </w:pPr>
+      <w:r>
+        <w:tab/>
+      </w:r>
+      <w:r>
+        <w:tab/>
+      </w:r>
+      <w:r>
+        <w:tab/>
+      </w:r>
+      <w:proofErr w:type="spellStart"/>
+      <w:r>
+        <w:t>System.out.print</w:t>
+      </w:r>
+      <w:proofErr w:type="spellEnd"/>
+      <w:r>
+        <w:t>(letters[</w:t>
+      </w:r>
+      <w:proofErr w:type="spellStart"/>
+      <w:r>
+        <w:t>i</w:t>
+      </w:r>
+      <w:proofErr w:type="spellEnd"/>
+      <w:r>
+        <w:t>]+", "</w:t>
+      </w:r>
+      <w:proofErr w:type="gramStart"/>
+      <w:r>
+        <w:t>);</w:t>
+      </w:r>
+      <w:proofErr w:type="gramEnd"/>
     </w:p>
     <w:p>
       <w:pPr>
@@ -2495,8 +3856,20 @@
       </w:r>
       <w:r>
         <w:tab/>
-        <w:t>System.out.print("\b\b]");</w:t>
-      </w:r>
+      </w:r>
+      <w:proofErr w:type="spellStart"/>
+      <w:r>
+        <w:t>System.out.print</w:t>
+      </w:r>
+      <w:proofErr w:type="spellEnd"/>
+      <w:r>
+        <w:t>("\b\b]"</w:t>
+      </w:r>
+      <w:proofErr w:type="gramStart"/>
+      <w:r>
+        <w:t>);</w:t>
+      </w:r>
+      <w:proofErr w:type="gramEnd"/>
       <w:r>
         <w:tab/>
       </w:r>
@@ -2571,8 +3944,21 @@
         <w:spacing w:after="40"/>
       </w:pPr>
       <w:r>
-        <w:t>import java.util.*;</w:t>
-      </w:r>
+        <w:t xml:space="preserve">import </w:t>
+      </w:r>
+      <w:proofErr w:type="spellStart"/>
+      <w:r>
+        <w:t>java.util</w:t>
+      </w:r>
+      <w:proofErr w:type="spellEnd"/>
+      <w:r>
+        <w:t>.</w:t>
+      </w:r>
+      <w:proofErr w:type="gramStart"/>
+      <w:r>
+        <w:t>*;</w:t>
+      </w:r>
+      <w:proofErr w:type="gramEnd"/>
     </w:p>
     <w:p>
       <w:pPr>
@@ -2588,31 +3974,70 @@
       </w:pPr>
       <w:r>
         <w:tab/>
-        <w:t>public static void main(String args[]) {</w:t>
-      </w:r>
-    </w:p>
-    <w:p>
-      <w:pPr>
-        <w:spacing w:after="40"/>
-      </w:pPr>
-      <w:r>
-        <w:tab/>
-      </w:r>
-      <w:r>
-        <w:tab/>
-        <w:t>//i Array to store the annual rainfall values</w:t>
-      </w:r>
-    </w:p>
-    <w:p>
-      <w:pPr>
-        <w:spacing w:after="40"/>
-      </w:pPr>
-      <w:r>
-        <w:tab/>
-      </w:r>
-      <w:r>
-        <w:tab/>
-        <w:t>int[] rainFall ={2376,1945,2060,1781,2365,1005,1162,1016,1512,2231,1903,12061,1005,1545,2156,2037,1583,3668};</w:t>
+        <w:t xml:space="preserve">public static void </w:t>
+      </w:r>
+      <w:proofErr w:type="gramStart"/>
+      <w:r>
+        <w:t>main(</w:t>
+      </w:r>
+      <w:proofErr w:type="gramEnd"/>
+      <w:r>
+        <w:t xml:space="preserve">String </w:t>
+      </w:r>
+      <w:proofErr w:type="spellStart"/>
+      <w:r>
+        <w:t>args</w:t>
+      </w:r>
+      <w:proofErr w:type="spellEnd"/>
+      <w:r>
+        <w:t>[]) {</w:t>
+      </w:r>
+    </w:p>
+    <w:p>
+      <w:pPr>
+        <w:spacing w:after="40"/>
+      </w:pPr>
+      <w:r>
+        <w:tab/>
+      </w:r>
+      <w:r>
+        <w:tab/>
+        <w:t>//</w:t>
+      </w:r>
+      <w:proofErr w:type="spellStart"/>
+      <w:r>
+        <w:t>i</w:t>
+      </w:r>
+      <w:proofErr w:type="spellEnd"/>
+      <w:r>
+        <w:t xml:space="preserve"> Array to store the annual rainfall values</w:t>
+      </w:r>
+    </w:p>
+    <w:p>
+      <w:pPr>
+        <w:spacing w:after="40"/>
+      </w:pPr>
+      <w:r>
+        <w:tab/>
+      </w:r>
+      <w:r>
+        <w:tab/>
+      </w:r>
+      <w:proofErr w:type="gramStart"/>
+      <w:r>
+        <w:t>int[</w:t>
+      </w:r>
+      <w:proofErr w:type="gramEnd"/>
+      <w:r>
+        <w:t xml:space="preserve">] </w:t>
+      </w:r>
+      <w:proofErr w:type="spellStart"/>
+      <w:r>
+        <w:t>rainFall</w:t>
+      </w:r>
+      <w:proofErr w:type="spellEnd"/>
+      <w:r>
+        <w:t xml:space="preserve"> ={2376,1945,2060,1781,2365,1005,1162,1016,1512,2231,1903,12061,1005,1545,2156,2037,1583,3668};</w:t>
       </w:r>
     </w:p>
     <w:p>
@@ -2647,31 +4072,66 @@
       </w:r>
       <w:r>
         <w:tab/>
-        <w:t>System.out.println("Number of Districts are : "+rainFall.length);</w:t>
-      </w:r>
-    </w:p>
-    <w:p>
-      <w:pPr>
-        <w:spacing w:after="40"/>
-      </w:pPr>
-      <w:r>
-        <w:tab/>
-      </w:r>
-      <w:r>
-        <w:tab/>
-      </w:r>
-    </w:p>
-    <w:p>
-      <w:pPr>
-        <w:spacing w:after="40"/>
-      </w:pPr>
-      <w:r>
-        <w:tab/>
-      </w:r>
-      <w:r>
-        <w:tab/>
-        <w:t>System.out.println();</w:t>
-      </w:r>
+      </w:r>
+      <w:proofErr w:type="spellStart"/>
+      <w:r>
+        <w:t>System.out.println</w:t>
+      </w:r>
+      <w:proofErr w:type="spellEnd"/>
+      <w:r>
+        <w:t xml:space="preserve">("Number of Districts </w:t>
+      </w:r>
+      <w:proofErr w:type="gramStart"/>
+      <w:r>
+        <w:t>are :</w:t>
+      </w:r>
+      <w:proofErr w:type="gramEnd"/>
+      <w:r>
+        <w:t xml:space="preserve"> "+</w:t>
+      </w:r>
+      <w:proofErr w:type="spellStart"/>
+      <w:r>
+        <w:t>rainFall.length</w:t>
+      </w:r>
+      <w:proofErr w:type="spellEnd"/>
+      <w:r>
+        <w:t>);</w:t>
+      </w:r>
+    </w:p>
+    <w:p>
+      <w:pPr>
+        <w:spacing w:after="40"/>
+      </w:pPr>
+      <w:r>
+        <w:tab/>
+      </w:r>
+      <w:r>
+        <w:tab/>
+      </w:r>
+    </w:p>
+    <w:p>
+      <w:pPr>
+        <w:spacing w:after="40"/>
+      </w:pPr>
+      <w:r>
+        <w:tab/>
+      </w:r>
+      <w:r>
+        <w:tab/>
+      </w:r>
+      <w:proofErr w:type="spellStart"/>
+      <w:r>
+        <w:t>System.out.println</w:t>
+      </w:r>
+      <w:proofErr w:type="spellEnd"/>
+      <w:r>
+        <w:t>(</w:t>
+      </w:r>
+      <w:proofErr w:type="gramStart"/>
+      <w:r>
+        <w:t>);</w:t>
+      </w:r>
+      <w:proofErr w:type="gramEnd"/>
       <w:r>
         <w:tab/>
       </w:r>
@@ -2708,53 +4168,121 @@
       </w:r>
       <w:r>
         <w:tab/>
-        <w:t>int count = 0;</w:t>
-      </w:r>
-    </w:p>
-    <w:p>
-      <w:pPr>
-        <w:spacing w:after="40"/>
-      </w:pPr>
-      <w:r>
-        <w:tab/>
-      </w:r>
-      <w:r>
-        <w:tab/>
-        <w:t>for (int i = 0; i &lt; rainFall.length; i++){</w:t>
-      </w:r>
-    </w:p>
-    <w:p>
-      <w:pPr>
-        <w:spacing w:after="40"/>
-      </w:pPr>
-      <w:r>
-        <w:tab/>
-      </w:r>
-      <w:r>
-        <w:tab/>
-      </w:r>
-      <w:r>
-        <w:tab/>
-        <w:t>if(rainFall[i]&gt;2000){</w:t>
-      </w:r>
-    </w:p>
-    <w:p>
-      <w:pPr>
-        <w:spacing w:after="40"/>
-      </w:pPr>
-      <w:r>
-        <w:tab/>
-      </w:r>
-      <w:r>
-        <w:tab/>
-      </w:r>
-      <w:r>
-        <w:tab/>
-      </w:r>
-      <w:r>
-        <w:tab/>
-        <w:t>count++;</w:t>
-      </w:r>
+        <w:t xml:space="preserve">int count = </w:t>
+      </w:r>
+      <w:proofErr w:type="gramStart"/>
+      <w:r>
+        <w:t>0;</w:t>
+      </w:r>
+      <w:proofErr w:type="gramEnd"/>
+    </w:p>
+    <w:p>
+      <w:pPr>
+        <w:spacing w:after="40"/>
+      </w:pPr>
+      <w:r>
+        <w:tab/>
+      </w:r>
+      <w:r>
+        <w:tab/>
+        <w:t xml:space="preserve">for (int </w:t>
+      </w:r>
+      <w:proofErr w:type="spellStart"/>
+      <w:r>
+        <w:t>i</w:t>
+      </w:r>
+      <w:proofErr w:type="spellEnd"/>
+      <w:r>
+        <w:t xml:space="preserve"> = 0; </w:t>
+      </w:r>
+      <w:proofErr w:type="spellStart"/>
+      <w:r>
+        <w:t>i</w:t>
+      </w:r>
+      <w:proofErr w:type="spellEnd"/>
+      <w:r>
+        <w:t xml:space="preserve"> &lt; </w:t>
+      </w:r>
+      <w:proofErr w:type="spellStart"/>
+      <w:r>
+        <w:t>rainFall.length</w:t>
+      </w:r>
+      <w:proofErr w:type="spellEnd"/>
+      <w:r>
+        <w:t xml:space="preserve">; </w:t>
+      </w:r>
+      <w:proofErr w:type="spellStart"/>
+      <w:r>
+        <w:t>i</w:t>
+      </w:r>
+      <w:proofErr w:type="spellEnd"/>
+      <w:r>
+        <w:t>+</w:t>
+      </w:r>
+      <w:proofErr w:type="gramStart"/>
+      <w:r>
+        <w:t>+){</w:t>
+      </w:r>
+      <w:proofErr w:type="gramEnd"/>
+    </w:p>
+    <w:p>
+      <w:pPr>
+        <w:spacing w:after="40"/>
+      </w:pPr>
+      <w:r>
+        <w:tab/>
+      </w:r>
+      <w:r>
+        <w:tab/>
+      </w:r>
+      <w:r>
+        <w:tab/>
+        <w:t>if(</w:t>
+      </w:r>
+      <w:proofErr w:type="spellStart"/>
+      <w:r>
+        <w:t>rainFall</w:t>
+      </w:r>
+      <w:proofErr w:type="spellEnd"/>
+      <w:r>
+        <w:t>[</w:t>
+      </w:r>
+      <w:proofErr w:type="spellStart"/>
+      <w:r>
+        <w:t>i</w:t>
+      </w:r>
+      <w:proofErr w:type="spellEnd"/>
+      <w:r>
+        <w:t>]&gt;</w:t>
+      </w:r>
+      <w:proofErr w:type="gramStart"/>
+      <w:r>
+        <w:t>2000){</w:t>
+      </w:r>
+      <w:proofErr w:type="gramEnd"/>
+    </w:p>
+    <w:p>
+      <w:pPr>
+        <w:spacing w:after="40"/>
+      </w:pPr>
+      <w:r>
+        <w:tab/>
+      </w:r>
+      <w:r>
+        <w:tab/>
+      </w:r>
+      <w:r>
+        <w:tab/>
+      </w:r>
+      <w:r>
+        <w:tab/>
+        <w:t>count+</w:t>
+      </w:r>
+      <w:proofErr w:type="gramStart"/>
+      <w:r>
+        <w:t>+;</w:t>
+      </w:r>
+      <w:proofErr w:type="gramEnd"/>
     </w:p>
     <w:p>
       <w:pPr>
@@ -2792,31 +4320,58 @@
       </w:r>
       <w:r>
         <w:tab/>
-        <w:t>System.out.println("Number of districts with more than 2000mm are : "+count);</w:t>
-      </w:r>
-    </w:p>
-    <w:p>
-      <w:pPr>
-        <w:spacing w:after="40"/>
-      </w:pPr>
-      <w:r>
-        <w:tab/>
-      </w:r>
-      <w:r>
-        <w:tab/>
-      </w:r>
-    </w:p>
-    <w:p>
-      <w:pPr>
-        <w:spacing w:after="40"/>
-      </w:pPr>
-      <w:r>
-        <w:tab/>
-      </w:r>
-      <w:r>
-        <w:tab/>
-        <w:t>System.out.println();</w:t>
-      </w:r>
+      </w:r>
+      <w:proofErr w:type="spellStart"/>
+      <w:r>
+        <w:t>System.out.println</w:t>
+      </w:r>
+      <w:proofErr w:type="spellEnd"/>
+      <w:r>
+        <w:t xml:space="preserve">("Number of districts with more than 2000mm </w:t>
+      </w:r>
+      <w:proofErr w:type="gramStart"/>
+      <w:r>
+        <w:t>are :</w:t>
+      </w:r>
+      <w:proofErr w:type="gramEnd"/>
+      <w:r>
+        <w:t xml:space="preserve"> "+count);</w:t>
+      </w:r>
+    </w:p>
+    <w:p>
+      <w:pPr>
+        <w:spacing w:after="40"/>
+      </w:pPr>
+      <w:r>
+        <w:tab/>
+      </w:r>
+      <w:r>
+        <w:tab/>
+      </w:r>
+    </w:p>
+    <w:p>
+      <w:pPr>
+        <w:spacing w:after="40"/>
+      </w:pPr>
+      <w:r>
+        <w:tab/>
+      </w:r>
+      <w:r>
+        <w:tab/>
+      </w:r>
+      <w:proofErr w:type="spellStart"/>
+      <w:r>
+        <w:t>System.out.println</w:t>
+      </w:r>
+      <w:proofErr w:type="spellEnd"/>
+      <w:r>
+        <w:t>(</w:t>
+      </w:r>
+      <w:proofErr w:type="gramStart"/>
+      <w:r>
+        <w:t>);</w:t>
+      </w:r>
+      <w:proofErr w:type="gramEnd"/>
     </w:p>
     <w:p>
       <w:pPr>
@@ -2853,53 +4408,136 @@
       </w:r>
       <w:r>
         <w:tab/>
-        <w:t>int countLess = 0;</w:t>
-      </w:r>
-    </w:p>
-    <w:p>
-      <w:pPr>
-        <w:spacing w:after="40"/>
-      </w:pPr>
-      <w:r>
-        <w:tab/>
-      </w:r>
-      <w:r>
-        <w:tab/>
-        <w:t>for (int i = 0; i &lt; rainFall.length; i++){</w:t>
-      </w:r>
-    </w:p>
-    <w:p>
-      <w:pPr>
-        <w:spacing w:after="40"/>
-      </w:pPr>
-      <w:r>
-        <w:tab/>
-      </w:r>
-      <w:r>
-        <w:tab/>
-      </w:r>
-      <w:r>
-        <w:tab/>
-        <w:t>if(rainFall[i]&lt;1000){</w:t>
-      </w:r>
-    </w:p>
-    <w:p>
-      <w:pPr>
-        <w:spacing w:after="40"/>
-      </w:pPr>
-      <w:r>
-        <w:tab/>
-      </w:r>
-      <w:r>
-        <w:tab/>
-      </w:r>
-      <w:r>
-        <w:tab/>
-      </w:r>
-      <w:r>
-        <w:tab/>
-        <w:t>countLess++;</w:t>
-      </w:r>
+        <w:t xml:space="preserve">int </w:t>
+      </w:r>
+      <w:proofErr w:type="spellStart"/>
+      <w:r>
+        <w:t>countLess</w:t>
+      </w:r>
+      <w:proofErr w:type="spellEnd"/>
+      <w:r>
+        <w:t xml:space="preserve"> = </w:t>
+      </w:r>
+      <w:proofErr w:type="gramStart"/>
+      <w:r>
+        <w:t>0;</w:t>
+      </w:r>
+      <w:proofErr w:type="gramEnd"/>
+    </w:p>
+    <w:p>
+      <w:pPr>
+        <w:spacing w:after="40"/>
+      </w:pPr>
+      <w:r>
+        <w:tab/>
+      </w:r>
+      <w:r>
+        <w:tab/>
+        <w:t xml:space="preserve">for (int </w:t>
+      </w:r>
+      <w:proofErr w:type="spellStart"/>
+      <w:r>
+        <w:t>i</w:t>
+      </w:r>
+      <w:proofErr w:type="spellEnd"/>
+      <w:r>
+        <w:t xml:space="preserve"> = 0; </w:t>
+      </w:r>
+      <w:proofErr w:type="spellStart"/>
+      <w:r>
+        <w:t>i</w:t>
+      </w:r>
+      <w:proofErr w:type="spellEnd"/>
+      <w:r>
+        <w:t xml:space="preserve"> &lt; </w:t>
+      </w:r>
+      <w:proofErr w:type="spellStart"/>
+      <w:r>
+        <w:t>rainFall.length</w:t>
+      </w:r>
+      <w:proofErr w:type="spellEnd"/>
+      <w:r>
+        <w:t xml:space="preserve">; </w:t>
+      </w:r>
+      <w:proofErr w:type="spellStart"/>
+      <w:r>
+        <w:t>i</w:t>
+      </w:r>
+      <w:proofErr w:type="spellEnd"/>
+      <w:r>
+        <w:t>+</w:t>
+      </w:r>
+      <w:proofErr w:type="gramStart"/>
+      <w:r>
+        <w:t>+){</w:t>
+      </w:r>
+      <w:proofErr w:type="gramEnd"/>
+    </w:p>
+    <w:p>
+      <w:pPr>
+        <w:spacing w:after="40"/>
+      </w:pPr>
+      <w:r>
+        <w:tab/>
+      </w:r>
+      <w:r>
+        <w:tab/>
+      </w:r>
+      <w:r>
+        <w:tab/>
+        <w:t>if(</w:t>
+      </w:r>
+      <w:proofErr w:type="spellStart"/>
+      <w:r>
+        <w:t>rainFall</w:t>
+      </w:r>
+      <w:proofErr w:type="spellEnd"/>
+      <w:r>
+        <w:t>[</w:t>
+      </w:r>
+      <w:proofErr w:type="spellStart"/>
+      <w:r>
+        <w:t>i</w:t>
+      </w:r>
+      <w:proofErr w:type="spellEnd"/>
+      <w:r>
+        <w:t>]&lt;</w:t>
+      </w:r>
+      <w:proofErr w:type="gramStart"/>
+      <w:r>
+        <w:t>1000){</w:t>
+      </w:r>
+      <w:proofErr w:type="gramEnd"/>
+    </w:p>
+    <w:p>
+      <w:pPr>
+        <w:spacing w:after="40"/>
+      </w:pPr>
+      <w:r>
+        <w:tab/>
+      </w:r>
+      <w:r>
+        <w:tab/>
+      </w:r>
+      <w:r>
+        <w:tab/>
+      </w:r>
+      <w:r>
+        <w:tab/>
+      </w:r>
+      <w:proofErr w:type="spellStart"/>
+      <w:r>
+        <w:t>countLess</w:t>
+      </w:r>
+      <w:proofErr w:type="spellEnd"/>
+      <w:r>
+        <w:t>+</w:t>
+      </w:r>
+      <w:proofErr w:type="gramStart"/>
+      <w:r>
+        <w:t>+;</w:t>
+      </w:r>
+      <w:proofErr w:type="gramEnd"/>
     </w:p>
     <w:p>
       <w:pPr>
@@ -2937,31 +4575,66 @@
       </w:r>
       <w:r>
         <w:tab/>
-        <w:t>System.out.println("Number of districts with less than 1000mm are : "+countLess);</w:t>
-      </w:r>
-    </w:p>
-    <w:p>
-      <w:pPr>
-        <w:spacing w:after="40"/>
-      </w:pPr>
-      <w:r>
-        <w:tab/>
-      </w:r>
-      <w:r>
-        <w:tab/>
-      </w:r>
-    </w:p>
-    <w:p>
-      <w:pPr>
-        <w:spacing w:after="40"/>
-      </w:pPr>
-      <w:r>
-        <w:tab/>
-      </w:r>
-      <w:r>
-        <w:tab/>
-        <w:t>System.out.println();</w:t>
-      </w:r>
+      </w:r>
+      <w:proofErr w:type="spellStart"/>
+      <w:r>
+        <w:t>System.out.println</w:t>
+      </w:r>
+      <w:proofErr w:type="spellEnd"/>
+      <w:r>
+        <w:t xml:space="preserve">("Number of districts with less than 1000mm </w:t>
+      </w:r>
+      <w:proofErr w:type="gramStart"/>
+      <w:r>
+        <w:t>are :</w:t>
+      </w:r>
+      <w:proofErr w:type="gramEnd"/>
+      <w:r>
+        <w:t xml:space="preserve"> "+</w:t>
+      </w:r>
+      <w:proofErr w:type="spellStart"/>
+      <w:r>
+        <w:t>countLess</w:t>
+      </w:r>
+      <w:proofErr w:type="spellEnd"/>
+      <w:r>
+        <w:t>);</w:t>
+      </w:r>
+    </w:p>
+    <w:p>
+      <w:pPr>
+        <w:spacing w:after="40"/>
+      </w:pPr>
+      <w:r>
+        <w:tab/>
+      </w:r>
+      <w:r>
+        <w:tab/>
+      </w:r>
+    </w:p>
+    <w:p>
+      <w:pPr>
+        <w:spacing w:after="40"/>
+      </w:pPr>
+      <w:r>
+        <w:tab/>
+      </w:r>
+      <w:r>
+        <w:tab/>
+      </w:r>
+      <w:proofErr w:type="spellStart"/>
+      <w:r>
+        <w:t>System.out.println</w:t>
+      </w:r>
+      <w:proofErr w:type="spellEnd"/>
+      <w:r>
+        <w:t>(</w:t>
+      </w:r>
+      <w:proofErr w:type="gramStart"/>
+      <w:r>
+        <w:t>);</w:t>
+      </w:r>
+      <w:proofErr w:type="gramEnd"/>
     </w:p>
     <w:p>
       <w:pPr>
@@ -2998,35 +4671,95 @@
       </w:r>
       <w:r>
         <w:tab/>
-        <w:t>int total= 0;</w:t>
-      </w:r>
-    </w:p>
-    <w:p>
-      <w:pPr>
-        <w:spacing w:after="40"/>
-      </w:pPr>
-      <w:r>
-        <w:tab/>
-      </w:r>
-      <w:r>
-        <w:tab/>
-        <w:t>for (int i = 0; i &lt; rainFall.length; i++){</w:t>
-      </w:r>
-    </w:p>
-    <w:p>
-      <w:pPr>
-        <w:spacing w:after="40"/>
-      </w:pPr>
-      <w:r>
-        <w:tab/>
-      </w:r>
-      <w:r>
-        <w:tab/>
-      </w:r>
-      <w:r>
-        <w:tab/>
-        <w:t>total+=rainFall[i];</w:t>
-      </w:r>
+        <w:t xml:space="preserve">int total= </w:t>
+      </w:r>
+      <w:proofErr w:type="gramStart"/>
+      <w:r>
+        <w:t>0;</w:t>
+      </w:r>
+      <w:proofErr w:type="gramEnd"/>
+    </w:p>
+    <w:p>
+      <w:pPr>
+        <w:spacing w:after="40"/>
+      </w:pPr>
+      <w:r>
+        <w:tab/>
+      </w:r>
+      <w:r>
+        <w:tab/>
+        <w:t xml:space="preserve">for (int </w:t>
+      </w:r>
+      <w:proofErr w:type="spellStart"/>
+      <w:r>
+        <w:t>i</w:t>
+      </w:r>
+      <w:proofErr w:type="spellEnd"/>
+      <w:r>
+        <w:t xml:space="preserve"> = 0; </w:t>
+      </w:r>
+      <w:proofErr w:type="spellStart"/>
+      <w:r>
+        <w:t>i</w:t>
+      </w:r>
+      <w:proofErr w:type="spellEnd"/>
+      <w:r>
+        <w:t xml:space="preserve"> &lt; </w:t>
+      </w:r>
+      <w:proofErr w:type="spellStart"/>
+      <w:r>
+        <w:t>rainFall.length</w:t>
+      </w:r>
+      <w:proofErr w:type="spellEnd"/>
+      <w:r>
+        <w:t xml:space="preserve">; </w:t>
+      </w:r>
+      <w:proofErr w:type="spellStart"/>
+      <w:r>
+        <w:t>i</w:t>
+      </w:r>
+      <w:proofErr w:type="spellEnd"/>
+      <w:r>
+        <w:t>+</w:t>
+      </w:r>
+      <w:proofErr w:type="gramStart"/>
+      <w:r>
+        <w:t>+){</w:t>
+      </w:r>
+      <w:proofErr w:type="gramEnd"/>
+    </w:p>
+    <w:p>
+      <w:pPr>
+        <w:spacing w:after="40"/>
+      </w:pPr>
+      <w:r>
+        <w:tab/>
+      </w:r>
+      <w:r>
+        <w:tab/>
+      </w:r>
+      <w:r>
+        <w:tab/>
+        <w:t>total+=</w:t>
+      </w:r>
+      <w:proofErr w:type="spellStart"/>
+      <w:r>
+        <w:t>rainFall</w:t>
+      </w:r>
+      <w:proofErr w:type="spellEnd"/>
+      <w:r>
+        <w:t>[</w:t>
+      </w:r>
+      <w:proofErr w:type="spellStart"/>
+      <w:r>
+        <w:t>i</w:t>
+      </w:r>
+      <w:proofErr w:type="spellEnd"/>
+      <w:proofErr w:type="gramStart"/>
+      <w:r>
+        <w:t>];</w:t>
+      </w:r>
+      <w:proofErr w:type="gramEnd"/>
     </w:p>
     <w:p>
       <w:pPr>
@@ -3049,7 +4782,30 @@
       </w:r>
       <w:r>
         <w:tab/>
-        <w:t>System.out.println("average annual rainfall values : "+(total/rainFall.length));</w:t>
+      </w:r>
+      <w:proofErr w:type="spellStart"/>
+      <w:r>
+        <w:t>System.out.println</w:t>
+      </w:r>
+      <w:proofErr w:type="spellEnd"/>
+      <w:r>
+        <w:t xml:space="preserve">("average annual rainfall </w:t>
+      </w:r>
+      <w:proofErr w:type="gramStart"/>
+      <w:r>
+        <w:t>values :</w:t>
+      </w:r>
+      <w:proofErr w:type="gramEnd"/>
+      <w:r>
+        <w:t xml:space="preserve"> "+(total/</w:t>
+      </w:r>
+      <w:proofErr w:type="spellStart"/>
+      <w:r>
+        <w:t>rainFall.length</w:t>
+      </w:r>
+      <w:proofErr w:type="spellEnd"/>
+      <w:r>
+        <w:t>));</w:t>
       </w:r>
     </w:p>
     <w:p>
@@ -3118,8 +4874,15 @@
       <w:pPr>
         <w:spacing w:line="276" w:lineRule="auto"/>
       </w:pPr>
-      <w:r>
-        <w:t>A.array=new int[5];</w:t>
+      <w:proofErr w:type="spellStart"/>
+      <w:proofErr w:type="gramStart"/>
+      <w:r>
+        <w:t>A.array</w:t>
+      </w:r>
+      <w:proofErr w:type="spellEnd"/>
+      <w:proofErr w:type="gramEnd"/>
+      <w:r>
+        <w:t>=new int[5];</w:t>
       </w:r>
     </w:p>
     <w:p>
@@ -3131,8 +4894,15 @@
           <w:u w:val="single"/>
         </w:rPr>
       </w:pPr>
-      <w:r>
-        <w:t>B.array=new int[10];</w:t>
+      <w:proofErr w:type="spellStart"/>
+      <w:proofErr w:type="gramStart"/>
+      <w:r>
+        <w:t>B.array</w:t>
+      </w:r>
+      <w:proofErr w:type="spellEnd"/>
+      <w:proofErr w:type="gramEnd"/>
+      <w:r>
+        <w:t>=new int[10];</w:t>
       </w:r>
     </w:p>
     <w:p>
@@ -3144,24 +4914,51 @@
           <w:u w:val="single"/>
         </w:rPr>
       </w:pPr>
-      <w:r>
-        <w:t>C.array=new int[-5];</w:t>
+      <w:proofErr w:type="spellStart"/>
+      <w:r>
+        <w:t>C.array</w:t>
+      </w:r>
+      <w:proofErr w:type="spellEnd"/>
+      <w:r>
+        <w:t xml:space="preserve">=new </w:t>
+      </w:r>
+      <w:proofErr w:type="gramStart"/>
+      <w:r>
+        <w:t>int[</w:t>
+      </w:r>
+      <w:proofErr w:type="gramEnd"/>
+      <w:r>
+        <w:t>-5];</w:t>
       </w:r>
     </w:p>
     <w:p>
       <w:pPr>
         <w:spacing w:line="276" w:lineRule="auto"/>
       </w:pPr>
-      <w:r>
-        <w:t>E.array=new int[]{10, 20, 30, 40, 50};</w:t>
+      <w:proofErr w:type="spellStart"/>
+      <w:proofErr w:type="gramStart"/>
+      <w:r>
+        <w:t>E.array</w:t>
+      </w:r>
+      <w:proofErr w:type="spellEnd"/>
+      <w:proofErr w:type="gramEnd"/>
+      <w:r>
+        <w:t>=new int[]{10, 20, 30, 40, 50};</w:t>
       </w:r>
     </w:p>
     <w:p>
       <w:pPr>
         <w:spacing w:line="276" w:lineRule="auto"/>
       </w:pPr>
-      <w:r>
-        <w:t>F.array=new int[]{};</w:t>
+      <w:proofErr w:type="spellStart"/>
+      <w:proofErr w:type="gramStart"/>
+      <w:r>
+        <w:t>F.array</w:t>
+      </w:r>
+      <w:proofErr w:type="spellEnd"/>
+      <w:proofErr w:type="gramEnd"/>
+      <w:r>
+        <w:t>=new int[]{};</w:t>
       </w:r>
     </w:p>
     <w:p>
@@ -3199,8 +4996,21 @@
         <w:spacing w:after="0"/>
       </w:pPr>
       <w:r>
-        <w:t>import java.util.*;</w:t>
-      </w:r>
+        <w:t xml:space="preserve">import </w:t>
+      </w:r>
+      <w:proofErr w:type="spellStart"/>
+      <w:r>
+        <w:t>java.util</w:t>
+      </w:r>
+      <w:proofErr w:type="spellEnd"/>
+      <w:r>
+        <w:t>.</w:t>
+      </w:r>
+      <w:proofErr w:type="gramStart"/>
+      <w:r>
+        <w:t>*;</w:t>
+      </w:r>
+      <w:proofErr w:type="gramEnd"/>
     </w:p>
     <w:p>
       <w:pPr>
@@ -3216,7 +5026,23 @@
       </w:pPr>
       <w:r>
         <w:tab/>
-        <w:t>public static void main(String args[]) {</w:t>
+        <w:t xml:space="preserve">public static void </w:t>
+      </w:r>
+      <w:proofErr w:type="gramStart"/>
+      <w:r>
+        <w:t>main(</w:t>
+      </w:r>
+      <w:proofErr w:type="gramEnd"/>
+      <w:r>
+        <w:t xml:space="preserve">String </w:t>
+      </w:r>
+      <w:proofErr w:type="spellStart"/>
+      <w:r>
+        <w:t>args</w:t>
+      </w:r>
+      <w:proofErr w:type="spellEnd"/>
+      <w:r>
+        <w:t>[]) {</w:t>
       </w:r>
     </w:p>
     <w:p>
@@ -3240,7 +5066,22 @@
       </w:r>
       <w:r>
         <w:tab/>
-        <w:t>int[] diceResult = {6,3,3,2,4,1,6,6,2,4};</w:t>
+      </w:r>
+      <w:proofErr w:type="gramStart"/>
+      <w:r>
+        <w:t>int[</w:t>
+      </w:r>
+      <w:proofErr w:type="gramEnd"/>
+      <w:r>
+        <w:t xml:space="preserve">] </w:t>
+      </w:r>
+      <w:proofErr w:type="spellStart"/>
+      <w:r>
+        <w:t>diceResult</w:t>
+      </w:r>
+      <w:proofErr w:type="spellEnd"/>
+      <w:r>
+        <w:t xml:space="preserve"> = {6,3,3,2,4,1,6,6,2,4};</w:t>
       </w:r>
     </w:p>
     <w:p>
@@ -3275,8 +5116,13 @@
       </w:r>
       <w:r>
         <w:tab/>
-        <w:t>int count = 0;</w:t>
-      </w:r>
+        <w:t xml:space="preserve">int count = </w:t>
+      </w:r>
+      <w:proofErr w:type="gramStart"/>
+      <w:r>
+        <w:t>0;</w:t>
+      </w:r>
+      <w:proofErr w:type="gramEnd"/>
     </w:p>
     <w:p>
       <w:pPr>
@@ -3287,8 +5133,45 @@
       </w:r>
       <w:r>
         <w:tab/>
-        <w:t>for (int i = 0; i &lt; diceResult.length; i++){</w:t>
-      </w:r>
+        <w:t xml:space="preserve">for (int </w:t>
+      </w:r>
+      <w:proofErr w:type="spellStart"/>
+      <w:r>
+        <w:t>i</w:t>
+      </w:r>
+      <w:proofErr w:type="spellEnd"/>
+      <w:r>
+        <w:t xml:space="preserve"> = 0; </w:t>
+      </w:r>
+      <w:proofErr w:type="spellStart"/>
+      <w:r>
+        <w:t>i</w:t>
+      </w:r>
+      <w:proofErr w:type="spellEnd"/>
+      <w:r>
+        <w:t xml:space="preserve"> &lt; </w:t>
+      </w:r>
+      <w:proofErr w:type="spellStart"/>
+      <w:r>
+        <w:t>diceResult.length</w:t>
+      </w:r>
+      <w:proofErr w:type="spellEnd"/>
+      <w:r>
+        <w:t xml:space="preserve">; </w:t>
+      </w:r>
+      <w:proofErr w:type="spellStart"/>
+      <w:r>
+        <w:t>i</w:t>
+      </w:r>
+      <w:proofErr w:type="spellEnd"/>
+      <w:r>
+        <w:t>+</w:t>
+      </w:r>
+      <w:proofErr w:type="gramStart"/>
+      <w:r>
+        <w:t>+){</w:t>
+      </w:r>
+      <w:proofErr w:type="gramEnd"/>
     </w:p>
     <w:p>
       <w:pPr>
@@ -3302,8 +5185,45 @@
       </w:r>
       <w:r>
         <w:tab/>
-        <w:t>if(diceResult[i]==3 || diceResult[i]==6){</w:t>
-      </w:r>
+        <w:t>if(</w:t>
+      </w:r>
+      <w:proofErr w:type="spellStart"/>
+      <w:r>
+        <w:t>diceResult</w:t>
+      </w:r>
+      <w:proofErr w:type="spellEnd"/>
+      <w:r>
+        <w:t>[</w:t>
+      </w:r>
+      <w:proofErr w:type="spellStart"/>
+      <w:r>
+        <w:t>i</w:t>
+      </w:r>
+      <w:proofErr w:type="spellEnd"/>
+      <w:r>
+        <w:t xml:space="preserve">]==3 || </w:t>
+      </w:r>
+      <w:proofErr w:type="spellStart"/>
+      <w:r>
+        <w:t>diceResult</w:t>
+      </w:r>
+      <w:proofErr w:type="spellEnd"/>
+      <w:r>
+        <w:t>[</w:t>
+      </w:r>
+      <w:proofErr w:type="spellStart"/>
+      <w:r>
+        <w:t>i</w:t>
+      </w:r>
+      <w:proofErr w:type="spellEnd"/>
+      <w:r>
+        <w:t>]==</w:t>
+      </w:r>
+      <w:proofErr w:type="gramStart"/>
+      <w:r>
+        <w:t>6){</w:t>
+      </w:r>
+      <w:proofErr w:type="gramEnd"/>
     </w:p>
     <w:p>
       <w:pPr>
@@ -3320,8 +5240,13 @@
       </w:r>
       <w:r>
         <w:tab/>
-        <w:t>count++;</w:t>
-      </w:r>
+        <w:t>count+</w:t>
+      </w:r>
+      <w:proofErr w:type="gramStart"/>
+      <w:r>
+        <w:t>+;</w:t>
+      </w:r>
+      <w:proofErr w:type="gramEnd"/>
     </w:p>
     <w:p>
       <w:pPr>
@@ -3359,8 +5284,20 @@
       </w:r>
       <w:r>
         <w:tab/>
-        <w:t>System.out.println(count);</w:t>
-      </w:r>
+      </w:r>
+      <w:proofErr w:type="spellStart"/>
+      <w:r>
+        <w:t>System.out.println</w:t>
+      </w:r>
+      <w:proofErr w:type="spellEnd"/>
+      <w:r>
+        <w:t>(count</w:t>
+      </w:r>
+      <w:proofErr w:type="gramStart"/>
+      <w:r>
+        <w:t>);</w:t>
+      </w:r>
+      <w:proofErr w:type="gramEnd"/>
     </w:p>
     <w:p>
       <w:pPr>
@@ -3371,8 +5308,20 @@
       </w:r>
       <w:r>
         <w:tab/>
-        <w:t>System.out.println();</w:t>
-      </w:r>
+      </w:r>
+      <w:proofErr w:type="spellStart"/>
+      <w:r>
+        <w:t>System.out.println</w:t>
+      </w:r>
+      <w:proofErr w:type="spellEnd"/>
+      <w:r>
+        <w:t>(</w:t>
+      </w:r>
+      <w:proofErr w:type="gramStart"/>
+      <w:r>
+        <w:t>);</w:t>
+      </w:r>
+      <w:proofErr w:type="gramEnd"/>
     </w:p>
     <w:p>
       <w:pPr>
@@ -3406,8 +5355,21 @@
       </w:r>
       <w:r>
         <w:tab/>
-        <w:t>int countOdd = 0;</w:t>
-      </w:r>
+        <w:t xml:space="preserve">int </w:t>
+      </w:r>
+      <w:proofErr w:type="spellStart"/>
+      <w:r>
+        <w:t>countOdd</w:t>
+      </w:r>
+      <w:proofErr w:type="spellEnd"/>
+      <w:r>
+        <w:t xml:space="preserve"> = </w:t>
+      </w:r>
+      <w:proofErr w:type="gramStart"/>
+      <w:r>
+        <w:t>0;</w:t>
+      </w:r>
+      <w:proofErr w:type="gramEnd"/>
     </w:p>
     <w:p>
       <w:pPr>
@@ -3418,8 +5380,45 @@
       </w:r>
       <w:r>
         <w:tab/>
-        <w:t>for (int i = 0; i &lt; diceResult.length; i++){</w:t>
-      </w:r>
+        <w:t xml:space="preserve">for (int </w:t>
+      </w:r>
+      <w:proofErr w:type="spellStart"/>
+      <w:r>
+        <w:t>i</w:t>
+      </w:r>
+      <w:proofErr w:type="spellEnd"/>
+      <w:r>
+        <w:t xml:space="preserve"> = 0; </w:t>
+      </w:r>
+      <w:proofErr w:type="spellStart"/>
+      <w:r>
+        <w:t>i</w:t>
+      </w:r>
+      <w:proofErr w:type="spellEnd"/>
+      <w:r>
+        <w:t xml:space="preserve"> &lt; </w:t>
+      </w:r>
+      <w:proofErr w:type="spellStart"/>
+      <w:r>
+        <w:t>diceResult.length</w:t>
+      </w:r>
+      <w:proofErr w:type="spellEnd"/>
+      <w:r>
+        <w:t xml:space="preserve">; </w:t>
+      </w:r>
+      <w:proofErr w:type="spellStart"/>
+      <w:r>
+        <w:t>i</w:t>
+      </w:r>
+      <w:proofErr w:type="spellEnd"/>
+      <w:r>
+        <w:t>+</w:t>
+      </w:r>
+      <w:proofErr w:type="gramStart"/>
+      <w:r>
+        <w:t>+){</w:t>
+      </w:r>
+      <w:proofErr w:type="gramEnd"/>
     </w:p>
     <w:p>
       <w:pPr>
@@ -3433,7 +5432,31 @@
       </w:r>
       <w:r>
         <w:tab/>
-        <w:t>if((diceResult[i]%2)!=0){</w:t>
+        <w:t>if((</w:t>
+      </w:r>
+      <w:proofErr w:type="spellStart"/>
+      <w:r>
+        <w:t>diceResult</w:t>
+      </w:r>
+      <w:proofErr w:type="spellEnd"/>
+      <w:r>
+        <w:t>[</w:t>
+      </w:r>
+      <w:proofErr w:type="spellStart"/>
+      <w:r>
+        <w:t>i</w:t>
+      </w:r>
+      <w:proofErr w:type="spellEnd"/>
+      <w:r>
+        <w:t>]%2</w:t>
+      </w:r>
+      <w:proofErr w:type="gramStart"/>
+      <w:r>
+        <w:t>)!=</w:t>
+      </w:r>
+      <w:proofErr w:type="gramEnd"/>
+      <w:r>
+        <w:t>0){</w:t>
       </w:r>
     </w:p>
     <w:p>
@@ -3451,8 +5474,20 @@
       </w:r>
       <w:r>
         <w:tab/>
-        <w:t>countOdd++;</w:t>
-      </w:r>
+      </w:r>
+      <w:proofErr w:type="spellStart"/>
+      <w:r>
+        <w:t>countOdd</w:t>
+      </w:r>
+      <w:proofErr w:type="spellEnd"/>
+      <w:r>
+        <w:t>+</w:t>
+      </w:r>
+      <w:proofErr w:type="gramStart"/>
+      <w:r>
+        <w:t>+;</w:t>
+      </w:r>
+      <w:proofErr w:type="gramEnd"/>
       <w:r>
         <w:tab/>
       </w:r>
@@ -3502,8 +5537,25 @@
       </w:r>
       <w:r>
         <w:tab/>
-        <w:t>System.out.println(countOdd);</w:t>
-      </w:r>
+      </w:r>
+      <w:proofErr w:type="spellStart"/>
+      <w:r>
+        <w:t>System.out.println</w:t>
+      </w:r>
+      <w:proofErr w:type="spellEnd"/>
+      <w:r>
+        <w:t>(</w:t>
+      </w:r>
+      <w:proofErr w:type="spellStart"/>
+      <w:r>
+        <w:t>countOdd</w:t>
+      </w:r>
+      <w:proofErr w:type="spellEnd"/>
+      <w:proofErr w:type="gramStart"/>
+      <w:r>
+        <w:t>);</w:t>
+      </w:r>
+      <w:proofErr w:type="gramEnd"/>
     </w:p>
     <w:p>
       <w:pPr>
@@ -3514,7 +5566,22 @@
       </w:r>
       <w:r>
         <w:tab/>
-        <w:t xml:space="preserve">System.out.println(); </w:t>
+      </w:r>
+      <w:proofErr w:type="spellStart"/>
+      <w:r>
+        <w:t>System.out.println</w:t>
+      </w:r>
+      <w:proofErr w:type="spellEnd"/>
+      <w:r>
+        <w:t>(</w:t>
+      </w:r>
+      <w:proofErr w:type="gramStart"/>
+      <w:r>
+        <w:t>);</w:t>
+      </w:r>
+      <w:proofErr w:type="gramEnd"/>
+      <w:r>
+        <w:t xml:space="preserve"> </w:t>
       </w:r>
     </w:p>
     <w:p>
@@ -3554,8 +5621,21 @@
       </w:r>
       <w:r>
         <w:tab/>
-        <w:t>int countFive = 0;</w:t>
-      </w:r>
+        <w:t xml:space="preserve">int </w:t>
+      </w:r>
+      <w:proofErr w:type="spellStart"/>
+      <w:r>
+        <w:t>countFive</w:t>
+      </w:r>
+      <w:proofErr w:type="spellEnd"/>
+      <w:r>
+        <w:t xml:space="preserve"> = </w:t>
+      </w:r>
+      <w:proofErr w:type="gramStart"/>
+      <w:r>
+        <w:t>0;</w:t>
+      </w:r>
+      <w:proofErr w:type="gramEnd"/>
     </w:p>
     <w:p>
       <w:pPr>
@@ -3566,8 +5646,45 @@
       </w:r>
       <w:r>
         <w:tab/>
-        <w:t>for (int i = 0; i &lt; diceResult.length; i++){</w:t>
-      </w:r>
+        <w:t xml:space="preserve">for (int </w:t>
+      </w:r>
+      <w:proofErr w:type="spellStart"/>
+      <w:r>
+        <w:t>i</w:t>
+      </w:r>
+      <w:proofErr w:type="spellEnd"/>
+      <w:r>
+        <w:t xml:space="preserve"> = 0; </w:t>
+      </w:r>
+      <w:proofErr w:type="spellStart"/>
+      <w:r>
+        <w:t>i</w:t>
+      </w:r>
+      <w:proofErr w:type="spellEnd"/>
+      <w:r>
+        <w:t xml:space="preserve"> &lt; </w:t>
+      </w:r>
+      <w:proofErr w:type="spellStart"/>
+      <w:r>
+        <w:t>diceResult.length</w:t>
+      </w:r>
+      <w:proofErr w:type="spellEnd"/>
+      <w:r>
+        <w:t xml:space="preserve">; </w:t>
+      </w:r>
+      <w:proofErr w:type="spellStart"/>
+      <w:r>
+        <w:t>i</w:t>
+      </w:r>
+      <w:proofErr w:type="spellEnd"/>
+      <w:r>
+        <w:t>+</w:t>
+      </w:r>
+      <w:proofErr w:type="gramStart"/>
+      <w:r>
+        <w:t>+){</w:t>
+      </w:r>
+      <w:proofErr w:type="gramEnd"/>
     </w:p>
     <w:p>
       <w:pPr>
@@ -3581,8 +5698,29 @@
       </w:r>
       <w:r>
         <w:tab/>
-        <w:t>if(diceResult[i]==5){</w:t>
-      </w:r>
+        <w:t>if(</w:t>
+      </w:r>
+      <w:proofErr w:type="spellStart"/>
+      <w:r>
+        <w:t>diceResult</w:t>
+      </w:r>
+      <w:proofErr w:type="spellEnd"/>
+      <w:r>
+        <w:t>[</w:t>
+      </w:r>
+      <w:proofErr w:type="spellStart"/>
+      <w:r>
+        <w:t>i</w:t>
+      </w:r>
+      <w:proofErr w:type="spellEnd"/>
+      <w:r>
+        <w:t>]==</w:t>
+      </w:r>
+      <w:proofErr w:type="gramStart"/>
+      <w:r>
+        <w:t>5){</w:t>
+      </w:r>
+      <w:proofErr w:type="gramEnd"/>
     </w:p>
     <w:p>
       <w:pPr>
@@ -3599,8 +5737,20 @@
       </w:r>
       <w:r>
         <w:tab/>
-        <w:t>countFive++;</w:t>
-      </w:r>
+      </w:r>
+      <w:proofErr w:type="spellStart"/>
+      <w:r>
+        <w:t>countFive</w:t>
+      </w:r>
+      <w:proofErr w:type="spellEnd"/>
+      <w:r>
+        <w:t>+</w:t>
+      </w:r>
+      <w:proofErr w:type="gramStart"/>
+      <w:r>
+        <w:t>+;</w:t>
+      </w:r>
+      <w:proofErr w:type="gramEnd"/>
     </w:p>
     <w:p>
       <w:pPr>
@@ -3638,7 +5788,46 @@
       </w:r>
       <w:r>
         <w:tab/>
-        <w:t>System.out.println("number 5 " + ((countFive &gt; 0 ? "rolled " + countFive +" times" : "did not roll")));</w:t>
+      </w:r>
+      <w:proofErr w:type="spellStart"/>
+      <w:r>
+        <w:t>System.out.println</w:t>
+      </w:r>
+      <w:proofErr w:type="spellEnd"/>
+      <w:r>
+        <w:t>("number 5 " + ((</w:t>
+      </w:r>
+      <w:proofErr w:type="spellStart"/>
+      <w:r>
+        <w:t>countFive</w:t>
+      </w:r>
+      <w:proofErr w:type="spellEnd"/>
+      <w:r>
+        <w:t xml:space="preserve"> &gt; </w:t>
+      </w:r>
+      <w:proofErr w:type="gramStart"/>
+      <w:r>
+        <w:t>0 ?</w:t>
+      </w:r>
+      <w:proofErr w:type="gramEnd"/>
+      <w:r>
+        <w:t xml:space="preserve"> "rolled " + </w:t>
+      </w:r>
+      <w:proofErr w:type="spellStart"/>
+      <w:r>
+        <w:t>countFive</w:t>
+      </w:r>
+      <w:proofErr w:type="spellEnd"/>
+      <w:r>
+        <w:t xml:space="preserve"> +" times</w:t>
+      </w:r>
+      <w:proofErr w:type="gramStart"/>
+      <w:r>
+        <w:t>" :</w:t>
+      </w:r>
+      <w:proofErr w:type="gramEnd"/>
+      <w:r>
+        <w:t xml:space="preserve"> "did not roll")));</w:t>
       </w:r>
     </w:p>
     <w:p>
@@ -3703,6 +5892,23 @@
       </w:r>
     </w:p>
     <w:p>
+      <w:r>
+        <w:t>Output will be 0,0,</w:t>
+      </w:r>
+      <w:proofErr w:type="gramStart"/>
+      <w:r>
+        <w:t>0;</w:t>
+      </w:r>
+      <w:proofErr w:type="gramEnd"/>
+    </w:p>
+    <w:p>
+      <w:r>
+        <w:t>Reason is when initiating the array without values, default value is 0.</w:t>
+      </w:r>
+    </w:p>
+    <w:p/>
+    <w:p/>
+    <w:p>
       <w:pPr>
         <w:rPr>
           <w:b/>
@@ -3710,14 +5916,6 @@
           <w:u w:val="single"/>
         </w:rPr>
       </w:pPr>
-      <w:r>
-        <w:rPr>
-          <w:b/>
-          <w:bCs/>
-          <w:u w:val="single"/>
-        </w:rPr>
-        <w:t>Output will be 0,0,0;</w:t>
-      </w:r>
     </w:p>
     <w:p>
       <w:pPr>

</xml_diff>